<commit_message>
- fix#279: Generazione documenti PCTO stage - aggiunta funzionalità di generazione e stampa documenti convenzione studente e patto formativo - per ogni studente che partecipa ad un dato PCTO, il sistema genera in automattico tutti i documenti necessari
</commit_message>
<xml_diff>
--- a/server_static/pcto_templates/02-Convenzione_studente_per_stage.docx
+++ b/server_static/pcto_templates/02-Convenzione_studente_per_stage.docx
@@ -308,7 +308,25 @@
           <w:sz w:val="22"/>
           <w:szCs w:val="22"/>
         </w:rPr>
-        <w:t xml:space="preserve">Protocollo N° </w:t>
+        <w:t>Protocollo N°  {N_PROTOCOLLO_</w:t>
+      </w:r>
+      <w:r>
+        <w:rPr>
+          <w:rFonts w:eastAsia="Garamond" w:cs="Garamond" w:ascii="Garamond" w:hAnsi="Garamond"/>
+          <w:b/>
+          <w:sz w:val="22"/>
+          <w:szCs w:val="22"/>
+        </w:rPr>
+        <w:t>CS</w:t>
+      </w:r>
+      <w:r>
+        <w:rPr>
+          <w:rFonts w:eastAsia="Garamond" w:cs="Garamond" w:ascii="Garamond" w:hAnsi="Garamond"/>
+          <w:b/>
+          <w:sz w:val="22"/>
+          <w:szCs w:val="22"/>
+        </w:rPr>
+        <w:t>}</w:t>
       </w:r>
     </w:p>
     <w:p>
@@ -437,7 +455,7 @@
           <w:sz w:val="22"/>
           <w:szCs w:val="22"/>
         </w:rPr>
-        <w:t>{{ P_AS }}</w:t>
+        <w:t>{P_AS}</w:t>
       </w:r>
     </w:p>
     <w:p>
@@ -485,7 +503,7 @@
           <w:sz w:val="22"/>
           <w:szCs w:val="22"/>
         </w:rPr>
-        <w:t>Protocollo Convenzione N°  {{ P_CONVENZIONE }}</w:t>
+        <w:t>Protocollo Convenzione N°  {P_CONVENZIONE}</w:t>
       </w:r>
     </w:p>
     <w:p>
@@ -577,7 +595,7 @@
                 <w:sz w:val="22"/>
                 <w:szCs w:val="22"/>
               </w:rPr>
-              <w:t>Nominativo: {{ STUDENTE }}</w:t>
+              <w:t>Nominativo: {S_NOME}</w:t>
             </w:r>
           </w:p>
         </w:tc>
@@ -607,7 +625,7 @@
                 <w:sz w:val="22"/>
                 <w:szCs w:val="22"/>
               </w:rPr>
-              <w:t>Nato/a: ……………… il ……………… residente in: ……………………………………………</w:t>
+              <w:t>Nato/a: …{S_NATOA}… il …{S_NATOIL}… residente in: ……………………………………………</w:t>
             </w:r>
           </w:p>
         </w:tc>
@@ -639,7 +657,7 @@
                 <w:sz w:val="22"/>
                 <w:szCs w:val="22"/>
               </w:rPr>
-              <w:t>Codice fiscale: ………………………….. Carta di Identità n°:…………………………………</w:t>
+              <w:t>Codice fiscale: …{S_CF}.. Carta di Identità n°:…{S_CI}…</w:t>
             </w:r>
           </w:p>
         </w:tc>
@@ -669,7 +687,7 @@
                 <w:sz w:val="22"/>
                 <w:szCs w:val="22"/>
               </w:rPr>
-              <w:t>Recapiti telefonici: ……………………..  Mail personale: …………………………..</w:t>
+              <w:t>Recapiti telefonici: …{S_TELEFONO}..  Mail personale: …{S_EMAIL}..</w:t>
             </w:r>
           </w:p>
         </w:tc>
@@ -698,7 +716,7 @@
                 <w:sz w:val="22"/>
                 <w:szCs w:val="22"/>
               </w:rPr>
-              <w:t>Attuale condizione: Studente Scuola Secondaria Superiore – Classe: {{ S_CLASSE }}  Sez: {{ S_SEZIONE }}</w:t>
+              <w:t>Attuale condizione: Studente Scuola Secondaria Superiore – Classe: {S_CLASSE}  Sez: {S_SEZIONE}</w:t>
             </w:r>
           </w:p>
         </w:tc>
@@ -764,7 +782,7 @@
           <w:sz w:val="22"/>
           <w:szCs w:val="22"/>
         </w:rPr>
-        <w:t>Denominazione soggetto ospitante:  {{ A_NOME }}</w:t>
+        <w:t>Denominazione soggetto ospitante:  {A_NOME}</w:t>
       </w:r>
     </w:p>
     <w:p>
@@ -784,7 +802,7 @@
           <w:sz w:val="22"/>
           <w:szCs w:val="22"/>
         </w:rPr>
-        <w:t>Sede dello stage: {{ A_SEDE }}</w:t>
+        <w:t>Sede dello stage: {A_SEDE}</w:t>
       </w:r>
     </w:p>
     <w:p>
@@ -824,7 +842,7 @@
           <w:sz w:val="22"/>
           <w:szCs w:val="22"/>
         </w:rPr>
-        <w:t>Periodo di stage: dal  {{ P_INIZIO }}  al  {{ P_FINE }}</w:t>
+        <w:t>Periodo di stage: dal  {P_INIZIO}  al  {P_FINE}</w:t>
       </w:r>
     </w:p>
     <w:p>
@@ -998,7 +1016,7 @@
           <w:sz w:val="22"/>
           <w:szCs w:val="22"/>
         </w:rPr>
-        <w:t>{{ A_ATTIVITA_1 }}</w:t>
+        <w:t>{A_ATTIVITA_1}</w:t>
       </w:r>
     </w:p>
     <w:p>
@@ -1023,7 +1041,7 @@
           <w:sz w:val="22"/>
           <w:szCs w:val="22"/>
         </w:rPr>
-        <w:t>{{ A_ATTIVITA_2 }}</w:t>
+        <w:t>{A_ATTIVITA_2}</w:t>
       </w:r>
     </w:p>
     <w:p>
@@ -1048,7 +1066,7 @@
           <w:sz w:val="22"/>
           <w:szCs w:val="22"/>
         </w:rPr>
-        <w:t>{{ A_ATTIVITA_3 }}</w:t>
+        <w:t>{A_ATTIVITA_3}</w:t>
       </w:r>
     </w:p>
     <w:p>
@@ -1073,7 +1091,7 @@
           <w:sz w:val="22"/>
           <w:szCs w:val="22"/>
         </w:rPr>
-        <w:t>{{ A_ATTIVITA_4 }}</w:t>
+        <w:t>{A_ATTIVITA_4}</w:t>
       </w:r>
     </w:p>
     <w:p>
@@ -1117,7 +1135,7 @@
           <w:sz w:val="22"/>
           <w:szCs w:val="22"/>
         </w:rPr>
-        <w:t>e utilizzerà le seguenti macchine, attrezzature, sostanze: {{ A_ATTREZZATURE }}</w:t>
+        <w:t>e utilizzerà le seguenti macchine, attrezzature, sostanze: {A_ATTREZZATURE}</w:t>
       </w:r>
     </w:p>
     <w:p>
@@ -1225,23 +1243,7 @@
           <w:sz w:val="22"/>
           <w:szCs w:val="22"/>
         </w:rPr>
-        <w:t>Responsabilità civile: Polizza R</w:t>
-      </w:r>
-      <w:r>
-        <w:rPr>
-          <w:rFonts w:eastAsia="Garamond" w:cs="Garamond" w:ascii="Garamond" w:hAnsi="Garamond"/>
-          <w:sz w:val="22"/>
-          <w:szCs w:val="22"/>
-        </w:rPr>
-        <w:t xml:space="preserve">C </w:t>
-      </w:r>
-      <w:r>
-        <w:rPr>
-          <w:rFonts w:eastAsia="Garamond" w:cs="Garamond" w:ascii="Garamond" w:hAnsi="Garamond"/>
-          <w:sz w:val="22"/>
-          <w:szCs w:val="22"/>
-        </w:rPr>
-        <w:t xml:space="preserve">n° 390868958 GENERALI </w:t>
+        <w:t xml:space="preserve">Responsabilità civile: Polizza RC n° 390868958 GENERALI </w:t>
       </w:r>
     </w:p>
     <w:p>
@@ -1288,7 +1290,12 @@
         </w:rPr>
       </w:pPr>
       <w:r>
-        <w:rPr/>
+        <w:rPr>
+          <w:rFonts w:eastAsia="Garamond" w:cs="Garamond" w:ascii="Garamond" w:hAnsi="Garamond"/>
+          <w:b/>
+          <w:sz w:val="22"/>
+          <w:szCs w:val="22"/>
+        </w:rPr>
       </w:r>
     </w:p>
     <w:p>
@@ -1351,7 +1358,7 @@
           <w:sz w:val="22"/>
           <w:szCs w:val="22"/>
         </w:rPr>
-        <w:t xml:space="preserve">Il soggetto ospitante nomina tutor aziendale: {{ A_TUTOR }} - tel:.{{ A_TUTOR_CELL}}– e-mail: {{ A_TUTOR_EMAIL }} </w:t>
+        <w:t xml:space="preserve">Il soggetto ospitante nomina tutor aziendale: {A_TUTOR} - tel:.{A_TUTOR_CELL}– e-mail: {A_TUTOR_EMAIL} </w:t>
       </w:r>
     </w:p>
     <w:p>
@@ -1371,7 +1378,7 @@
           <w:sz w:val="22"/>
           <w:szCs w:val="22"/>
         </w:rPr>
-        <w:t>L’Istituzione scolastica nomina tutor scolastico: {{ P_TUTOR }} - tel: {{ P_TUTOR_CELL}}– e-mail:{{ P_TUTOR_EMAIL }}</w:t>
+        <w:t>L’Istituzione scolastica nomina tutor scolastico: {P_TUTOR} - tel: {P_TUTOR_CELL}– e-mail:{P_TUTOR_EMAIL}</w:t>
       </w:r>
     </w:p>
     <w:p>
@@ -2244,7 +2251,7 @@
           <w:sz w:val="22"/>
           <w:szCs w:val="22"/>
         </w:rPr>
-        <w:t>Torino, {{ P_DATA_STIPULA }}</w:t>
+        <w:t>Torino, {P_DATA_STIPULA}</w:t>
       </w:r>
     </w:p>
     <w:p>
@@ -2766,72 +2773,6 @@
         </w:rPr>
       </w:pPr>
       <w:r>
-        <w:rPr>
-          <w:rFonts w:eastAsia="Garamond" w:cs="Garamond" w:ascii="Garamond" w:hAnsi="Garamond"/>
-          <w:b/>
-          <w:color w:val="000000"/>
-          <w:sz w:val="22"/>
-          <w:szCs w:val="22"/>
-        </w:rPr>
-      </w:r>
-    </w:p>
-    <w:p>
-      <w:pPr>
-        <w:pStyle w:val="Normal"/>
-        <w:spacing w:lineRule="auto" w:line="276"/>
-        <w:rPr>
-          <w:rFonts w:ascii="Garamond" w:hAnsi="Garamond" w:eastAsia="Garamond" w:cs="Garamond"/>
-          <w:b/>
-          <w:b/>
-          <w:color w:val="000000"/>
-          <w:sz w:val="22"/>
-          <w:szCs w:val="22"/>
-        </w:rPr>
-      </w:pPr>
-      <w:r>
-        <w:rPr>
-          <w:rFonts w:eastAsia="Garamond" w:cs="Garamond" w:ascii="Garamond" w:hAnsi="Garamond"/>
-          <w:b/>
-          <w:color w:val="000000"/>
-          <w:sz w:val="22"/>
-          <w:szCs w:val="22"/>
-        </w:rPr>
-      </w:r>
-    </w:p>
-    <w:p>
-      <w:pPr>
-        <w:pStyle w:val="Normal"/>
-        <w:spacing w:lineRule="auto" w:line="276"/>
-        <w:rPr>
-          <w:rFonts w:ascii="Garamond" w:hAnsi="Garamond" w:eastAsia="Garamond" w:cs="Garamond"/>
-          <w:b/>
-          <w:b/>
-          <w:sz w:val="22"/>
-          <w:szCs w:val="22"/>
-        </w:rPr>
-      </w:pPr>
-      <w:r>
-        <w:rPr>
-          <w:rFonts w:eastAsia="Garamond" w:cs="Garamond" w:ascii="Garamond" w:hAnsi="Garamond"/>
-          <w:b/>
-          <w:sz w:val="22"/>
-          <w:szCs w:val="22"/>
-        </w:rPr>
-      </w:r>
-    </w:p>
-    <w:p>
-      <w:pPr>
-        <w:pStyle w:val="Normal"/>
-        <w:spacing w:lineRule="auto" w:line="276"/>
-        <w:rPr>
-          <w:rFonts w:ascii="Garamond" w:hAnsi="Garamond" w:eastAsia="Garamond" w:cs="Garamond"/>
-          <w:b/>
-          <w:b/>
-          <w:sz w:val="22"/>
-          <w:szCs w:val="22"/>
-        </w:rPr>
-      </w:pPr>
-      <w:r>
         <w:rPr/>
       </w:r>
     </w:p>
@@ -2878,7 +2819,7 @@
     </w:r>
     <w:r>
       <w:rPr/>
-      <w:t>3</w:t>
+      <w:t>4</w:t>
     </w:r>
     <w:r>
       <w:rPr/>

</xml_diff>

<commit_message>
- aggiunto campo orario accesso con due opzioni: orario completo o orario mattutino e orario pomeridiano - aggiunto campo al db per contenere orario_access - modificato template per convenzione studente
</commit_message>
<xml_diff>
--- a/server_static/pcto_templates/02-Convenzione_studente_per_stage.docx
+++ b/server_static/pcto_templates/02-Convenzione_studente_per_stage.docx
@@ -1,23 +1,23 @@
 
 <file path=word/document.xml><?xml version="1.0" encoding="utf-8"?>
-<w:document xmlns:o="urn:schemas-microsoft-com:office:office" xmlns:r="http://schemas.openxmlformats.org/officeDocument/2006/relationships" xmlns:v="urn:schemas-microsoft-com:vml" xmlns:w="http://schemas.openxmlformats.org/wordprocessingml/2006/main" xmlns:w10="urn:schemas-microsoft-com:office:word" xmlns:wp="http://schemas.openxmlformats.org/drawingml/2006/wordprocessingDrawing" xmlns:wps="http://schemas.microsoft.com/office/word/2010/wordprocessingShape" xmlns:wpg="http://schemas.microsoft.com/office/word/2010/wordprocessingGroup" xmlns:mc="http://schemas.openxmlformats.org/markup-compatibility/2006" xmlns:wp14="http://schemas.microsoft.com/office/word/2010/wordprocessingDrawing" xmlns:w14="http://schemas.microsoft.com/office/word/2010/wordml" xmlns:w15="http://schemas.microsoft.com/office/word/2012/wordml" mc:Ignorable="w14 wp14 w15">
+<w:document xmlns:o="urn:schemas-microsoft-com:office:office" xmlns:r="http://schemas.openxmlformats.org/officeDocument/2006/relationships" xmlns:v="urn:schemas-microsoft-com:vml" xmlns:w="http://schemas.openxmlformats.org/wordprocessingml/2006/main" xmlns:w10="urn:schemas-microsoft-com:office:word" xmlns:wp="http://schemas.openxmlformats.org/drawingml/2006/wordprocessingDrawing" xmlns:wps="http://schemas.microsoft.com/office/word/2010/wordprocessingShape" xmlns:wpg="http://schemas.microsoft.com/office/word/2010/wordprocessingGroup" xmlns:mc="http://schemas.openxmlformats.org/markup-compatibility/2006" xmlns:wp14="http://schemas.microsoft.com/office/word/2010/wordprocessingDrawing" xmlns:w14="http://schemas.microsoft.com/office/word/2010/wordml" xmlns:w15="http://schemas.microsoft.com/office/word/2012/wordml" xmlns:a="http://schemas.openxmlformats.org/drawingml/2006/main" xmlns:pic="http://schemas.openxmlformats.org/drawingml/2006/picture" mc:Ignorable="w14 wp14 w15">
   <w:body>
-    <w:p>
+    <w:p xmlns:wp14="http://schemas.microsoft.com/office/word/2010/wordml" wp14:textId="77777777">
       <w:pPr>
         <w:pStyle w:val="Normal"/>
         <w:widowControl w:val="false"/>
-        <w:spacing w:lineRule="auto" w:line="276"/>
+        <w:spacing w:line="276" w:lineRule="auto"/>
         <w:rPr/>
       </w:pPr>
       <w:r>
         <w:rPr/>
       </w:r>
     </w:p>
-    <w:p>
+    <w:p xmlns:wp14="http://schemas.microsoft.com/office/word/2010/wordml" wp14:textId="77777777">
       <w:pPr>
         <w:pStyle w:val="Normal"/>
         <w:pBdr>
-          <w:bottom w:val="single" w:sz="12" w:space="1" w:color="000000"/>
+          <w:bottom w:val="single" w:color="000000" w:sz="12" w:space="1"/>
         </w:pBdr>
         <w:jc w:val="center"/>
         <w:rPr>
@@ -26,10 +26,10 @@
       </w:pPr>
       <w:r>
         <w:rPr>
-          <w:rFonts w:eastAsia="Garamond" w:cs="Garamond" w:ascii="Garamond" w:hAnsi="Garamond"/>
+          <w:rFonts w:ascii="Garamond" w:hAnsi="Garamond" w:eastAsia="Garamond" w:cs="Garamond"/>
         </w:rPr>
         <w:drawing>
-          <wp:anchor behindDoc="0" distT="0" distB="0" distL="114300" distR="114300" simplePos="0" locked="0" layoutInCell="0" allowOverlap="1" relativeHeight="2">
+          <wp:anchor xmlns:wp14="http://schemas.microsoft.com/office/word/2010/wordprocessingDrawing" distT="0" distB="0" distL="114300" distR="114300" simplePos="0" relativeHeight="2" behindDoc="0" locked="0" layoutInCell="0" allowOverlap="1" wp14:anchorId="7BB0A849" wp14:editId="7777777">
             <wp:simplePos x="0" y="0"/>
             <wp:positionH relativeFrom="column">
               <wp:posOffset>2345055</wp:posOffset>
@@ -74,15 +74,12 @@
           </wp:anchor>
         </w:drawing>
       </w:r>
-      <w:bookmarkStart w:id="0" w:name="_heading=h.gjdgxs"/>
-      <w:bookmarkStart w:id="1" w:name="_heading=h.gjdgxs"/>
-      <w:bookmarkEnd w:id="1"/>
-    </w:p>
-    <w:p>
+    </w:p>
+    <w:p xmlns:wp14="http://schemas.microsoft.com/office/word/2010/wordml" wp14:textId="77777777">
       <w:pPr>
         <w:pStyle w:val="Normal"/>
         <w:pBdr>
-          <w:bottom w:val="single" w:sz="12" w:space="1" w:color="000000"/>
+          <w:bottom w:val="single" w:color="000000" w:sz="12" w:space="1"/>
         </w:pBdr>
         <w:jc w:val="center"/>
         <w:rPr>
@@ -91,15 +88,15 @@
       </w:pPr>
       <w:r>
         <w:rPr>
-          <w:rFonts w:eastAsia="Garamond" w:cs="Garamond" w:ascii="Garamond" w:hAnsi="Garamond"/>
-        </w:rPr>
-      </w:r>
-    </w:p>
-    <w:p>
+          <w:rFonts w:ascii="Garamond" w:hAnsi="Garamond" w:eastAsia="Garamond" w:cs="Garamond"/>
+        </w:rPr>
+      </w:r>
+    </w:p>
+    <w:p xmlns:wp14="http://schemas.microsoft.com/office/word/2010/wordml" wp14:textId="77777777">
       <w:pPr>
         <w:pStyle w:val="Normal"/>
         <w:pBdr>
-          <w:bottom w:val="single" w:sz="12" w:space="1" w:color="000000"/>
+          <w:bottom w:val="single" w:color="000000" w:sz="12" w:space="1"/>
         </w:pBdr>
         <w:jc w:val="center"/>
         <w:rPr>
@@ -108,15 +105,15 @@
       </w:pPr>
       <w:r>
         <w:rPr>
-          <w:rFonts w:eastAsia="Garamond" w:cs="Garamond" w:ascii="Garamond" w:hAnsi="Garamond"/>
-        </w:rPr>
-      </w:r>
-    </w:p>
-    <w:p>
+          <w:rFonts w:ascii="Garamond" w:hAnsi="Garamond" w:eastAsia="Garamond" w:cs="Garamond"/>
+        </w:rPr>
+      </w:r>
+    </w:p>
+    <w:p xmlns:wp14="http://schemas.microsoft.com/office/word/2010/wordml" wp14:textId="77777777">
       <w:pPr>
         <w:pStyle w:val="Normal"/>
         <w:pBdr>
-          <w:bottom w:val="single" w:sz="12" w:space="1" w:color="000000"/>
+          <w:bottom w:val="single" w:color="000000" w:sz="12" w:space="1"/>
         </w:pBdr>
         <w:jc w:val="center"/>
         <w:rPr>
@@ -125,15 +122,15 @@
       </w:pPr>
       <w:r>
         <w:rPr>
-          <w:rFonts w:eastAsia="Garamond" w:cs="Garamond" w:ascii="Garamond" w:hAnsi="Garamond"/>
-        </w:rPr>
-      </w:r>
-    </w:p>
-    <w:p>
+          <w:rFonts w:ascii="Garamond" w:hAnsi="Garamond" w:eastAsia="Garamond" w:cs="Garamond"/>
+        </w:rPr>
+      </w:r>
+    </w:p>
+    <w:p xmlns:wp14="http://schemas.microsoft.com/office/word/2010/wordml" wp14:textId="77777777">
       <w:pPr>
         <w:pStyle w:val="Normal"/>
         <w:pBdr>
-          <w:bottom w:val="single" w:sz="12" w:space="1" w:color="000000"/>
+          <w:bottom w:val="single" w:color="000000" w:sz="12" w:space="1"/>
         </w:pBdr>
         <w:jc w:val="center"/>
         <w:rPr>
@@ -144,13 +141,13 @@
       </w:pPr>
       <w:r>
         <w:rPr>
-          <w:rFonts w:eastAsia="Garamond" w:cs="Garamond" w:ascii="Garamond" w:hAnsi="Garamond"/>
+          <w:rFonts w:ascii="Garamond" w:hAnsi="Garamond" w:eastAsia="Garamond" w:cs="Garamond"/>
           <w:sz w:val="8"/>
           <w:szCs w:val="8"/>
         </w:rPr>
       </w:r>
     </w:p>
-    <w:p>
+    <w:p xmlns:wp14="http://schemas.microsoft.com/office/word/2010/wordml" wp14:textId="77777777">
       <w:pPr>
         <w:pStyle w:val="Normal"/>
         <w:jc w:val="center"/>
@@ -163,14 +160,14 @@
       </w:pPr>
       <w:r>
         <w:rPr>
-          <w:rFonts w:eastAsia="Verdana" w:cs="Verdana" w:ascii="Verdana" w:hAnsi="Verdana"/>
+          <w:rFonts w:ascii="Verdana" w:hAnsi="Verdana" w:eastAsia="Verdana" w:cs="Verdana"/>
           <w:color w:val="222222"/>
           <w:sz w:val="22"/>
           <w:szCs w:val="22"/>
         </w:rPr>
       </w:r>
     </w:p>
-    <w:p>
+    <w:p xmlns:wp14="http://schemas.microsoft.com/office/word/2010/wordml" wp14:textId="77777777">
       <w:pPr>
         <w:pStyle w:val="Normal"/>
         <w:jc w:val="center"/>
@@ -190,7 +187,7 @@
         <w:t xml:space="preserve">ISTITUTO INTERNAZIONALE EDOARDO AGNELLI </w:t>
       </w:r>
     </w:p>
-    <w:p>
+    <w:p xmlns:wp14="http://schemas.microsoft.com/office/word/2010/wordml" wp14:textId="77777777">
       <w:pPr>
         <w:pStyle w:val="Normal"/>
         <w:jc w:val="center"/>
@@ -210,7 +207,7 @@
         <w:t>Corso Unione Sovietica, 312 - 10135 TORINO</w:t>
       </w:r>
     </w:p>
-    <w:p>
+    <w:p xmlns:wp14="http://schemas.microsoft.com/office/word/2010/wordml" wp14:textId="77777777">
       <w:pPr>
         <w:pStyle w:val="Normal"/>
         <w:jc w:val="center"/>
@@ -227,7 +224,7 @@
         <w:t>Tel. 011/6198311  -  Fax 011/6198421</w:t>
       </w:r>
     </w:p>
-    <w:p>
+    <w:p xmlns:wp14="http://schemas.microsoft.com/office/word/2010/wordml" wp14:textId="77777777">
       <w:pPr>
         <w:pStyle w:val="Normal"/>
         <w:jc w:val="center"/>
@@ -254,7 +251,7 @@
         <w:t>www.agnelli.it</w:t>
       </w:r>
     </w:p>
-    <w:p>
+    <w:p xmlns:wp14="http://schemas.microsoft.com/office/word/2010/wordml" wp14:textId="77777777">
       <w:pPr>
         <w:pStyle w:val="Normal"/>
         <w:jc w:val="center"/>
@@ -270,7 +267,7 @@
         <w:t>CODICE FISCALE: 00493420012</w:t>
       </w:r>
     </w:p>
-    <w:p>
+    <w:p xmlns:wp14="http://schemas.microsoft.com/office/word/2010/wordml" wp14:textId="77777777">
       <w:pPr>
         <w:pStyle w:val="Normal"/>
         <w:rPr>
@@ -283,27 +280,27 @@
       </w:pPr>
       <w:r>
         <w:rPr>
-          <w:rFonts w:eastAsia="Garamond" w:cs="Garamond" w:ascii="Garamond" w:hAnsi="Garamond"/>
+          <w:rFonts w:ascii="Garamond" w:hAnsi="Garamond" w:eastAsia="Garamond" w:cs="Garamond"/>
           <w:b/>
           <w:sz w:val="10"/>
           <w:szCs w:val="10"/>
         </w:rPr>
       </w:r>
     </w:p>
-    <w:p>
-      <w:pPr>
-        <w:pStyle w:val="Normal"/>
-        <w:rPr>
-          <w:rFonts w:ascii="Garamond" w:hAnsi="Garamond" w:eastAsia="Garamond" w:cs="Garamond"/>
-          <w:b/>
-          <w:b/>
-          <w:sz w:val="22"/>
-          <w:szCs w:val="22"/>
-        </w:rPr>
-      </w:pPr>
-      <w:r>
-        <w:rPr>
-          <w:rFonts w:eastAsia="Garamond" w:cs="Garamond" w:ascii="Garamond" w:hAnsi="Garamond"/>
+    <w:p xmlns:wp14="http://schemas.microsoft.com/office/word/2010/wordml" wp14:textId="77777777">
+      <w:pPr>
+        <w:pStyle w:val="Normal"/>
+        <w:rPr>
+          <w:rFonts w:ascii="Garamond" w:hAnsi="Garamond" w:eastAsia="Garamond" w:cs="Garamond"/>
+          <w:b/>
+          <w:b/>
+          <w:sz w:val="22"/>
+          <w:szCs w:val="22"/>
+        </w:rPr>
+      </w:pPr>
+      <w:r>
+        <w:rPr>
+          <w:rFonts w:ascii="Garamond" w:hAnsi="Garamond" w:eastAsia="Garamond" w:cs="Garamond"/>
           <w:b/>
           <w:sz w:val="22"/>
           <w:szCs w:val="22"/>
@@ -312,7 +309,7 @@
       </w:r>
       <w:r>
         <w:rPr>
-          <w:rFonts w:eastAsia="Garamond" w:cs="Garamond" w:ascii="Garamond" w:hAnsi="Garamond"/>
+          <w:rFonts w:ascii="Garamond" w:hAnsi="Garamond" w:eastAsia="Garamond" w:cs="Garamond"/>
           <w:b/>
           <w:sz w:val="22"/>
           <w:szCs w:val="22"/>
@@ -321,7 +318,7 @@
       </w:r>
       <w:r>
         <w:rPr>
-          <w:rFonts w:eastAsia="Garamond" w:cs="Garamond" w:ascii="Garamond" w:hAnsi="Garamond"/>
+          <w:rFonts w:ascii="Garamond" w:hAnsi="Garamond" w:eastAsia="Garamond" w:cs="Garamond"/>
           <w:b/>
           <w:sz w:val="22"/>
           <w:szCs w:val="22"/>
@@ -329,10 +326,10 @@
         <w:t>}</w:t>
       </w:r>
     </w:p>
-    <w:p>
+    <w:p xmlns:wp14="http://schemas.microsoft.com/office/word/2010/wordml" wp14:textId="77777777">
       <w:pPr>
         <w:pStyle w:val="Titolo4"/>
-        <w:spacing w:lineRule="auto" w:line="240" w:before="0" w:after="0"/>
+        <w:spacing w:before="0" w:after="0" w:line="240" w:lineRule="auto"/>
         <w:jc w:val="center"/>
         <w:rPr>
           <w:rFonts w:ascii="Garamond" w:hAnsi="Garamond" w:eastAsia="Garamond" w:cs="Garamond"/>
@@ -342,16 +339,16 @@
       </w:pPr>
       <w:r>
         <w:rPr>
-          <w:rFonts w:eastAsia="Garamond" w:cs="Garamond" w:ascii="Garamond" w:hAnsi="Garamond"/>
+          <w:rFonts w:ascii="Garamond" w:hAnsi="Garamond" w:eastAsia="Garamond" w:cs="Garamond"/>
           <w:sz w:val="20"/>
           <w:szCs w:val="20"/>
         </w:rPr>
       </w:r>
     </w:p>
-    <w:p>
+    <w:p xmlns:wp14="http://schemas.microsoft.com/office/word/2010/wordml" wp14:textId="77777777">
       <w:pPr>
         <w:pStyle w:val="Titolo4"/>
-        <w:spacing w:lineRule="auto" w:line="240" w:before="0" w:after="0"/>
+        <w:spacing w:before="0" w:after="0" w:line="240" w:lineRule="auto"/>
         <w:jc w:val="center"/>
         <w:rPr>
           <w:rFonts w:ascii="Garamond" w:hAnsi="Garamond" w:eastAsia="Garamond" w:cs="Garamond"/>
@@ -361,14 +358,14 @@
       </w:pPr>
       <w:r>
         <w:rPr>
-          <w:rFonts w:eastAsia="Garamond" w:cs="Garamond" w:ascii="Garamond" w:hAnsi="Garamond"/>
+          <w:rFonts w:ascii="Garamond" w:hAnsi="Garamond" w:eastAsia="Garamond" w:cs="Garamond"/>
           <w:sz w:val="36"/>
           <w:szCs w:val="36"/>
         </w:rPr>
         <w:t>CONVENZIONE PER STAGE IN AZIENDA</w:t>
       </w:r>
     </w:p>
-    <w:p>
+    <w:p xmlns:wp14="http://schemas.microsoft.com/office/word/2010/wordml" wp14:textId="77777777">
       <w:pPr>
         <w:pStyle w:val="Normal"/>
         <w:jc w:val="center"/>
@@ -382,7 +379,7 @@
       </w:pPr>
       <w:r>
         <w:rPr>
-          <w:rFonts w:eastAsia="Garamond" w:cs="Garamond" w:ascii="Garamond" w:hAnsi="Garamond"/>
+          <w:rFonts w:ascii="Garamond" w:hAnsi="Garamond" w:eastAsia="Garamond" w:cs="Garamond"/>
           <w:b/>
           <w:sz w:val="36"/>
           <w:szCs w:val="36"/>
@@ -390,7 +387,7 @@
         <w:t>con VALUTAZIONE RISCHI</w:t>
       </w:r>
     </w:p>
-    <w:p>
+    <w:p xmlns:wp14="http://schemas.microsoft.com/office/word/2010/wordml" wp14:textId="77777777">
       <w:pPr>
         <w:pStyle w:val="Normal"/>
         <w:jc w:val="both"/>
@@ -402,13 +399,13 @@
       </w:pPr>
       <w:r>
         <w:rPr>
-          <w:rFonts w:eastAsia="Garamond" w:cs="Garamond" w:ascii="Garamond" w:hAnsi="Garamond"/>
+          <w:rFonts w:ascii="Garamond" w:hAnsi="Garamond" w:eastAsia="Garamond" w:cs="Garamond"/>
           <w:sz w:val="10"/>
           <w:szCs w:val="10"/>
         </w:rPr>
       </w:r>
     </w:p>
-    <w:p>
+    <w:p xmlns:wp14="http://schemas.microsoft.com/office/word/2010/wordml" wp14:textId="77777777">
       <w:pPr>
         <w:pStyle w:val="Normal"/>
         <w:widowControl w:val="false"/>
@@ -422,7 +419,7 @@
       </w:pPr>
       <w:r>
         <w:rPr>
-          <w:rFonts w:eastAsia="Garamond" w:cs="Garamond" w:ascii="Garamond" w:hAnsi="Garamond"/>
+          <w:rFonts w:ascii="Garamond" w:hAnsi="Garamond" w:eastAsia="Garamond" w:cs="Garamond"/>
           <w:b/>
           <w:sz w:val="22"/>
           <w:szCs w:val="22"/>
@@ -430,7 +427,7 @@
         <w:t>Dati del corso</w:t>
       </w:r>
     </w:p>
-    <w:p>
+    <w:p xmlns:wp14="http://schemas.microsoft.com/office/word/2010/wordml" wp14:textId="77777777">
       <w:pPr>
         <w:pStyle w:val="Normal"/>
         <w:widowControl w:val="false"/>
@@ -442,7 +439,7 @@
       </w:pPr>
       <w:r>
         <w:rPr>
-          <w:rFonts w:eastAsia="Garamond" w:cs="Garamond" w:ascii="Garamond" w:hAnsi="Garamond"/>
+          <w:rFonts w:ascii="Garamond" w:hAnsi="Garamond" w:eastAsia="Garamond" w:cs="Garamond"/>
           <w:sz w:val="22"/>
           <w:szCs w:val="22"/>
         </w:rPr>
@@ -450,7 +447,7 @@
       </w:r>
       <w:r>
         <w:rPr>
-          <w:rFonts w:eastAsia="Garamond" w:cs="Garamond" w:ascii="Garamond" w:hAnsi="Garamond"/>
+          <w:rFonts w:ascii="Garamond" w:hAnsi="Garamond" w:eastAsia="Garamond" w:cs="Garamond"/>
           <w:b/>
           <w:sz w:val="22"/>
           <w:szCs w:val="22"/>
@@ -458,7 +455,7 @@
         <w:t>{P_AS}</w:t>
       </w:r>
     </w:p>
-    <w:p>
+    <w:p xmlns:wp14="http://schemas.microsoft.com/office/word/2010/wordml" wp14:textId="77777777">
       <w:pPr>
         <w:pStyle w:val="Normal"/>
         <w:widowControl w:val="false"/>
@@ -470,13 +467,13 @@
       </w:pPr>
       <w:r>
         <w:rPr>
-          <w:rFonts w:eastAsia="Garamond" w:cs="Garamond" w:ascii="Garamond" w:hAnsi="Garamond"/>
+          <w:rFonts w:ascii="Garamond" w:hAnsi="Garamond" w:eastAsia="Garamond" w:cs="Garamond"/>
           <w:sz w:val="16"/>
           <w:szCs w:val="16"/>
         </w:rPr>
       </w:r>
     </w:p>
-    <w:p>
+    <w:p xmlns:wp14="http://schemas.microsoft.com/office/word/2010/wordml" wp14:textId="77777777">
       <w:pPr>
         <w:pStyle w:val="Normal"/>
         <w:widowControl w:val="false"/>
@@ -490,7 +487,7 @@
       </w:pPr>
       <w:r>
         <w:rPr>
-          <w:rFonts w:eastAsia="Garamond" w:cs="Garamond" w:ascii="Garamond" w:hAnsi="Garamond"/>
+          <w:rFonts w:ascii="Garamond" w:hAnsi="Garamond" w:eastAsia="Garamond" w:cs="Garamond"/>
           <w:sz w:val="22"/>
           <w:szCs w:val="22"/>
         </w:rPr>
@@ -498,7 +495,7 @@
       </w:r>
       <w:r>
         <w:rPr>
-          <w:rFonts w:eastAsia="Garamond" w:cs="Garamond" w:ascii="Garamond" w:hAnsi="Garamond"/>
+          <w:rFonts w:ascii="Garamond" w:hAnsi="Garamond" w:eastAsia="Garamond" w:cs="Garamond"/>
           <w:b/>
           <w:sz w:val="22"/>
           <w:szCs w:val="22"/>
@@ -506,7 +503,7 @@
         <w:t>Protocollo Convenzione N°  {P_CONVENZIONE}</w:t>
       </w:r>
     </w:p>
-    <w:p>
+    <w:p xmlns:wp14="http://schemas.microsoft.com/office/word/2010/wordml" wp14:textId="77777777">
       <w:pPr>
         <w:pStyle w:val="Normal"/>
         <w:widowControl w:val="false"/>
@@ -520,29 +517,29 @@
       </w:pPr>
       <w:r>
         <w:rPr>
-          <w:rFonts w:eastAsia="Garamond" w:cs="Garamond" w:ascii="Garamond" w:hAnsi="Garamond"/>
+          <w:rFonts w:ascii="Garamond" w:hAnsi="Garamond" w:eastAsia="Garamond" w:cs="Garamond"/>
           <w:b/>
           <w:sz w:val="16"/>
           <w:szCs w:val="16"/>
         </w:rPr>
       </w:r>
     </w:p>
-    <w:p>
+    <w:p xmlns:wp14="http://schemas.microsoft.com/office/word/2010/wordml" wp14:textId="77777777">
       <w:pPr>
         <w:pStyle w:val="Normal"/>
         <w:widowControl w:val="false"/>
-        <w:spacing w:lineRule="auto" w:line="360"/>
-        <w:rPr>
-          <w:rFonts w:ascii="Garamond" w:hAnsi="Garamond" w:eastAsia="Garamond" w:cs="Garamond"/>
-          <w:b/>
-          <w:b/>
-          <w:sz w:val="22"/>
-          <w:szCs w:val="22"/>
-        </w:rPr>
-      </w:pPr>
-      <w:r>
-        <w:rPr>
-          <w:rFonts w:eastAsia="Garamond" w:cs="Garamond" w:ascii="Garamond" w:hAnsi="Garamond"/>
+        <w:spacing w:line="360" w:lineRule="auto"/>
+        <w:rPr>
+          <w:rFonts w:ascii="Garamond" w:hAnsi="Garamond" w:eastAsia="Garamond" w:cs="Garamond"/>
+          <w:b/>
+          <w:b/>
+          <w:sz w:val="22"/>
+          <w:szCs w:val="22"/>
+        </w:rPr>
+      </w:pPr>
+      <w:r>
+        <w:rPr>
+          <w:rFonts w:ascii="Garamond" w:hAnsi="Garamond" w:eastAsia="Garamond" w:cs="Garamond"/>
           <w:b/>
           <w:sz w:val="22"/>
           <w:szCs w:val="22"/>
@@ -568,18 +565,18 @@
       <w:tblGrid>
         <w:gridCol w:w="10560"/>
       </w:tblGrid>
-      <w:tr>
+      <w:tr xmlns:wp14="http://schemas.microsoft.com/office/word/2010/wordml" wp14:textId="77777777">
         <w:trPr/>
         <w:tc>
           <w:tcPr>
             <w:tcW w:w="10560" w:type="dxa"/>
             <w:tcBorders/>
           </w:tcPr>
-          <w:p>
+          <w:p wp14:textId="77777777">
             <w:pPr>
               <w:pStyle w:val="Normal"/>
               <w:widowControl w:val="false"/>
-              <w:spacing w:lineRule="auto" w:line="360"/>
+              <w:spacing w:line="360" w:lineRule="auto"/>
               <w:jc w:val="both"/>
               <w:rPr>
                 <w:rFonts w:ascii="Garamond" w:hAnsi="Garamond" w:eastAsia="Garamond" w:cs="Garamond"/>
@@ -591,7 +588,7 @@
             </w:pPr>
             <w:r>
               <w:rPr>
-                <w:rFonts w:eastAsia="Garamond" w:cs="Garamond" w:ascii="Garamond" w:hAnsi="Garamond"/>
+                <w:rFonts w:ascii="Garamond" w:hAnsi="Garamond" w:eastAsia="Garamond" w:cs="Garamond"/>
                 <w:sz w:val="22"/>
                 <w:szCs w:val="22"/>
               </w:rPr>
@@ -600,18 +597,18 @@
           </w:p>
         </w:tc>
       </w:tr>
-      <w:tr>
+      <w:tr xmlns:wp14="http://schemas.microsoft.com/office/word/2010/wordml" wp14:textId="77777777">
         <w:trPr/>
         <w:tc>
           <w:tcPr>
             <w:tcW w:w="10560" w:type="dxa"/>
             <w:tcBorders/>
           </w:tcPr>
-          <w:p>
+          <w:p wp14:textId="77777777">
             <w:pPr>
               <w:pStyle w:val="Normal"/>
               <w:widowControl w:val="false"/>
-              <w:spacing w:lineRule="auto" w:line="360"/>
+              <w:spacing w:line="360" w:lineRule="auto"/>
               <w:jc w:val="both"/>
               <w:rPr>
                 <w:rFonts w:ascii="Garamond" w:hAnsi="Garamond" w:eastAsia="Garamond" w:cs="Garamond"/>
@@ -621,7 +618,7 @@
             </w:pPr>
             <w:r>
               <w:rPr>
-                <w:rFonts w:eastAsia="Garamond" w:cs="Garamond" w:ascii="Garamond" w:hAnsi="Garamond"/>
+                <w:rFonts w:ascii="Garamond" w:hAnsi="Garamond" w:eastAsia="Garamond" w:cs="Garamond"/>
                 <w:sz w:val="22"/>
                 <w:szCs w:val="22"/>
               </w:rPr>
@@ -630,18 +627,18 @@
           </w:p>
         </w:tc>
       </w:tr>
-      <w:tr>
+      <w:tr xmlns:wp14="http://schemas.microsoft.com/office/word/2010/wordml" wp14:textId="77777777">
         <w:trPr/>
         <w:tc>
           <w:tcPr>
             <w:tcW w:w="10560" w:type="dxa"/>
             <w:tcBorders/>
           </w:tcPr>
-          <w:p>
+          <w:p wp14:textId="77777777">
             <w:pPr>
               <w:pStyle w:val="Normal"/>
               <w:widowControl w:val="false"/>
-              <w:spacing w:lineRule="auto" w:line="360"/>
+              <w:spacing w:line="360" w:lineRule="auto"/>
               <w:jc w:val="both"/>
               <w:rPr>
                 <w:rFonts w:ascii="Garamond" w:hAnsi="Garamond" w:eastAsia="Garamond" w:cs="Garamond"/>
@@ -653,7 +650,7 @@
             </w:pPr>
             <w:r>
               <w:rPr>
-                <w:rFonts w:eastAsia="Garamond" w:cs="Garamond" w:ascii="Garamond" w:hAnsi="Garamond"/>
+                <w:rFonts w:ascii="Garamond" w:hAnsi="Garamond" w:eastAsia="Garamond" w:cs="Garamond"/>
                 <w:sz w:val="22"/>
                 <w:szCs w:val="22"/>
               </w:rPr>
@@ -662,18 +659,18 @@
           </w:p>
         </w:tc>
       </w:tr>
-      <w:tr>
+      <w:tr xmlns:wp14="http://schemas.microsoft.com/office/word/2010/wordml" wp14:textId="77777777">
         <w:trPr/>
         <w:tc>
           <w:tcPr>
             <w:tcW w:w="10560" w:type="dxa"/>
             <w:tcBorders/>
           </w:tcPr>
-          <w:p>
+          <w:p wp14:textId="77777777">
             <w:pPr>
               <w:pStyle w:val="Normal"/>
               <w:widowControl w:val="false"/>
-              <w:spacing w:lineRule="auto" w:line="360"/>
+              <w:spacing w:line="360" w:lineRule="auto"/>
               <w:jc w:val="both"/>
               <w:rPr>
                 <w:rFonts w:ascii="Garamond" w:hAnsi="Garamond" w:eastAsia="Garamond" w:cs="Garamond"/>
@@ -683,7 +680,7 @@
             </w:pPr>
             <w:r>
               <w:rPr>
-                <w:rFonts w:eastAsia="Garamond" w:cs="Garamond" w:ascii="Garamond" w:hAnsi="Garamond"/>
+                <w:rFonts w:ascii="Garamond" w:hAnsi="Garamond" w:eastAsia="Garamond" w:cs="Garamond"/>
                 <w:sz w:val="22"/>
                 <w:szCs w:val="22"/>
               </w:rPr>
@@ -692,18 +689,18 @@
           </w:p>
         </w:tc>
       </w:tr>
-      <w:tr>
+      <w:tr xmlns:wp14="http://schemas.microsoft.com/office/word/2010/wordml" wp14:textId="77777777">
         <w:trPr/>
         <w:tc>
           <w:tcPr>
             <w:tcW w:w="10560" w:type="dxa"/>
             <w:tcBorders/>
           </w:tcPr>
-          <w:p>
+          <w:p wp14:textId="77777777">
             <w:pPr>
               <w:pStyle w:val="Normal"/>
               <w:widowControl w:val="false"/>
-              <w:spacing w:lineRule="auto" w:line="360"/>
+              <w:spacing w:line="360" w:lineRule="auto"/>
               <w:rPr>
                 <w:rFonts w:ascii="Garamond" w:hAnsi="Garamond" w:eastAsia="Garamond" w:cs="Garamond"/>
                 <w:sz w:val="22"/>
@@ -712,7 +709,7 @@
             </w:pPr>
             <w:r>
               <w:rPr>
-                <w:rFonts w:eastAsia="Garamond" w:cs="Garamond" w:ascii="Garamond" w:hAnsi="Garamond"/>
+                <w:rFonts w:ascii="Garamond" w:hAnsi="Garamond" w:eastAsia="Garamond" w:cs="Garamond"/>
                 <w:sz w:val="22"/>
                 <w:szCs w:val="22"/>
               </w:rPr>
@@ -722,7 +719,7 @@
         </w:tc>
       </w:tr>
     </w:tbl>
-    <w:p>
+    <w:p xmlns:wp14="http://schemas.microsoft.com/office/word/2010/wordml" wp14:textId="77777777">
       <w:pPr>
         <w:pStyle w:val="Normal"/>
         <w:jc w:val="both"/>
@@ -736,14 +733,14 @@
       </w:pPr>
       <w:r>
         <w:rPr>
-          <w:rFonts w:eastAsia="Garamond" w:cs="Garamond" w:ascii="Garamond" w:hAnsi="Garamond"/>
+          <w:rFonts w:ascii="Garamond" w:hAnsi="Garamond" w:eastAsia="Garamond" w:cs="Garamond"/>
           <w:b/>
           <w:sz w:val="16"/>
           <w:szCs w:val="16"/>
         </w:rPr>
       </w:r>
     </w:p>
-    <w:p>
+    <w:p xmlns:wp14="http://schemas.microsoft.com/office/word/2010/wordml" wp14:textId="77777777">
       <w:pPr>
         <w:pStyle w:val="Normal"/>
         <w:widowControl w:val="false"/>
@@ -757,7 +754,7 @@
       </w:pPr>
       <w:r>
         <w:rPr>
-          <w:rFonts w:eastAsia="Garamond" w:cs="Garamond" w:ascii="Garamond" w:hAnsi="Garamond"/>
+          <w:rFonts w:ascii="Garamond" w:hAnsi="Garamond" w:eastAsia="Garamond" w:cs="Garamond"/>
           <w:b/>
           <w:sz w:val="22"/>
           <w:szCs w:val="22"/>
@@ -765,121 +762,121 @@
         <w:t>Dati aziendali</w:t>
       </w:r>
     </w:p>
-    <w:p>
+    <w:p xmlns:wp14="http://schemas.microsoft.com/office/word/2010/wordml" wp14:textId="77777777">
       <w:pPr>
         <w:pStyle w:val="Normal"/>
         <w:widowControl w:val="false"/>
-        <w:spacing w:lineRule="auto" w:line="360"/>
-        <w:rPr>
-          <w:rFonts w:ascii="Garamond" w:hAnsi="Garamond" w:eastAsia="Garamond" w:cs="Garamond"/>
-          <w:sz w:val="22"/>
-          <w:szCs w:val="22"/>
-        </w:rPr>
-      </w:pPr>
-      <w:r>
-        <w:rPr>
-          <w:rFonts w:eastAsia="Garamond" w:cs="Garamond" w:ascii="Garamond" w:hAnsi="Garamond"/>
+        <w:spacing w:line="360" w:lineRule="auto"/>
+        <w:rPr>
+          <w:rFonts w:ascii="Garamond" w:hAnsi="Garamond" w:eastAsia="Garamond" w:cs="Garamond"/>
+          <w:sz w:val="22"/>
+          <w:szCs w:val="22"/>
+        </w:rPr>
+      </w:pPr>
+      <w:r>
+        <w:rPr>
+          <w:rFonts w:ascii="Garamond" w:hAnsi="Garamond" w:eastAsia="Garamond" w:cs="Garamond"/>
           <w:sz w:val="22"/>
           <w:szCs w:val="22"/>
         </w:rPr>
         <w:t>Denominazione soggetto ospitante:  {A_NOME}</w:t>
       </w:r>
     </w:p>
-    <w:p>
+    <w:p xmlns:wp14="http://schemas.microsoft.com/office/word/2010/wordml" wp14:textId="77777777">
       <w:pPr>
         <w:pStyle w:val="Normal"/>
         <w:widowControl w:val="false"/>
-        <w:spacing w:lineRule="auto" w:line="360"/>
-        <w:rPr>
-          <w:rFonts w:ascii="Garamond" w:hAnsi="Garamond" w:eastAsia="Garamond" w:cs="Garamond"/>
-          <w:sz w:val="22"/>
-          <w:szCs w:val="22"/>
-        </w:rPr>
-      </w:pPr>
-      <w:r>
-        <w:rPr>
-          <w:rFonts w:eastAsia="Garamond" w:cs="Garamond" w:ascii="Garamond" w:hAnsi="Garamond"/>
+        <w:spacing w:line="360" w:lineRule="auto"/>
+        <w:rPr>
+          <w:rFonts w:ascii="Garamond" w:hAnsi="Garamond" w:eastAsia="Garamond" w:cs="Garamond"/>
+          <w:sz w:val="22"/>
+          <w:szCs w:val="22"/>
+        </w:rPr>
+      </w:pPr>
+      <w:r>
+        <w:rPr>
+          <w:rFonts w:ascii="Garamond" w:hAnsi="Garamond" w:eastAsia="Garamond" w:cs="Garamond"/>
           <w:sz w:val="22"/>
           <w:szCs w:val="22"/>
         </w:rPr>
         <w:t>Sede dello stage: {A_SEDE}</w:t>
       </w:r>
     </w:p>
-    <w:p>
+    <w:p xmlns:wp14="http://schemas.microsoft.com/office/word/2010/wordml" wp14:textId="78DD3ADD">
+      <w:pPr>
+        <w:pStyle w:val="Normal"/>
+        <w:widowControl w:val="0"/>
+        <w:spacing w:line="360" w:lineRule="auto"/>
+        <w:rPr>
+          <w:rFonts w:ascii="Garamond" w:hAnsi="Garamond" w:eastAsia="Garamond" w:cs="Garamond"/>
+          <w:sz w:val="22"/>
+          <w:szCs w:val="22"/>
+        </w:rPr>
+      </w:pPr>
+      <w:r>
+        <w:rPr>
+          <w:rFonts w:ascii="Garamond" w:hAnsi="Garamond" w:eastAsia="Garamond" w:cs="Garamond"/>
+          <w:sz w:val="22"/>
+          <w:szCs w:val="22"/>
+        </w:rPr>
+        <w:t>Tempi di accesso ai locali aziendali: …{P_ORARIO_ACCESSO}…</w:t>
+      </w:r>
+    </w:p>
+    <w:p xmlns:wp14="http://schemas.microsoft.com/office/word/2010/wordml" wp14:textId="77777777">
       <w:pPr>
         <w:pStyle w:val="Normal"/>
         <w:widowControl w:val="false"/>
-        <w:spacing w:lineRule="auto" w:line="360"/>
-        <w:rPr>
-          <w:rFonts w:ascii="Garamond" w:hAnsi="Garamond" w:eastAsia="Garamond" w:cs="Garamond"/>
-          <w:sz w:val="22"/>
-          <w:szCs w:val="22"/>
-        </w:rPr>
-      </w:pPr>
-      <w:r>
-        <w:rPr>
-          <w:rFonts w:eastAsia="Garamond" w:cs="Garamond" w:ascii="Garamond" w:hAnsi="Garamond"/>
-          <w:sz w:val="22"/>
-          <w:szCs w:val="22"/>
-        </w:rPr>
-        <w:t>Tempi di accesso ai locali aziendali: ……………………………</w:t>
-      </w:r>
-    </w:p>
-    <w:p>
+        <w:spacing w:line="360" w:lineRule="auto"/>
+        <w:rPr>
+          <w:rFonts w:ascii="Garamond" w:hAnsi="Garamond" w:eastAsia="Garamond" w:cs="Garamond"/>
+          <w:sz w:val="22"/>
+          <w:szCs w:val="22"/>
+        </w:rPr>
+      </w:pPr>
+      <w:r>
+        <w:rPr>
+          <w:rFonts w:ascii="Garamond" w:hAnsi="Garamond" w:eastAsia="Garamond" w:cs="Garamond"/>
+          <w:sz w:val="22"/>
+          <w:szCs w:val="22"/>
+        </w:rPr>
+        <w:t>Periodo di stage: dal  {P_INIZIO}  al  {P_FINE}</w:t>
+      </w:r>
+    </w:p>
+    <w:p xmlns:wp14="http://schemas.microsoft.com/office/word/2010/wordml" wp14:textId="77777777">
       <w:pPr>
         <w:pStyle w:val="Normal"/>
         <w:widowControl w:val="false"/>
-        <w:spacing w:lineRule="auto" w:line="360"/>
-        <w:rPr>
-          <w:rFonts w:ascii="Garamond" w:hAnsi="Garamond" w:eastAsia="Garamond" w:cs="Garamond"/>
-          <w:sz w:val="22"/>
-          <w:szCs w:val="22"/>
-        </w:rPr>
-      </w:pPr>
-      <w:r>
-        <w:rPr>
-          <w:rFonts w:eastAsia="Garamond" w:cs="Garamond" w:ascii="Garamond" w:hAnsi="Garamond"/>
-          <w:sz w:val="22"/>
-          <w:szCs w:val="22"/>
-        </w:rPr>
-        <w:t>Periodo di stage: dal  {P_INIZIO}  al  {P_FINE}</w:t>
-      </w:r>
-    </w:p>
-    <w:p>
+        <w:spacing w:line="360" w:lineRule="auto"/>
+        <w:rPr>
+          <w:rFonts w:ascii="Garamond" w:hAnsi="Garamond" w:eastAsia="Garamond" w:cs="Garamond"/>
+          <w:sz w:val="22"/>
+          <w:szCs w:val="22"/>
+        </w:rPr>
+      </w:pPr>
+      <w:r>
+        <w:rPr>
+          <w:rFonts w:ascii="Garamond" w:hAnsi="Garamond" w:eastAsia="Garamond" w:cs="Garamond"/>
+          <w:sz w:val="22"/>
+          <w:szCs w:val="22"/>
+        </w:rPr>
+      </w:r>
+    </w:p>
+    <w:p xmlns:wp14="http://schemas.microsoft.com/office/word/2010/wordml" wp14:textId="77777777">
       <w:pPr>
         <w:pStyle w:val="Normal"/>
         <w:widowControl w:val="false"/>
-        <w:spacing w:lineRule="auto" w:line="360"/>
-        <w:rPr>
-          <w:rFonts w:ascii="Garamond" w:hAnsi="Garamond" w:eastAsia="Garamond" w:cs="Garamond"/>
-          <w:sz w:val="22"/>
-          <w:szCs w:val="22"/>
-        </w:rPr>
-      </w:pPr>
-      <w:r>
-        <w:rPr>
-          <w:rFonts w:eastAsia="Garamond" w:cs="Garamond" w:ascii="Garamond" w:hAnsi="Garamond"/>
-          <w:sz w:val="22"/>
-          <w:szCs w:val="22"/>
-        </w:rPr>
-      </w:r>
-    </w:p>
-    <w:p>
-      <w:pPr>
-        <w:pStyle w:val="Normal"/>
-        <w:widowControl w:val="false"/>
-        <w:spacing w:lineRule="auto" w:line="360"/>
-        <w:rPr>
-          <w:rFonts w:ascii="Garamond" w:hAnsi="Garamond" w:eastAsia="Garamond" w:cs="Garamond"/>
-          <w:b/>
-          <w:b/>
-          <w:sz w:val="22"/>
-          <w:szCs w:val="22"/>
-        </w:rPr>
-      </w:pPr>
-      <w:r>
-        <w:rPr>
-          <w:rFonts w:eastAsia="Garamond" w:cs="Garamond" w:ascii="Garamond" w:hAnsi="Garamond"/>
+        <w:spacing w:line="360" w:lineRule="auto"/>
+        <w:rPr>
+          <w:rFonts w:ascii="Garamond" w:hAnsi="Garamond" w:eastAsia="Garamond" w:cs="Garamond"/>
+          <w:b/>
+          <w:b/>
+          <w:sz w:val="22"/>
+          <w:szCs w:val="22"/>
+        </w:rPr>
+      </w:pPr>
+      <w:r>
+        <w:rPr>
+          <w:rFonts w:ascii="Garamond" w:hAnsi="Garamond" w:eastAsia="Garamond" w:cs="Garamond"/>
           <w:b/>
           <w:sz w:val="22"/>
           <w:szCs w:val="22"/>
@@ -887,7 +884,7 @@
         <w:t>Obiettivi dello stage</w:t>
       </w:r>
     </w:p>
-    <w:p>
+    <w:p xmlns:wp14="http://schemas.microsoft.com/office/word/2010/wordml" wp14:textId="77777777">
       <w:pPr>
         <w:pStyle w:val="Normal"/>
         <w:jc w:val="both"/>
@@ -899,14 +896,14 @@
       </w:pPr>
       <w:r>
         <w:rPr>
-          <w:rFonts w:eastAsia="Garamond" w:cs="Garamond" w:ascii="Garamond" w:hAnsi="Garamond"/>
+          <w:rFonts w:ascii="Garamond" w:hAnsi="Garamond" w:eastAsia="Garamond" w:cs="Garamond"/>
           <w:sz w:val="22"/>
           <w:szCs w:val="22"/>
         </w:rPr>
         <w:t>L’inserimento in Azienda (soggetto ospitante) riveste un carattere orientativo e formativo e si propone di sviluppare competenze disciplinari e trasversali. Tali competenze sono indicate nel progetto formativo di alternanza relativo allo studente.</w:t>
       </w:r>
     </w:p>
-    <w:p>
+    <w:p xmlns:wp14="http://schemas.microsoft.com/office/word/2010/wordml" wp14:textId="77777777">
       <w:pPr>
         <w:pStyle w:val="Normal"/>
         <w:ind w:left="1134" w:hanging="0"/>
@@ -921,14 +918,14 @@
       </w:pPr>
       <w:r>
         <w:rPr>
-          <w:rFonts w:eastAsia="Garamond" w:cs="Garamond" w:ascii="Garamond" w:hAnsi="Garamond"/>
+          <w:rFonts w:ascii="Garamond" w:hAnsi="Garamond" w:eastAsia="Garamond" w:cs="Garamond"/>
           <w:i/>
           <w:sz w:val="10"/>
           <w:szCs w:val="10"/>
         </w:rPr>
       </w:r>
     </w:p>
-    <w:p>
+    <w:p xmlns:wp14="http://schemas.microsoft.com/office/word/2010/wordml" wp14:textId="77777777">
       <w:pPr>
         <w:pStyle w:val="Normal"/>
         <w:rPr>
@@ -942,7 +939,7 @@
       </w:pPr>
       <w:r>
         <w:rPr>
-          <w:rFonts w:eastAsia="Garamond" w:cs="Garamond" w:ascii="Garamond" w:hAnsi="Garamond"/>
+          <w:rFonts w:ascii="Garamond" w:hAnsi="Garamond" w:eastAsia="Garamond" w:cs="Garamond"/>
           <w:b/>
           <w:color w:val="000000"/>
           <w:sz w:val="22"/>
@@ -951,7 +948,7 @@
         <w:t>Mansionario dello stagista</w:t>
       </w:r>
     </w:p>
-    <w:p>
+    <w:p xmlns:wp14="http://schemas.microsoft.com/office/word/2010/wordml" wp14:textId="77777777">
       <w:pPr>
         <w:pStyle w:val="Normal"/>
         <w:rPr>
@@ -965,7 +962,7 @@
       </w:pPr>
       <w:r>
         <w:rPr>
-          <w:rFonts w:eastAsia="Garamond" w:cs="Garamond" w:ascii="Garamond" w:hAnsi="Garamond"/>
+          <w:rFonts w:ascii="Garamond" w:hAnsi="Garamond" w:eastAsia="Garamond" w:cs="Garamond"/>
           <w:b/>
           <w:color w:val="000000"/>
           <w:sz w:val="22"/>
@@ -973,10 +970,10 @@
         </w:rPr>
       </w:r>
     </w:p>
-    <w:p>
-      <w:pPr>
-        <w:pStyle w:val="Normal"/>
-        <w:spacing w:lineRule="auto" w:line="360"/>
+    <w:p xmlns:wp14="http://schemas.microsoft.com/office/word/2010/wordml" wp14:textId="77777777">
+      <w:pPr>
+        <w:pStyle w:val="Normal"/>
+        <w:spacing w:line="360" w:lineRule="auto"/>
         <w:rPr>
           <w:rFonts w:ascii="Garamond" w:hAnsi="Garamond" w:eastAsia="Garamond" w:cs="Garamond"/>
           <w:color w:val="000000"/>
@@ -986,7 +983,7 @@
       </w:pPr>
       <w:r>
         <w:rPr>
-          <w:rFonts w:eastAsia="Garamond" w:cs="Garamond" w:ascii="Garamond" w:hAnsi="Garamond"/>
+          <w:rFonts w:ascii="Garamond" w:hAnsi="Garamond" w:eastAsia="Garamond" w:cs="Garamond"/>
           <w:color w:val="000000"/>
           <w:sz w:val="22"/>
           <w:szCs w:val="22"/>
@@ -994,14 +991,14 @@
         <w:t xml:space="preserve">Durante il periodo di stage, allo studente verrà chiesto di svolgere prevalentemente le seguenti attività: </w:t>
       </w:r>
     </w:p>
-    <w:p>
+    <w:p xmlns:wp14="http://schemas.microsoft.com/office/word/2010/wordml" wp14:textId="77777777">
       <w:pPr>
         <w:pStyle w:val="Normal"/>
         <w:numPr>
           <w:ilvl w:val="0"/>
           <w:numId w:val="1"/>
         </w:numPr>
-        <w:spacing w:lineRule="auto" w:line="360"/>
+        <w:spacing w:line="360" w:lineRule="auto"/>
         <w:ind w:left="720" w:hanging="360"/>
         <w:jc w:val="both"/>
         <w:rPr>
@@ -1012,21 +1009,21 @@
       </w:pPr>
       <w:r>
         <w:rPr>
-          <w:rFonts w:eastAsia="Garamond" w:cs="Garamond" w:ascii="Garamond" w:hAnsi="Garamond"/>
+          <w:rFonts w:ascii="Garamond" w:hAnsi="Garamond" w:eastAsia="Garamond" w:cs="Garamond"/>
           <w:sz w:val="22"/>
           <w:szCs w:val="22"/>
         </w:rPr>
         <w:t>{A_ATTIVITA_1}</w:t>
       </w:r>
     </w:p>
-    <w:p>
+    <w:p xmlns:wp14="http://schemas.microsoft.com/office/word/2010/wordml" wp14:textId="77777777">
       <w:pPr>
         <w:pStyle w:val="Normal"/>
         <w:numPr>
           <w:ilvl w:val="0"/>
           <w:numId w:val="1"/>
         </w:numPr>
-        <w:spacing w:lineRule="auto" w:line="360"/>
+        <w:spacing w:line="360" w:lineRule="auto"/>
         <w:ind w:left="720" w:hanging="360"/>
         <w:jc w:val="both"/>
         <w:rPr>
@@ -1037,21 +1034,21 @@
       </w:pPr>
       <w:r>
         <w:rPr>
-          <w:rFonts w:eastAsia="Garamond" w:cs="Garamond" w:ascii="Garamond" w:hAnsi="Garamond"/>
+          <w:rFonts w:ascii="Garamond" w:hAnsi="Garamond" w:eastAsia="Garamond" w:cs="Garamond"/>
           <w:sz w:val="22"/>
           <w:szCs w:val="22"/>
         </w:rPr>
         <w:t>{A_ATTIVITA_2}</w:t>
       </w:r>
     </w:p>
-    <w:p>
+    <w:p xmlns:wp14="http://schemas.microsoft.com/office/word/2010/wordml" wp14:textId="77777777">
       <w:pPr>
         <w:pStyle w:val="Normal"/>
         <w:numPr>
           <w:ilvl w:val="0"/>
           <w:numId w:val="1"/>
         </w:numPr>
-        <w:spacing w:lineRule="auto" w:line="360"/>
+        <w:spacing w:line="360" w:lineRule="auto"/>
         <w:ind w:left="720" w:hanging="360"/>
         <w:jc w:val="both"/>
         <w:rPr>
@@ -1062,21 +1059,21 @@
       </w:pPr>
       <w:r>
         <w:rPr>
-          <w:rFonts w:eastAsia="Garamond" w:cs="Garamond" w:ascii="Garamond" w:hAnsi="Garamond"/>
+          <w:rFonts w:ascii="Garamond" w:hAnsi="Garamond" w:eastAsia="Garamond" w:cs="Garamond"/>
           <w:sz w:val="22"/>
           <w:szCs w:val="22"/>
         </w:rPr>
         <w:t>{A_ATTIVITA_3}</w:t>
       </w:r>
     </w:p>
-    <w:p>
+    <w:p xmlns:wp14="http://schemas.microsoft.com/office/word/2010/wordml" wp14:textId="77777777">
       <w:pPr>
         <w:pStyle w:val="Normal"/>
         <w:numPr>
           <w:ilvl w:val="0"/>
           <w:numId w:val="1"/>
         </w:numPr>
-        <w:spacing w:lineRule="auto" w:line="360"/>
+        <w:spacing w:line="360" w:lineRule="auto"/>
         <w:ind w:left="720" w:hanging="360"/>
         <w:jc w:val="both"/>
         <w:rPr>
@@ -1087,21 +1084,21 @@
       </w:pPr>
       <w:r>
         <w:rPr>
-          <w:rFonts w:eastAsia="Garamond" w:cs="Garamond" w:ascii="Garamond" w:hAnsi="Garamond"/>
+          <w:rFonts w:ascii="Garamond" w:hAnsi="Garamond" w:eastAsia="Garamond" w:cs="Garamond"/>
           <w:sz w:val="22"/>
           <w:szCs w:val="22"/>
         </w:rPr>
         <w:t>{A_ATTIVITA_4}</w:t>
       </w:r>
     </w:p>
-    <w:p>
+    <w:p xmlns:wp14="http://schemas.microsoft.com/office/word/2010/wordml" wp14:textId="77777777">
       <w:pPr>
         <w:pStyle w:val="Normal"/>
         <w:numPr>
           <w:ilvl w:val="0"/>
           <w:numId w:val="0"/>
         </w:numPr>
-        <w:spacing w:lineRule="auto" w:line="360"/>
+        <w:spacing w:line="360" w:lineRule="auto"/>
         <w:ind w:left="720" w:hanging="0"/>
         <w:jc w:val="both"/>
         <w:rPr>
@@ -1112,16 +1109,16 @@
       </w:pPr>
       <w:r>
         <w:rPr>
-          <w:rFonts w:eastAsia="Garamond" w:cs="Garamond" w:ascii="Garamond" w:hAnsi="Garamond"/>
-          <w:sz w:val="22"/>
-          <w:szCs w:val="22"/>
-        </w:rPr>
-      </w:r>
-    </w:p>
-    <w:p>
-      <w:pPr>
-        <w:pStyle w:val="Normal"/>
-        <w:spacing w:lineRule="auto" w:line="360"/>
+          <w:rFonts w:ascii="Garamond" w:hAnsi="Garamond" w:eastAsia="Garamond" w:cs="Garamond"/>
+          <w:sz w:val="22"/>
+          <w:szCs w:val="22"/>
+        </w:rPr>
+      </w:r>
+    </w:p>
+    <w:p xmlns:wp14="http://schemas.microsoft.com/office/word/2010/wordml" wp14:textId="77777777">
+      <w:pPr>
+        <w:pStyle w:val="Normal"/>
+        <w:spacing w:line="360" w:lineRule="auto"/>
         <w:jc w:val="both"/>
         <w:rPr>
           <w:rFonts w:ascii="Garamond" w:hAnsi="Garamond" w:eastAsia="Garamond" w:cs="Garamond"/>
@@ -1131,17 +1128,17 @@
       </w:pPr>
       <w:r>
         <w:rPr>
-          <w:rFonts w:eastAsia="Garamond" w:cs="Garamond" w:ascii="Garamond" w:hAnsi="Garamond"/>
+          <w:rFonts w:ascii="Garamond" w:hAnsi="Garamond" w:eastAsia="Garamond" w:cs="Garamond"/>
           <w:sz w:val="22"/>
           <w:szCs w:val="22"/>
         </w:rPr>
         <w:t>e utilizzerà le seguenti macchine, attrezzature, sostanze: {A_ATTREZZATURE}</w:t>
       </w:r>
     </w:p>
-    <w:p>
-      <w:pPr>
-        <w:pStyle w:val="Normal"/>
-        <w:spacing w:lineRule="auto" w:line="360"/>
+    <w:p xmlns:wp14="http://schemas.microsoft.com/office/word/2010/wordml" wp14:textId="77777777">
+      <w:pPr>
+        <w:pStyle w:val="Normal"/>
+        <w:spacing w:line="360" w:lineRule="auto"/>
         <w:jc w:val="both"/>
         <w:rPr>
           <w:rFonts w:ascii="Garamond" w:hAnsi="Garamond" w:eastAsia="Garamond" w:cs="Garamond"/>
@@ -1151,13 +1148,13 @@
       </w:pPr>
       <w:r>
         <w:rPr>
-          <w:rFonts w:eastAsia="Garamond" w:cs="Garamond" w:ascii="Garamond" w:hAnsi="Garamond"/>
-          <w:sz w:val="22"/>
-          <w:szCs w:val="22"/>
-        </w:rPr>
-      </w:r>
-    </w:p>
-    <w:p>
+          <w:rFonts w:ascii="Garamond" w:hAnsi="Garamond" w:eastAsia="Garamond" w:cs="Garamond"/>
+          <w:sz w:val="22"/>
+          <w:szCs w:val="22"/>
+        </w:rPr>
+      </w:r>
+    </w:p>
+    <w:p xmlns:wp14="http://schemas.microsoft.com/office/word/2010/wordml" wp14:textId="77777777">
       <w:pPr>
         <w:pStyle w:val="Normal"/>
         <w:widowControl w:val="false"/>
@@ -1171,7 +1168,7 @@
       </w:pPr>
       <w:r>
         <w:rPr>
-          <w:rFonts w:eastAsia="Garamond" w:cs="Garamond" w:ascii="Garamond" w:hAnsi="Garamond"/>
+          <w:rFonts w:ascii="Garamond" w:hAnsi="Garamond" w:eastAsia="Garamond" w:cs="Garamond"/>
           <w:b/>
           <w:sz w:val="22"/>
           <w:szCs w:val="22"/>
@@ -1179,7 +1176,7 @@
         <w:t>Polizze assicurative per lo stage</w:t>
       </w:r>
     </w:p>
-    <w:p>
+    <w:p xmlns:wp14="http://schemas.microsoft.com/office/word/2010/wordml" wp14:textId="77777777">
       <w:pPr>
         <w:pStyle w:val="Normal"/>
         <w:widowControl w:val="false"/>
@@ -1191,14 +1188,14 @@
       </w:pPr>
       <w:r>
         <w:rPr>
-          <w:rFonts w:eastAsia="Garamond" w:cs="Garamond" w:ascii="Garamond" w:hAnsi="Garamond"/>
+          <w:rFonts w:ascii="Garamond" w:hAnsi="Garamond" w:eastAsia="Garamond" w:cs="Garamond"/>
           <w:sz w:val="22"/>
           <w:szCs w:val="22"/>
         </w:rPr>
         <w:t>L’Istituzione scolastica provvede alla copertura assicurativa per lo studente in stage come segue:</w:t>
       </w:r>
     </w:p>
-    <w:p>
+    <w:p xmlns:wp14="http://schemas.microsoft.com/office/word/2010/wordml" wp14:textId="77777777">
       <w:pPr>
         <w:pStyle w:val="Normal"/>
         <w:numPr>
@@ -1215,14 +1212,14 @@
       </w:pPr>
       <w:r>
         <w:rPr>
-          <w:rFonts w:eastAsia="Garamond" w:cs="Garamond" w:ascii="Garamond" w:hAnsi="Garamond"/>
+          <w:rFonts w:ascii="Garamond" w:hAnsi="Garamond" w:eastAsia="Garamond" w:cs="Garamond"/>
           <w:sz w:val="22"/>
           <w:szCs w:val="22"/>
         </w:rPr>
         <w:t>Ramo infortuni: Polizza Infortuni n°400429423 GENERALI</w:t>
       </w:r>
     </w:p>
-    <w:p>
+    <w:p xmlns:wp14="http://schemas.microsoft.com/office/word/2010/wordml" wp14:textId="77777777">
       <w:pPr>
         <w:pStyle w:val="Normal"/>
         <w:numPr>
@@ -1239,14 +1236,14 @@
       </w:pPr>
       <w:r>
         <w:rPr>
-          <w:rFonts w:eastAsia="Garamond" w:cs="Garamond" w:ascii="Garamond" w:hAnsi="Garamond"/>
+          <w:rFonts w:ascii="Garamond" w:hAnsi="Garamond" w:eastAsia="Garamond" w:cs="Garamond"/>
           <w:sz w:val="22"/>
           <w:szCs w:val="22"/>
         </w:rPr>
         <w:t xml:space="preserve">Responsabilità civile: Polizza RC n° 390868958 GENERALI </w:t>
       </w:r>
     </w:p>
-    <w:p>
+    <w:p xmlns:wp14="http://schemas.microsoft.com/office/word/2010/wordml" wp14:textId="77777777">
       <w:pPr>
         <w:pStyle w:val="Normal"/>
         <w:numPr>
@@ -1265,14 +1262,14 @@
       </w:pPr>
       <w:r>
         <w:rPr>
-          <w:rFonts w:eastAsia="Garamond" w:cs="Garamond" w:ascii="Garamond" w:hAnsi="Garamond"/>
+          <w:rFonts w:ascii="Garamond" w:hAnsi="Garamond" w:eastAsia="Garamond" w:cs="Garamond"/>
           <w:sz w:val="22"/>
           <w:szCs w:val="22"/>
         </w:rPr>
         <w:t>Infortuni sul lavoro INAIL: posizione n° 08089444/39</w:t>
       </w:r>
     </w:p>
-    <w:p>
+    <w:p xmlns:wp14="http://schemas.microsoft.com/office/word/2010/wordml" wp14:textId="77777777">
       <w:pPr>
         <w:pStyle w:val="Normal"/>
         <w:numPr>
@@ -1291,14 +1288,14 @@
       </w:pPr>
       <w:r>
         <w:rPr>
-          <w:rFonts w:eastAsia="Garamond" w:cs="Garamond" w:ascii="Garamond" w:hAnsi="Garamond"/>
-          <w:b/>
-          <w:sz w:val="22"/>
-          <w:szCs w:val="22"/>
-        </w:rPr>
-      </w:r>
-    </w:p>
-    <w:p>
+          <w:rFonts w:ascii="Garamond" w:hAnsi="Garamond" w:eastAsia="Garamond" w:cs="Garamond"/>
+          <w:b/>
+          <w:sz w:val="22"/>
+          <w:szCs w:val="22"/>
+        </w:rPr>
+      </w:r>
+    </w:p>
+    <w:p xmlns:wp14="http://schemas.microsoft.com/office/word/2010/wordml" wp14:textId="77777777">
       <w:pPr>
         <w:pStyle w:val="Normal"/>
         <w:ind w:left="425" w:hanging="0"/>
@@ -1313,27 +1310,27 @@
       </w:pPr>
       <w:r>
         <w:rPr>
-          <w:rFonts w:eastAsia="Garamond" w:cs="Garamond" w:ascii="Garamond" w:hAnsi="Garamond"/>
+          <w:rFonts w:ascii="Garamond" w:hAnsi="Garamond" w:eastAsia="Garamond" w:cs="Garamond"/>
           <w:b/>
           <w:sz w:val="10"/>
           <w:szCs w:val="10"/>
         </w:rPr>
       </w:r>
     </w:p>
-    <w:p>
-      <w:pPr>
-        <w:pStyle w:val="Normal"/>
-        <w:rPr>
-          <w:rFonts w:ascii="Garamond" w:hAnsi="Garamond" w:eastAsia="Garamond" w:cs="Garamond"/>
-          <w:b/>
-          <w:b/>
-          <w:sz w:val="22"/>
-          <w:szCs w:val="22"/>
-        </w:rPr>
-      </w:pPr>
-      <w:r>
-        <w:rPr>
-          <w:rFonts w:eastAsia="Garamond" w:cs="Garamond" w:ascii="Garamond" w:hAnsi="Garamond"/>
+    <w:p xmlns:wp14="http://schemas.microsoft.com/office/word/2010/wordml" wp14:textId="77777777">
+      <w:pPr>
+        <w:pStyle w:val="Normal"/>
+        <w:rPr>
+          <w:rFonts w:ascii="Garamond" w:hAnsi="Garamond" w:eastAsia="Garamond" w:cs="Garamond"/>
+          <w:b/>
+          <w:b/>
+          <w:sz w:val="22"/>
+          <w:szCs w:val="22"/>
+        </w:rPr>
+      </w:pPr>
+      <w:r>
+        <w:rPr>
+          <w:rFonts w:ascii="Garamond" w:hAnsi="Garamond" w:eastAsia="Garamond" w:cs="Garamond"/>
           <w:b/>
           <w:sz w:val="22"/>
           <w:szCs w:val="22"/>
@@ -1341,47 +1338,47 @@
         <w:t>Tutoraggio</w:t>
       </w:r>
     </w:p>
-    <w:p>
+    <w:p xmlns:wp14="http://schemas.microsoft.com/office/word/2010/wordml" wp14:textId="77777777">
       <w:pPr>
         <w:pStyle w:val="Normal"/>
         <w:widowControl w:val="false"/>
-        <w:spacing w:lineRule="auto" w:line="360"/>
-        <w:rPr>
-          <w:rFonts w:ascii="Garamond" w:hAnsi="Garamond" w:eastAsia="Garamond" w:cs="Garamond"/>
-          <w:sz w:val="22"/>
-          <w:szCs w:val="22"/>
-        </w:rPr>
-      </w:pPr>
-      <w:r>
-        <w:rPr>
-          <w:rFonts w:eastAsia="Garamond" w:cs="Garamond" w:ascii="Garamond" w:hAnsi="Garamond"/>
+        <w:spacing w:line="360" w:lineRule="auto"/>
+        <w:rPr>
+          <w:rFonts w:ascii="Garamond" w:hAnsi="Garamond" w:eastAsia="Garamond" w:cs="Garamond"/>
+          <w:sz w:val="22"/>
+          <w:szCs w:val="22"/>
+        </w:rPr>
+      </w:pPr>
+      <w:r>
+        <w:rPr>
+          <w:rFonts w:ascii="Garamond" w:hAnsi="Garamond" w:eastAsia="Garamond" w:cs="Garamond"/>
           <w:sz w:val="22"/>
           <w:szCs w:val="22"/>
         </w:rPr>
         <w:t xml:space="preserve">Il soggetto ospitante nomina tutor aziendale: {A_TUTOR} - tel:.{A_TUTOR_CELL}– e-mail: {A_TUTOR_EMAIL} </w:t>
       </w:r>
     </w:p>
-    <w:p>
+    <w:p xmlns:wp14="http://schemas.microsoft.com/office/word/2010/wordml" wp14:textId="77777777">
       <w:pPr>
         <w:pStyle w:val="Normal"/>
         <w:widowControl w:val="false"/>
-        <w:spacing w:lineRule="auto" w:line="360"/>
-        <w:rPr>
-          <w:rFonts w:ascii="Garamond" w:hAnsi="Garamond" w:eastAsia="Garamond" w:cs="Garamond"/>
-          <w:sz w:val="22"/>
-          <w:szCs w:val="22"/>
-        </w:rPr>
-      </w:pPr>
-      <w:r>
-        <w:rPr>
-          <w:rFonts w:eastAsia="Garamond" w:cs="Garamond" w:ascii="Garamond" w:hAnsi="Garamond"/>
+        <w:spacing w:line="360" w:lineRule="auto"/>
+        <w:rPr>
+          <w:rFonts w:ascii="Garamond" w:hAnsi="Garamond" w:eastAsia="Garamond" w:cs="Garamond"/>
+          <w:sz w:val="22"/>
+          <w:szCs w:val="22"/>
+        </w:rPr>
+      </w:pPr>
+      <w:r>
+        <w:rPr>
+          <w:rFonts w:ascii="Garamond" w:hAnsi="Garamond" w:eastAsia="Garamond" w:cs="Garamond"/>
           <w:sz w:val="22"/>
           <w:szCs w:val="22"/>
         </w:rPr>
         <w:t>L’Istituzione scolastica nomina tutor scolastico: {P_TUTOR} - tel: {P_TUTOR_CELL}– e-mail:{P_TUTOR_EMAIL}</w:t>
       </w:r>
     </w:p>
-    <w:p>
+    <w:p xmlns:wp14="http://schemas.microsoft.com/office/word/2010/wordml" wp14:textId="77777777">
       <w:pPr>
         <w:pStyle w:val="Normal"/>
         <w:widowControl w:val="false"/>
@@ -1393,13 +1390,13 @@
       </w:pPr>
       <w:r>
         <w:rPr>
-          <w:rFonts w:eastAsia="Garamond" w:cs="Garamond" w:ascii="Garamond" w:hAnsi="Garamond"/>
+          <w:rFonts w:ascii="Garamond" w:hAnsi="Garamond" w:eastAsia="Garamond" w:cs="Garamond"/>
           <w:sz w:val="10"/>
           <w:szCs w:val="10"/>
         </w:rPr>
       </w:r>
     </w:p>
-    <w:p>
+    <w:p xmlns:wp14="http://schemas.microsoft.com/office/word/2010/wordml" wp14:textId="77777777">
       <w:pPr>
         <w:pStyle w:val="Normal"/>
         <w:widowControl w:val="false"/>
@@ -1413,7 +1410,7 @@
       </w:pPr>
       <w:r>
         <w:rPr>
-          <w:rFonts w:eastAsia="Garamond" w:cs="Garamond" w:ascii="Garamond" w:hAnsi="Garamond"/>
+          <w:rFonts w:ascii="Garamond" w:hAnsi="Garamond" w:eastAsia="Garamond" w:cs="Garamond"/>
           <w:b/>
           <w:sz w:val="22"/>
           <w:szCs w:val="22"/>
@@ -1421,7 +1418,7 @@
         <w:t>Sicurezza e valutazione rischi</w:t>
       </w:r>
     </w:p>
-    <w:p>
+    <w:p xmlns:wp14="http://schemas.microsoft.com/office/word/2010/wordml" wp14:textId="77777777">
       <w:pPr>
         <w:pStyle w:val="Normal"/>
         <w:widowControl w:val="false"/>
@@ -1433,14 +1430,14 @@
       </w:pPr>
       <w:r>
         <w:rPr>
-          <w:rFonts w:eastAsia="Garamond" w:cs="Garamond" w:ascii="Garamond" w:hAnsi="Garamond"/>
+          <w:rFonts w:ascii="Garamond" w:hAnsi="Garamond" w:eastAsia="Garamond" w:cs="Garamond"/>
           <w:sz w:val="22"/>
           <w:szCs w:val="22"/>
         </w:rPr>
         <w:t>L’Istituzione scolastica ha erogato allo stagista la formazione sulla sicurezza:</w:t>
       </w:r>
     </w:p>
-    <w:p>
+    <w:p xmlns:wp14="http://schemas.microsoft.com/office/word/2010/wordml" wp14:textId="77777777">
       <w:pPr>
         <w:pStyle w:val="Normal"/>
         <w:widowControl w:val="false"/>
@@ -1457,14 +1454,14 @@
       </w:pPr>
       <w:r>
         <w:rPr>
-          <w:rFonts w:eastAsia="Garamond" w:cs="Garamond" w:ascii="Garamond" w:hAnsi="Garamond"/>
+          <w:rFonts w:ascii="Garamond" w:hAnsi="Garamond" w:eastAsia="Garamond" w:cs="Garamond"/>
           <w:sz w:val="22"/>
           <w:szCs w:val="22"/>
         </w:rPr>
         <w:t>4 ore di formazione generale</w:t>
       </w:r>
     </w:p>
-    <w:p>
+    <w:p xmlns:wp14="http://schemas.microsoft.com/office/word/2010/wordml" wp14:textId="77777777">
       <w:pPr>
         <w:pStyle w:val="Normal"/>
         <w:widowControl w:val="false"/>
@@ -1481,14 +1478,14 @@
       </w:pPr>
       <w:r>
         <w:rPr>
-          <w:rFonts w:eastAsia="Garamond" w:cs="Garamond" w:ascii="Garamond" w:hAnsi="Garamond"/>
+          <w:rFonts w:ascii="Garamond" w:hAnsi="Garamond" w:eastAsia="Garamond" w:cs="Garamond"/>
           <w:sz w:val="22"/>
           <w:szCs w:val="22"/>
         </w:rPr>
         <w:t>8 ore di formazione ai rischi specifici correlati al profilo scolastico secondo ATECO 2007 P 85</w:t>
       </w:r>
     </w:p>
-    <w:p>
+    <w:p xmlns:wp14="http://schemas.microsoft.com/office/word/2010/wordml" wp14:textId="77777777">
       <w:pPr>
         <w:pStyle w:val="Normal"/>
         <w:widowControl w:val="false"/>
@@ -1500,14 +1497,14 @@
       </w:pPr>
       <w:r>
         <w:rPr>
-          <w:rFonts w:eastAsia="Garamond" w:cs="Garamond" w:ascii="Garamond" w:hAnsi="Garamond"/>
+          <w:rFonts w:ascii="Garamond" w:hAnsi="Garamond" w:eastAsia="Garamond" w:cs="Garamond"/>
           <w:sz w:val="22"/>
           <w:szCs w:val="22"/>
         </w:rPr>
         <w:t>Il soggetto ospitante completa la formazione sui rischi specifici presenti nell’ambiente di lavoro in base alla mansione che lo studente svolgerà in stage.</w:t>
       </w:r>
     </w:p>
-    <w:p>
+    <w:p xmlns:wp14="http://schemas.microsoft.com/office/word/2010/wordml" wp14:textId="77777777">
       <w:pPr>
         <w:pStyle w:val="Normal"/>
         <w:widowControl w:val="false"/>
@@ -1519,14 +1516,14 @@
       </w:pPr>
       <w:r>
         <w:rPr>
-          <w:rFonts w:eastAsia="Garamond" w:cs="Garamond" w:ascii="Garamond" w:hAnsi="Garamond"/>
+          <w:rFonts w:ascii="Garamond" w:hAnsi="Garamond" w:eastAsia="Garamond" w:cs="Garamond"/>
           <w:sz w:val="22"/>
           <w:szCs w:val="22"/>
         </w:rPr>
         <w:t>Il soggetto ospitante dichiara inoltre:</w:t>
       </w:r>
     </w:p>
-    <w:p>
+    <w:p xmlns:wp14="http://schemas.microsoft.com/office/word/2010/wordml" wp14:textId="77777777">
       <w:pPr>
         <w:pStyle w:val="Normal"/>
         <w:widowControl w:val="false"/>
@@ -1543,14 +1540,14 @@
       </w:pPr>
       <w:r>
         <w:rPr>
-          <w:rFonts w:eastAsia="Garamond" w:cs="Garamond" w:ascii="Garamond" w:hAnsi="Garamond"/>
+          <w:rFonts w:ascii="Garamond" w:hAnsi="Garamond" w:eastAsia="Garamond" w:cs="Garamond"/>
           <w:sz w:val="22"/>
           <w:szCs w:val="22"/>
         </w:rPr>
         <w:t>di aver adempiuto agli obblighi di legge previsti in materia di sicurezza e salute dei lavoratori sul luogo di lavoro, in particolare che è attivo un servizio di prevenzione e protezione e di avere un DVR aggiornato</w:t>
       </w:r>
     </w:p>
-    <w:p>
+    <w:p xmlns:wp14="http://schemas.microsoft.com/office/word/2010/wordml" wp14:textId="77777777">
       <w:pPr>
         <w:pStyle w:val="Normal"/>
         <w:widowControl w:val="false"/>
@@ -1567,14 +1564,14 @@
       </w:pPr>
       <w:r>
         <w:rPr>
-          <w:rFonts w:eastAsia="Garamond" w:cs="Garamond" w:ascii="Garamond" w:hAnsi="Garamond"/>
+          <w:rFonts w:ascii="Garamond" w:hAnsi="Garamond" w:eastAsia="Garamond" w:cs="Garamond"/>
           <w:sz w:val="22"/>
           <w:szCs w:val="22"/>
         </w:rPr>
         <w:t>di fornire allo studente in stage i DPI richiesti dalla mansione</w:t>
       </w:r>
     </w:p>
-    <w:p>
+    <w:p xmlns:wp14="http://schemas.microsoft.com/office/word/2010/wordml" wp14:textId="77777777">
       <w:pPr>
         <w:pStyle w:val="Normal"/>
         <w:widowControl w:val="false"/>
@@ -1591,14 +1588,14 @@
       </w:pPr>
       <w:r>
         <w:rPr>
-          <w:rFonts w:eastAsia="Garamond" w:cs="Garamond" w:ascii="Garamond" w:hAnsi="Garamond"/>
+          <w:rFonts w:ascii="Garamond" w:hAnsi="Garamond" w:eastAsia="Garamond" w:cs="Garamond"/>
           <w:sz w:val="22"/>
           <w:szCs w:val="22"/>
         </w:rPr>
         <w:t>che il tutor aziendale ha ricevuto formazione adeguata per svolgere il suo ruolo e in materia di sicurezza sul lavoro</w:t>
       </w:r>
     </w:p>
-    <w:p>
+    <w:p xmlns:wp14="http://schemas.microsoft.com/office/word/2010/wordml" wp14:textId="77777777">
       <w:pPr>
         <w:pStyle w:val="Normal"/>
         <w:widowControl w:val="false"/>
@@ -1610,14 +1607,14 @@
       </w:pPr>
       <w:r>
         <w:rPr>
-          <w:rFonts w:eastAsia="Garamond" w:cs="Garamond" w:ascii="Garamond" w:hAnsi="Garamond"/>
+          <w:rFonts w:ascii="Garamond" w:hAnsi="Garamond" w:eastAsia="Garamond" w:cs="Garamond"/>
           <w:sz w:val="22"/>
           <w:szCs w:val="22"/>
         </w:rPr>
         <w:t>Al tutor scolastico è stato consentito di svolgere un sopralluogo preliminare presso il soggetto ospitante.</w:t>
       </w:r>
     </w:p>
-    <w:p>
+    <w:p xmlns:wp14="http://schemas.microsoft.com/office/word/2010/wordml" wp14:textId="77777777">
       <w:pPr>
         <w:pStyle w:val="Normal"/>
         <w:widowControl w:val="false"/>
@@ -1629,13 +1626,13 @@
       </w:pPr>
       <w:r>
         <w:rPr>
-          <w:rFonts w:eastAsia="Garamond" w:cs="Garamond" w:ascii="Garamond" w:hAnsi="Garamond"/>
+          <w:rFonts w:ascii="Garamond" w:hAnsi="Garamond" w:eastAsia="Garamond" w:cs="Garamond"/>
           <w:sz w:val="10"/>
           <w:szCs w:val="10"/>
         </w:rPr>
       </w:r>
     </w:p>
-    <w:p>
+    <w:p xmlns:wp14="http://schemas.microsoft.com/office/word/2010/wordml" wp14:textId="77777777">
       <w:pPr>
         <w:pStyle w:val="Normal"/>
         <w:widowControl w:val="false"/>
@@ -1649,7 +1646,7 @@
       </w:pPr>
       <w:r>
         <w:rPr>
-          <w:rFonts w:eastAsia="Garamond" w:cs="Garamond" w:ascii="Garamond" w:hAnsi="Garamond"/>
+          <w:rFonts w:ascii="Garamond" w:hAnsi="Garamond" w:eastAsia="Garamond" w:cs="Garamond"/>
           <w:b/>
           <w:sz w:val="22"/>
           <w:szCs w:val="22"/>
@@ -1657,7 +1654,7 @@
         <w:t>Sorveglianza sanitaria</w:t>
       </w:r>
     </w:p>
-    <w:p>
+    <w:p xmlns:wp14="http://schemas.microsoft.com/office/word/2010/wordml" wp14:textId="77777777">
       <w:pPr>
         <w:pStyle w:val="Normal"/>
         <w:shd w:val="clear" w:fill="FFFFFF"/>
@@ -1670,14 +1667,14 @@
       </w:pPr>
       <w:r>
         <w:rPr>
-          <w:rFonts w:eastAsia="Garamond" w:cs="Garamond" w:ascii="Garamond" w:hAnsi="Garamond"/>
+          <w:rFonts w:ascii="Garamond" w:hAnsi="Garamond" w:eastAsia="Garamond" w:cs="Garamond"/>
           <w:sz w:val="22"/>
           <w:szCs w:val="22"/>
         </w:rPr>
         <w:t>Le attività nelle quali lo studente sarà coinvolto presso la struttura del soggetto ospitante non prevedono l'esposizione a rischi specifici per i quali la vigente normativa prescriva la sorveglianza sanitaria.</w:t>
       </w:r>
     </w:p>
-    <w:p>
+    <w:p xmlns:wp14="http://schemas.microsoft.com/office/word/2010/wordml" wp14:textId="77777777">
       <w:pPr>
         <w:pStyle w:val="Normal"/>
         <w:shd w:val="clear" w:fill="FFFFFF"/>
@@ -1690,14 +1687,14 @@
       </w:pPr>
       <w:r>
         <w:rPr>
-          <w:rFonts w:eastAsia="Garamond" w:cs="Garamond" w:ascii="Garamond" w:hAnsi="Garamond"/>
+          <w:rFonts w:ascii="Garamond" w:hAnsi="Garamond" w:eastAsia="Garamond" w:cs="Garamond"/>
           <w:sz w:val="22"/>
           <w:szCs w:val="22"/>
         </w:rPr>
         <w:t>Qualora il medico competente del soggetto ospitante dovesse invece ritenere che le attività proposte allo studente richiedano la sorveglianza sanitaria, questa dovrà essere organizzata a cura del soggetto ospitante.</w:t>
       </w:r>
     </w:p>
-    <w:p>
+    <w:p xmlns:wp14="http://schemas.microsoft.com/office/word/2010/wordml" wp14:textId="77777777">
       <w:pPr>
         <w:pStyle w:val="Normal"/>
         <w:rPr>
@@ -1711,7 +1708,7 @@
       </w:pPr>
       <w:r>
         <w:rPr>
-          <w:rFonts w:eastAsia="Garamond" w:cs="Garamond" w:ascii="Garamond" w:hAnsi="Garamond"/>
+          <w:rFonts w:ascii="Garamond" w:hAnsi="Garamond" w:eastAsia="Garamond" w:cs="Garamond"/>
           <w:b/>
           <w:color w:val="000000"/>
           <w:sz w:val="10"/>
@@ -1719,7 +1716,7 @@
         </w:rPr>
       </w:r>
     </w:p>
-    <w:p>
+    <w:p xmlns:wp14="http://schemas.microsoft.com/office/word/2010/wordml" wp14:textId="77777777">
       <w:pPr>
         <w:pStyle w:val="Normal"/>
         <w:rPr>
@@ -1733,7 +1730,7 @@
       </w:pPr>
       <w:r>
         <w:rPr>
-          <w:rFonts w:eastAsia="Garamond" w:cs="Garamond" w:ascii="Garamond" w:hAnsi="Garamond"/>
+          <w:rFonts w:ascii="Garamond" w:hAnsi="Garamond" w:eastAsia="Garamond" w:cs="Garamond"/>
           <w:b/>
           <w:color w:val="000000"/>
           <w:sz w:val="22"/>
@@ -1742,7 +1739,7 @@
         <w:t>Obblighi dello stagista</w:t>
       </w:r>
     </w:p>
-    <w:p>
+    <w:p xmlns:wp14="http://schemas.microsoft.com/office/word/2010/wordml" wp14:textId="77777777">
       <w:pPr>
         <w:pStyle w:val="Normal"/>
         <w:numPr>
@@ -1759,14 +1756,14 @@
       </w:pPr>
       <w:r>
         <w:rPr>
-          <w:rFonts w:eastAsia="Garamond" w:cs="Garamond" w:ascii="Garamond" w:hAnsi="Garamond"/>
+          <w:rFonts w:ascii="Garamond" w:hAnsi="Garamond" w:eastAsia="Garamond" w:cs="Garamond"/>
           <w:sz w:val="22"/>
           <w:szCs w:val="22"/>
         </w:rPr>
         <w:t>Seguire le indicazioni dei tutor e fare riferimento ad essi per qualsiasi esigenza.</w:t>
       </w:r>
     </w:p>
-    <w:p>
+    <w:p xmlns:wp14="http://schemas.microsoft.com/office/word/2010/wordml" wp14:textId="77777777">
       <w:pPr>
         <w:pStyle w:val="Normal"/>
         <w:widowControl w:val="false"/>
@@ -1784,14 +1781,14 @@
       </w:pPr>
       <w:r>
         <w:rPr>
-          <w:rFonts w:eastAsia="Garamond" w:cs="Garamond" w:ascii="Garamond" w:hAnsi="Garamond"/>
+          <w:rFonts w:ascii="Garamond" w:hAnsi="Garamond" w:eastAsia="Garamond" w:cs="Garamond"/>
           <w:sz w:val="22"/>
           <w:szCs w:val="22"/>
         </w:rPr>
         <w:t>Adeguarsi agli orari, al ritmo e alla vita aziendale degli altri colleghi di lavoro per conoscere gli aspetti umani, sociali, organizzativi e sindacali del soggetto ospitante</w:t>
       </w:r>
     </w:p>
-    <w:p>
+    <w:p xmlns:wp14="http://schemas.microsoft.com/office/word/2010/wordml" wp14:textId="77777777">
       <w:pPr>
         <w:pStyle w:val="Normal"/>
         <w:numPr>
@@ -1808,14 +1805,14 @@
       </w:pPr>
       <w:r>
         <w:rPr>
-          <w:rFonts w:eastAsia="Garamond" w:cs="Garamond" w:ascii="Garamond" w:hAnsi="Garamond"/>
+          <w:rFonts w:ascii="Garamond" w:hAnsi="Garamond" w:eastAsia="Garamond" w:cs="Garamond"/>
           <w:sz w:val="22"/>
           <w:szCs w:val="22"/>
         </w:rPr>
         <w:t>Rispettare i regolamenti aziendali e le norme in materia di igiene, sicurezza e  salute sui luoghi di lavoro.</w:t>
       </w:r>
     </w:p>
-    <w:p>
+    <w:p xmlns:wp14="http://schemas.microsoft.com/office/word/2010/wordml" wp14:textId="77777777">
       <w:pPr>
         <w:pStyle w:val="Normal"/>
         <w:numPr>
@@ -1832,14 +1829,14 @@
       </w:pPr>
       <w:r>
         <w:rPr>
-          <w:rFonts w:eastAsia="Garamond" w:cs="Garamond" w:ascii="Garamond" w:hAnsi="Garamond"/>
+          <w:rFonts w:ascii="Garamond" w:hAnsi="Garamond" w:eastAsia="Garamond" w:cs="Garamond"/>
           <w:sz w:val="22"/>
           <w:szCs w:val="22"/>
         </w:rPr>
         <w:t>Firmare giornalmente la scheda della rilevazione delle presenze, controfirmata dal tutor aziendale e riconsegnata dallo studente all’Istituto, al termine del periodo di stage.</w:t>
       </w:r>
     </w:p>
-    <w:p>
+    <w:p xmlns:wp14="http://schemas.microsoft.com/office/word/2010/wordml" wp14:textId="77777777">
       <w:pPr>
         <w:pStyle w:val="Normal"/>
         <w:numPr>
@@ -1856,14 +1853,14 @@
       </w:pPr>
       <w:r>
         <w:rPr>
-          <w:rFonts w:eastAsia="Garamond" w:cs="Garamond" w:ascii="Garamond" w:hAnsi="Garamond"/>
+          <w:rFonts w:ascii="Garamond" w:hAnsi="Garamond" w:eastAsia="Garamond" w:cs="Garamond"/>
           <w:sz w:val="22"/>
           <w:szCs w:val="22"/>
         </w:rPr>
         <w:t>Comunicare tempestivamente l’eventuale assenza, per giustificati motivi, sia al soggetto ospitante sia alla scuola</w:t>
       </w:r>
     </w:p>
-    <w:p>
+    <w:p xmlns:wp14="http://schemas.microsoft.com/office/word/2010/wordml" wp14:textId="77777777">
       <w:pPr>
         <w:pStyle w:val="Normal"/>
         <w:numPr>
@@ -1880,14 +1877,14 @@
       </w:pPr>
       <w:r>
         <w:rPr>
-          <w:rFonts w:eastAsia="Garamond" w:cs="Garamond" w:ascii="Garamond" w:hAnsi="Garamond"/>
+          <w:rFonts w:ascii="Garamond" w:hAnsi="Garamond" w:eastAsia="Garamond" w:cs="Garamond"/>
           <w:sz w:val="22"/>
           <w:szCs w:val="22"/>
         </w:rPr>
         <w:t>Consegnare alla scuola la relazione tecnica finale, nei modi e nei tempi concordati con il tutor scolastico.</w:t>
       </w:r>
     </w:p>
-    <w:p>
+    <w:p xmlns:wp14="http://schemas.microsoft.com/office/word/2010/wordml" wp14:textId="77777777">
       <w:pPr>
         <w:pStyle w:val="Normal"/>
         <w:ind w:left="720" w:hanging="0"/>
@@ -1900,26 +1897,26 @@
       </w:pPr>
       <w:r>
         <w:rPr>
-          <w:rFonts w:eastAsia="Garamond" w:cs="Garamond" w:ascii="Garamond" w:hAnsi="Garamond"/>
+          <w:rFonts w:ascii="Garamond" w:hAnsi="Garamond" w:eastAsia="Garamond" w:cs="Garamond"/>
           <w:sz w:val="10"/>
           <w:szCs w:val="10"/>
         </w:rPr>
       </w:r>
     </w:p>
-    <w:p>
-      <w:pPr>
-        <w:pStyle w:val="Normal"/>
-        <w:rPr>
-          <w:rFonts w:ascii="Garamond" w:hAnsi="Garamond" w:eastAsia="Garamond" w:cs="Garamond"/>
-          <w:b/>
-          <w:b/>
-          <w:sz w:val="22"/>
-          <w:szCs w:val="22"/>
-        </w:rPr>
-      </w:pPr>
-      <w:r>
-        <w:rPr>
-          <w:rFonts w:eastAsia="Garamond" w:cs="Garamond" w:ascii="Garamond" w:hAnsi="Garamond"/>
+    <w:p xmlns:wp14="http://schemas.microsoft.com/office/word/2010/wordml" wp14:textId="77777777">
+      <w:pPr>
+        <w:pStyle w:val="Normal"/>
+        <w:rPr>
+          <w:rFonts w:ascii="Garamond" w:hAnsi="Garamond" w:eastAsia="Garamond" w:cs="Garamond"/>
+          <w:b/>
+          <w:b/>
+          <w:sz w:val="22"/>
+          <w:szCs w:val="22"/>
+        </w:rPr>
+      </w:pPr>
+      <w:r>
+        <w:rPr>
+          <w:rFonts w:ascii="Garamond" w:hAnsi="Garamond" w:eastAsia="Garamond" w:cs="Garamond"/>
           <w:b/>
           <w:sz w:val="22"/>
           <w:szCs w:val="22"/>
@@ -1927,7 +1924,7 @@
         <w:t>Uscite durante lo stage</w:t>
       </w:r>
     </w:p>
-    <w:p>
+    <w:p xmlns:wp14="http://schemas.microsoft.com/office/word/2010/wordml" wp14:textId="77777777">
       <w:pPr>
         <w:pStyle w:val="Normal"/>
         <w:jc w:val="both"/>
@@ -1940,7 +1937,7 @@
       </w:pPr>
       <w:r>
         <w:rPr>
-          <w:rFonts w:eastAsia="Garamond" w:cs="Garamond" w:ascii="Garamond" w:hAnsi="Garamond"/>
+          <w:rFonts w:ascii="Garamond" w:hAnsi="Garamond" w:eastAsia="Garamond" w:cs="Garamond"/>
           <w:color w:val="000000"/>
           <w:sz w:val="22"/>
           <w:szCs w:val="22"/>
@@ -1948,7 +1945,7 @@
         <w:t>Il genitore autorizza il/la proprio figlio/a ad uscire dalla sede di stage in occasione della pausa pranzo se previsto dal soggetto ospitante e a partecipare alle altre uscite organizzate dal soggetto ospitante secondo le finalità dello Stage, sollevando la Scuola e il soggetto ospitante da ogni eventuale responsabilità nei confronti dell’allievo/a.</w:t>
       </w:r>
     </w:p>
-    <w:p>
+    <w:p xmlns:wp14="http://schemas.microsoft.com/office/word/2010/wordml" wp14:textId="77777777">
       <w:pPr>
         <w:pStyle w:val="Normal"/>
         <w:jc w:val="both"/>
@@ -1961,14 +1958,14 @@
       </w:pPr>
       <w:r>
         <w:rPr>
-          <w:rFonts w:eastAsia="Garamond" w:cs="Garamond" w:ascii="Garamond" w:hAnsi="Garamond"/>
+          <w:rFonts w:ascii="Garamond" w:hAnsi="Garamond" w:eastAsia="Garamond" w:cs="Garamond"/>
           <w:color w:val="000000"/>
           <w:sz w:val="10"/>
           <w:szCs w:val="10"/>
         </w:rPr>
       </w:r>
     </w:p>
-    <w:p>
+    <w:p xmlns:wp14="http://schemas.microsoft.com/office/word/2010/wordml" wp14:textId="77777777">
       <w:pPr>
         <w:pStyle w:val="Normal"/>
         <w:jc w:val="both"/>
@@ -1978,7 +1975,7 @@
       </w:pPr>
       <w:r>
         <w:rPr>
-          <w:rFonts w:eastAsia="Garamond" w:cs="Garamond" w:ascii="Garamond" w:hAnsi="Garamond"/>
+          <w:rFonts w:ascii="Garamond" w:hAnsi="Garamond" w:eastAsia="Garamond" w:cs="Garamond"/>
           <w:b/>
           <w:color w:val="000000"/>
           <w:sz w:val="22"/>
@@ -1987,7 +1984,7 @@
         <w:t>Informativa trattamento dati personali</w:t>
       </w:r>
     </w:p>
-    <w:p>
+    <w:p xmlns:wp14="http://schemas.microsoft.com/office/word/2010/wordml" wp14:textId="77777777">
       <w:pPr>
         <w:pStyle w:val="Normal"/>
         <w:rPr>
@@ -1997,7 +1994,7 @@
       </w:pPr>
       <w:r>
         <w:rPr>
-          <w:rFonts w:eastAsia="Garamond" w:cs="Garamond" w:ascii="Garamond" w:hAnsi="Garamond"/>
+          <w:rFonts w:ascii="Garamond" w:hAnsi="Garamond" w:eastAsia="Garamond" w:cs="Garamond"/>
           <w:color w:val="000000"/>
           <w:sz w:val="22"/>
           <w:szCs w:val="22"/>
@@ -2005,7 +2002,7 @@
         <w:t>Il soggetto ospitante tratta i dati personali dello studente e le sue immagini per le seguenti finalità:</w:t>
       </w:r>
     </w:p>
-    <w:p>
+    <w:p xmlns:wp14="http://schemas.microsoft.com/office/word/2010/wordml" wp14:textId="77777777">
       <w:pPr>
         <w:pStyle w:val="Normal"/>
         <w:numPr>
@@ -2022,14 +2019,14 @@
       </w:pPr>
       <w:r>
         <w:rPr>
-          <w:rFonts w:eastAsia="Garamond" w:cs="Garamond" w:ascii="Garamond" w:hAnsi="Garamond"/>
+          <w:rFonts w:ascii="Garamond" w:hAnsi="Garamond" w:eastAsia="Garamond" w:cs="Garamond"/>
           <w:sz w:val="22"/>
           <w:szCs w:val="22"/>
         </w:rPr>
         <w:t xml:space="preserve">gestione operativa della presente Convenzione stipulata dal soggetto ospitante con l’Istituto Internazionale Edoardo Agnelli, scuola presso cui lo studente è iscritto; </w:t>
       </w:r>
     </w:p>
-    <w:p>
+    <w:p xmlns:wp14="http://schemas.microsoft.com/office/word/2010/wordml" wp14:textId="77777777">
       <w:pPr>
         <w:pStyle w:val="Normal"/>
         <w:numPr>
@@ -2046,14 +2043,14 @@
       </w:pPr>
       <w:r>
         <w:rPr>
-          <w:rFonts w:eastAsia="Garamond" w:cs="Garamond" w:ascii="Garamond" w:hAnsi="Garamond"/>
+          <w:rFonts w:ascii="Garamond" w:hAnsi="Garamond" w:eastAsia="Garamond" w:cs="Garamond"/>
           <w:sz w:val="22"/>
           <w:szCs w:val="22"/>
         </w:rPr>
         <w:t xml:space="preserve">predisposizione del badge per l’accesso ai locali dello studente; </w:t>
       </w:r>
     </w:p>
-    <w:p>
+    <w:p xmlns:wp14="http://schemas.microsoft.com/office/word/2010/wordml" wp14:textId="77777777">
       <w:pPr>
         <w:pStyle w:val="Normal"/>
         <w:numPr>
@@ -2070,14 +2067,14 @@
       </w:pPr>
       <w:r>
         <w:rPr>
-          <w:rFonts w:eastAsia="Garamond" w:cs="Garamond" w:ascii="Garamond" w:hAnsi="Garamond"/>
+          <w:rFonts w:ascii="Garamond" w:hAnsi="Garamond" w:eastAsia="Garamond" w:cs="Garamond"/>
           <w:sz w:val="22"/>
           <w:szCs w:val="22"/>
         </w:rPr>
         <w:t xml:space="preserve">adempimento degli obblighi normativi vigenti in materia di salute e sicurezza sul luogo di lavoro; </w:t>
       </w:r>
     </w:p>
-    <w:p>
+    <w:p xmlns:wp14="http://schemas.microsoft.com/office/word/2010/wordml" wp14:textId="77777777">
       <w:pPr>
         <w:pStyle w:val="Normal"/>
         <w:numPr>
@@ -2090,14 +2087,14 @@
       </w:pPr>
       <w:r>
         <w:rPr>
-          <w:rFonts w:eastAsia="Garamond" w:cs="Garamond" w:ascii="Garamond" w:hAnsi="Garamond"/>
+          <w:rFonts w:ascii="Garamond" w:hAnsi="Garamond" w:eastAsia="Garamond" w:cs="Garamond"/>
           <w:sz w:val="22"/>
           <w:szCs w:val="22"/>
         </w:rPr>
         <w:t xml:space="preserve">associazione dell’immagine alla posta elettronica o a altri strumenti informativi aziendali; </w:t>
       </w:r>
     </w:p>
-    <w:p>
+    <w:p xmlns:wp14="http://schemas.microsoft.com/office/word/2010/wordml" wp14:textId="77777777">
       <w:pPr>
         <w:pStyle w:val="Normal"/>
         <w:numPr>
@@ -2114,14 +2111,14 @@
       </w:pPr>
       <w:r>
         <w:rPr>
-          <w:rFonts w:eastAsia="Garamond" w:cs="Garamond" w:ascii="Garamond" w:hAnsi="Garamond"/>
+          <w:rFonts w:ascii="Garamond" w:hAnsi="Garamond" w:eastAsia="Garamond" w:cs="Garamond"/>
           <w:sz w:val="22"/>
           <w:szCs w:val="22"/>
         </w:rPr>
         <w:t xml:space="preserve">controllo accessi a locali ad accesso riservato; </w:t>
       </w:r>
     </w:p>
-    <w:p>
+    <w:p xmlns:wp14="http://schemas.microsoft.com/office/word/2010/wordml" wp14:textId="77777777">
       <w:pPr>
         <w:pStyle w:val="Normal"/>
         <w:numPr>
@@ -2134,14 +2131,14 @@
       </w:pPr>
       <w:r>
         <w:rPr>
-          <w:rFonts w:eastAsia="Garamond" w:cs="Garamond" w:ascii="Garamond" w:hAnsi="Garamond"/>
+          <w:rFonts w:ascii="Garamond" w:hAnsi="Garamond" w:eastAsia="Garamond" w:cs="Garamond"/>
           <w:sz w:val="22"/>
           <w:szCs w:val="22"/>
         </w:rPr>
         <w:t xml:space="preserve">esigenze organizzative e produttive, sicurezza del lavoro e tutela del patrimonio aziendale. </w:t>
       </w:r>
     </w:p>
-    <w:p>
+    <w:p xmlns:wp14="http://schemas.microsoft.com/office/word/2010/wordml" wp14:textId="77777777">
       <w:pPr>
         <w:pStyle w:val="Normal"/>
         <w:jc w:val="both"/>
@@ -2151,7 +2148,7 @@
       </w:pPr>
       <w:r>
         <w:rPr>
-          <w:rFonts w:eastAsia="Garamond" w:cs="Garamond" w:ascii="Garamond" w:hAnsi="Garamond"/>
+          <w:rFonts w:ascii="Garamond" w:hAnsi="Garamond" w:eastAsia="Garamond" w:cs="Garamond"/>
           <w:color w:val="000000"/>
           <w:sz w:val="22"/>
           <w:szCs w:val="22"/>
@@ -2159,7 +2156,7 @@
         <w:t>I dati verranno conservati dal soggetto ospitante per un massimo di 5 anni dalla data della presente convenzione. La conservazione dei dati per tale periodo consentirà al reperimento di nuove risorse per possibili inserimenti in organico.</w:t>
       </w:r>
     </w:p>
-    <w:p>
+    <w:p xmlns:wp14="http://schemas.microsoft.com/office/word/2010/wordml" wp14:textId="77777777">
       <w:pPr>
         <w:pStyle w:val="Normal"/>
         <w:jc w:val="both"/>
@@ -2172,7 +2169,7 @@
       </w:pPr>
       <w:r>
         <w:rPr>
-          <w:rFonts w:eastAsia="Garamond" w:cs="Garamond" w:ascii="Garamond" w:hAnsi="Garamond"/>
+          <w:rFonts w:ascii="Garamond" w:hAnsi="Garamond" w:eastAsia="Garamond" w:cs="Garamond"/>
           <w:color w:val="000000"/>
           <w:sz w:val="22"/>
           <w:szCs w:val="22"/>
@@ -2180,7 +2177,7 @@
         <w:t>In ogni momento potrà richiedere la modifica, integrazione o cancellazione dei Suoi dati inviando una mail al seguente indirizzo: segreteria@istitutoagnelli.it La richiesta di cancellazione dei dati durante il periodo di stage impedirà la prosecuzione delle attività previste nella presente convenzione.</w:t>
       </w:r>
     </w:p>
-    <w:p>
+    <w:p xmlns:wp14="http://schemas.microsoft.com/office/word/2010/wordml" wp14:textId="77777777">
       <w:pPr>
         <w:pStyle w:val="Normal"/>
         <w:jc w:val="both"/>
@@ -2192,13 +2189,13 @@
       </w:pPr>
       <w:r>
         <w:rPr>
-          <w:rFonts w:eastAsia="Garamond" w:cs="Garamond" w:ascii="Garamond" w:hAnsi="Garamond"/>
-          <w:sz w:val="22"/>
-          <w:szCs w:val="22"/>
-        </w:rPr>
-      </w:r>
-    </w:p>
-    <w:p>
+          <w:rFonts w:ascii="Garamond" w:hAnsi="Garamond" w:eastAsia="Garamond" w:cs="Garamond"/>
+          <w:sz w:val="22"/>
+          <w:szCs w:val="22"/>
+        </w:rPr>
+      </w:r>
+    </w:p>
+    <w:p xmlns:wp14="http://schemas.microsoft.com/office/word/2010/wordml" wp14:textId="77777777">
       <w:pPr>
         <w:pStyle w:val="Normal"/>
         <w:jc w:val="both"/>
@@ -2210,13 +2207,13 @@
       </w:pPr>
       <w:r>
         <w:rPr>
-          <w:rFonts w:eastAsia="Garamond" w:cs="Garamond" w:ascii="Garamond" w:hAnsi="Garamond"/>
-          <w:sz w:val="22"/>
-          <w:szCs w:val="22"/>
-        </w:rPr>
-      </w:r>
-    </w:p>
-    <w:p>
+          <w:rFonts w:ascii="Garamond" w:hAnsi="Garamond" w:eastAsia="Garamond" w:cs="Garamond"/>
+          <w:sz w:val="22"/>
+          <w:szCs w:val="22"/>
+        </w:rPr>
+      </w:r>
+    </w:p>
+    <w:p xmlns:wp14="http://schemas.microsoft.com/office/word/2010/wordml" wp14:textId="77777777">
       <w:pPr>
         <w:pStyle w:val="Normal"/>
         <w:jc w:val="both"/>
@@ -2228,16 +2225,16 @@
       </w:pPr>
       <w:r>
         <w:rPr>
-          <w:rFonts w:eastAsia="Garamond" w:cs="Garamond" w:ascii="Garamond" w:hAnsi="Garamond"/>
-          <w:sz w:val="22"/>
-          <w:szCs w:val="22"/>
-        </w:rPr>
-      </w:r>
-    </w:p>
-    <w:p>
-      <w:pPr>
-        <w:pStyle w:val="Normal"/>
-        <w:spacing w:lineRule="auto" w:line="276"/>
+          <w:rFonts w:ascii="Garamond" w:hAnsi="Garamond" w:eastAsia="Garamond" w:cs="Garamond"/>
+          <w:sz w:val="22"/>
+          <w:szCs w:val="22"/>
+        </w:rPr>
+      </w:r>
+    </w:p>
+    <w:p xmlns:wp14="http://schemas.microsoft.com/office/word/2010/wordml" wp14:textId="77777777">
+      <w:pPr>
+        <w:pStyle w:val="Normal"/>
+        <w:spacing w:line="276" w:lineRule="auto"/>
         <w:jc w:val="right"/>
         <w:rPr>
           <w:rFonts w:ascii="Garamond" w:hAnsi="Garamond" w:eastAsia="Garamond" w:cs="Garamond"/>
@@ -2247,17 +2244,17 @@
       </w:pPr>
       <w:r>
         <w:rPr>
-          <w:rFonts w:eastAsia="Garamond" w:cs="Garamond" w:ascii="Garamond" w:hAnsi="Garamond"/>
+          <w:rFonts w:ascii="Garamond" w:hAnsi="Garamond" w:eastAsia="Garamond" w:cs="Garamond"/>
           <w:sz w:val="22"/>
           <w:szCs w:val="22"/>
         </w:rPr>
         <w:t>Torino, {P_DATA_STIPULA}</w:t>
       </w:r>
     </w:p>
-    <w:p>
-      <w:pPr>
-        <w:pStyle w:val="Normal"/>
-        <w:spacing w:lineRule="auto" w:line="276"/>
+    <w:p xmlns:wp14="http://schemas.microsoft.com/office/word/2010/wordml" wp14:textId="77777777">
+      <w:pPr>
+        <w:pStyle w:val="Normal"/>
+        <w:spacing w:line="276" w:lineRule="auto"/>
         <w:jc w:val="right"/>
         <w:rPr>
           <w:rFonts w:ascii="Garamond" w:hAnsi="Garamond" w:eastAsia="Garamond" w:cs="Garamond"/>
@@ -2267,16 +2264,16 @@
       </w:pPr>
       <w:r>
         <w:rPr>
-          <w:rFonts w:eastAsia="Garamond" w:cs="Garamond" w:ascii="Garamond" w:hAnsi="Garamond"/>
-          <w:sz w:val="22"/>
-          <w:szCs w:val="22"/>
-        </w:rPr>
-      </w:r>
-    </w:p>
-    <w:p>
-      <w:pPr>
-        <w:pStyle w:val="Normal"/>
-        <w:spacing w:lineRule="auto" w:line="276"/>
+          <w:rFonts w:ascii="Garamond" w:hAnsi="Garamond" w:eastAsia="Garamond" w:cs="Garamond"/>
+          <w:sz w:val="22"/>
+          <w:szCs w:val="22"/>
+        </w:rPr>
+      </w:r>
+    </w:p>
+    <w:p xmlns:wp14="http://schemas.microsoft.com/office/word/2010/wordml" wp14:textId="77777777">
+      <w:pPr>
+        <w:pStyle w:val="Normal"/>
+        <w:spacing w:line="276" w:lineRule="auto"/>
         <w:rPr>
           <w:rFonts w:ascii="Garamond" w:hAnsi="Garamond" w:eastAsia="Garamond" w:cs="Garamond"/>
           <w:b/>
@@ -2288,7 +2285,7 @@
       </w:pPr>
       <w:r>
         <w:rPr>
-          <w:rFonts w:eastAsia="Garamond" w:cs="Garamond" w:ascii="Garamond" w:hAnsi="Garamond"/>
+          <w:rFonts w:ascii="Garamond" w:hAnsi="Garamond" w:eastAsia="Garamond" w:cs="Garamond"/>
           <w:b/>
           <w:color w:val="000000"/>
           <w:sz w:val="22"/>
@@ -2297,21 +2294,21 @@
         <w:t>Firme per presa visione ed accettazione</w:t>
       </w:r>
     </w:p>
-    <w:p>
-      <w:pPr>
-        <w:pStyle w:val="Normal"/>
-        <w:spacing w:lineRule="auto" w:line="276"/>
-        <w:rPr>
-          <w:rFonts w:ascii="Garamond" w:hAnsi="Garamond" w:eastAsia="Garamond" w:cs="Garamond"/>
-          <w:b/>
-          <w:b/>
-          <w:sz w:val="22"/>
-          <w:szCs w:val="22"/>
-        </w:rPr>
-      </w:pPr>
-      <w:r>
-        <w:rPr>
-          <w:rFonts w:eastAsia="Garamond" w:cs="Garamond" w:ascii="Garamond" w:hAnsi="Garamond"/>
+    <w:p xmlns:wp14="http://schemas.microsoft.com/office/word/2010/wordml" wp14:textId="77777777">
+      <w:pPr>
+        <w:pStyle w:val="Normal"/>
+        <w:spacing w:line="276" w:lineRule="auto"/>
+        <w:rPr>
+          <w:rFonts w:ascii="Garamond" w:hAnsi="Garamond" w:eastAsia="Garamond" w:cs="Garamond"/>
+          <w:b/>
+          <w:b/>
+          <w:sz w:val="22"/>
+          <w:szCs w:val="22"/>
+        </w:rPr>
+      </w:pPr>
+      <w:r>
+        <w:rPr>
+          <w:rFonts w:ascii="Garamond" w:hAnsi="Garamond" w:eastAsia="Garamond" w:cs="Garamond"/>
           <w:b/>
           <w:sz w:val="22"/>
           <w:szCs w:val="22"/>
@@ -2338,23 +2335,23 @@
         <w:gridCol w:w="3485"/>
         <w:gridCol w:w="3486"/>
       </w:tblGrid>
-      <w:tr>
+      <w:tr xmlns:wp14="http://schemas.microsoft.com/office/word/2010/wordml" wp14:textId="77777777">
         <w:trPr/>
         <w:tc>
           <w:tcPr>
             <w:tcW w:w="3485" w:type="dxa"/>
             <w:tcBorders>
-              <w:top w:val="single" w:sz="4" w:space="0" w:color="000000"/>
-              <w:left w:val="single" w:sz="4" w:space="0" w:color="000000"/>
-              <w:bottom w:val="single" w:sz="4" w:space="0" w:color="000000"/>
-              <w:right w:val="single" w:sz="4" w:space="0" w:color="000000"/>
+              <w:top w:val="single" w:color="000000" w:sz="4" w:space="0"/>
+              <w:left w:val="single" w:color="000000" w:sz="4" w:space="0"/>
+              <w:bottom w:val="single" w:color="000000" w:sz="4" w:space="0"/>
+              <w:right w:val="single" w:color="000000" w:sz="4" w:space="0"/>
             </w:tcBorders>
           </w:tcPr>
-          <w:p>
+          <w:p wp14:textId="77777777">
             <w:pPr>
               <w:pStyle w:val="Normal"/>
               <w:widowControl w:val="false"/>
-              <w:spacing w:lineRule="auto" w:line="276"/>
+              <w:spacing w:line="276" w:lineRule="auto"/>
               <w:rPr>
                 <w:rFonts w:ascii="Garamond" w:hAnsi="Garamond" w:eastAsia="Garamond" w:cs="Garamond"/>
                 <w:b/>
@@ -2366,7 +2363,7 @@
             </w:pPr>
             <w:r>
               <w:rPr>
-                <w:rFonts w:eastAsia="Garamond" w:cs="Garamond" w:ascii="Garamond" w:hAnsi="Garamond"/>
+                <w:rFonts w:ascii="Garamond" w:hAnsi="Garamond" w:eastAsia="Garamond" w:cs="Garamond"/>
                 <w:b/>
                 <w:color w:val="000000"/>
                 <w:sz w:val="22"/>
@@ -2375,11 +2372,11 @@
               <w:t>Firma dello stagista</w:t>
             </w:r>
           </w:p>
-          <w:p>
+          <w:p wp14:textId="77777777">
             <w:pPr>
               <w:pStyle w:val="Normal"/>
               <w:widowControl w:val="false"/>
-              <w:spacing w:lineRule="auto" w:line="276"/>
+              <w:spacing w:line="276" w:lineRule="auto"/>
               <w:rPr>
                 <w:rFonts w:ascii="Garamond" w:hAnsi="Garamond" w:eastAsia="Garamond" w:cs="Garamond"/>
                 <w:b/>
@@ -2391,7 +2388,7 @@
             </w:pPr>
             <w:r>
               <w:rPr>
-                <w:rFonts w:eastAsia="Garamond" w:cs="Garamond" w:ascii="Garamond" w:hAnsi="Garamond"/>
+                <w:rFonts w:ascii="Garamond" w:hAnsi="Garamond" w:eastAsia="Garamond" w:cs="Garamond"/>
                 <w:b/>
                 <w:color w:val="000000"/>
                 <w:sz w:val="22"/>
@@ -2399,11 +2396,11 @@
               </w:rPr>
             </w:r>
           </w:p>
-          <w:p>
+          <w:p wp14:textId="77777777">
             <w:pPr>
               <w:pStyle w:val="Normal"/>
               <w:widowControl w:val="false"/>
-              <w:spacing w:lineRule="auto" w:line="276"/>
+              <w:spacing w:line="276" w:lineRule="auto"/>
               <w:rPr>
                 <w:rFonts w:ascii="Garamond" w:hAnsi="Garamond" w:eastAsia="Garamond" w:cs="Garamond"/>
                 <w:b/>
@@ -2415,7 +2412,7 @@
             </w:pPr>
             <w:r>
               <w:rPr>
-                <w:rFonts w:eastAsia="Garamond" w:cs="Garamond" w:ascii="Garamond" w:hAnsi="Garamond"/>
+                <w:rFonts w:ascii="Garamond" w:hAnsi="Garamond" w:eastAsia="Garamond" w:cs="Garamond"/>
                 <w:b/>
                 <w:color w:val="000000"/>
                 <w:sz w:val="22"/>
@@ -2425,7 +2422,7 @@
             </w:r>
             <w:r>
               <w:rPr>
-                <w:rFonts w:eastAsia="Garamond" w:cs="Garamond" w:ascii="Garamond" w:hAnsi="Garamond"/>
+                <w:rFonts w:ascii="Garamond" w:hAnsi="Garamond" w:eastAsia="Garamond" w:cs="Garamond"/>
                 <w:b/>
                 <w:color w:val="000000"/>
                 <w:sz w:val="22"/>
@@ -2434,11 +2431,11 @@
               <w:t>.</w:t>
             </w:r>
           </w:p>
-          <w:p>
+          <w:p wp14:textId="77777777">
             <w:pPr>
               <w:pStyle w:val="Normal"/>
               <w:widowControl w:val="false"/>
-              <w:spacing w:lineRule="auto" w:line="276"/>
+              <w:spacing w:line="276" w:lineRule="auto"/>
               <w:rPr>
                 <w:rFonts w:ascii="Garamond" w:hAnsi="Garamond" w:eastAsia="Garamond" w:cs="Garamond"/>
                 <w:b/>
@@ -2450,7 +2447,7 @@
             </w:pPr>
             <w:r>
               <w:rPr>
-                <w:rFonts w:eastAsia="Garamond" w:cs="Garamond" w:ascii="Garamond" w:hAnsi="Garamond"/>
+                <w:rFonts w:ascii="Garamond" w:hAnsi="Garamond" w:eastAsia="Garamond" w:cs="Garamond"/>
                 <w:b/>
                 <w:color w:val="000000"/>
                 <w:sz w:val="22"/>
@@ -2458,11 +2455,11 @@
               </w:rPr>
             </w:r>
           </w:p>
-          <w:p>
+          <w:p wp14:textId="77777777">
             <w:pPr>
               <w:pStyle w:val="Normal"/>
               <w:widowControl w:val="false"/>
-              <w:spacing w:lineRule="auto" w:line="276"/>
+              <w:spacing w:line="276" w:lineRule="auto"/>
               <w:rPr>
                 <w:rFonts w:ascii="Garamond" w:hAnsi="Garamond" w:eastAsia="Garamond" w:cs="Garamond"/>
                 <w:b/>
@@ -2474,7 +2471,7 @@
             </w:pPr>
             <w:r>
               <w:rPr>
-                <w:rFonts w:eastAsia="Garamond" w:cs="Garamond" w:ascii="Garamond" w:hAnsi="Garamond"/>
+                <w:rFonts w:ascii="Garamond" w:hAnsi="Garamond" w:eastAsia="Garamond" w:cs="Garamond"/>
                 <w:b/>
                 <w:color w:val="000000"/>
                 <w:sz w:val="22"/>
@@ -2483,11 +2480,11 @@
               <w:t>Firma del genitore</w:t>
             </w:r>
           </w:p>
-          <w:p>
+          <w:p wp14:textId="77777777">
             <w:pPr>
               <w:pStyle w:val="Normal"/>
               <w:widowControl w:val="false"/>
-              <w:spacing w:lineRule="auto" w:line="276"/>
+              <w:spacing w:line="276" w:lineRule="auto"/>
               <w:rPr>
                 <w:rFonts w:ascii="Garamond" w:hAnsi="Garamond" w:eastAsia="Garamond" w:cs="Garamond"/>
                 <w:b/>
@@ -2499,7 +2496,7 @@
             </w:pPr>
             <w:r>
               <w:rPr>
-                <w:rFonts w:eastAsia="Garamond" w:cs="Garamond" w:ascii="Garamond" w:hAnsi="Garamond"/>
+                <w:rFonts w:ascii="Garamond" w:hAnsi="Garamond" w:eastAsia="Garamond" w:cs="Garamond"/>
                 <w:b/>
                 <w:color w:val="000000"/>
                 <w:sz w:val="22"/>
@@ -2507,11 +2504,11 @@
               </w:rPr>
             </w:r>
           </w:p>
-          <w:p>
+          <w:p wp14:textId="77777777">
             <w:pPr>
               <w:pStyle w:val="Normal"/>
               <w:widowControl w:val="false"/>
-              <w:spacing w:lineRule="auto" w:line="276"/>
+              <w:spacing w:line="276" w:lineRule="auto"/>
               <w:rPr>
                 <w:rFonts w:ascii="Garamond" w:hAnsi="Garamond" w:eastAsia="Garamond" w:cs="Garamond"/>
                 <w:b/>
@@ -2523,7 +2520,7 @@
             </w:pPr>
             <w:r>
               <w:rPr>
-                <w:rFonts w:eastAsia="Garamond" w:cs="Garamond" w:ascii="Garamond" w:hAnsi="Garamond"/>
+                <w:rFonts w:ascii="Garamond" w:hAnsi="Garamond" w:eastAsia="Garamond" w:cs="Garamond"/>
                 <w:b/>
                 <w:color w:val="000000"/>
                 <w:sz w:val="22"/>
@@ -2533,7 +2530,7 @@
             </w:r>
             <w:r>
               <w:rPr>
-                <w:rFonts w:eastAsia="Garamond" w:cs="Garamond" w:ascii="Garamond" w:hAnsi="Garamond"/>
+                <w:rFonts w:ascii="Garamond" w:hAnsi="Garamond" w:eastAsia="Garamond" w:cs="Garamond"/>
                 <w:b/>
                 <w:color w:val="000000"/>
                 <w:sz w:val="22"/>
@@ -2547,17 +2544,17 @@
           <w:tcPr>
             <w:tcW w:w="3485" w:type="dxa"/>
             <w:tcBorders>
-              <w:top w:val="single" w:sz="4" w:space="0" w:color="000000"/>
-              <w:left w:val="single" w:sz="4" w:space="0" w:color="000000"/>
-              <w:bottom w:val="single" w:sz="4" w:space="0" w:color="000000"/>
-              <w:right w:val="single" w:sz="4" w:space="0" w:color="000000"/>
+              <w:top w:val="single" w:color="000000" w:sz="4" w:space="0"/>
+              <w:left w:val="single" w:color="000000" w:sz="4" w:space="0"/>
+              <w:bottom w:val="single" w:color="000000" w:sz="4" w:space="0"/>
+              <w:right w:val="single" w:color="000000" w:sz="4" w:space="0"/>
             </w:tcBorders>
           </w:tcPr>
-          <w:p>
+          <w:p wp14:textId="77777777">
             <w:pPr>
               <w:pStyle w:val="Normal"/>
               <w:widowControl w:val="false"/>
-              <w:spacing w:lineRule="auto" w:line="276"/>
+              <w:spacing w:line="276" w:lineRule="auto"/>
               <w:rPr>
                 <w:rFonts w:ascii="Garamond" w:hAnsi="Garamond" w:eastAsia="Garamond" w:cs="Garamond"/>
                 <w:b/>
@@ -2569,7 +2566,7 @@
             </w:pPr>
             <w:r>
               <w:rPr>
-                <w:rFonts w:eastAsia="Garamond" w:cs="Garamond" w:ascii="Garamond" w:hAnsi="Garamond"/>
+                <w:rFonts w:ascii="Garamond" w:hAnsi="Garamond" w:eastAsia="Garamond" w:cs="Garamond"/>
                 <w:b/>
                 <w:color w:val="000000"/>
                 <w:sz w:val="22"/>
@@ -2578,11 +2575,11 @@
               <w:t>Firma per la scuola</w:t>
             </w:r>
           </w:p>
-          <w:p>
+          <w:p wp14:textId="77777777">
             <w:pPr>
               <w:pStyle w:val="Normal"/>
               <w:widowControl w:val="false"/>
-              <w:spacing w:lineRule="auto" w:line="276"/>
+              <w:spacing w:line="276" w:lineRule="auto"/>
               <w:rPr>
                 <w:rFonts w:ascii="Garamond" w:hAnsi="Garamond" w:eastAsia="Garamond" w:cs="Garamond"/>
                 <w:b/>
@@ -2594,7 +2591,7 @@
             </w:pPr>
             <w:r>
               <w:rPr>
-                <w:rFonts w:eastAsia="Garamond" w:cs="Garamond" w:ascii="Garamond" w:hAnsi="Garamond"/>
+                <w:rFonts w:ascii="Garamond" w:hAnsi="Garamond" w:eastAsia="Garamond" w:cs="Garamond"/>
                 <w:b/>
                 <w:color w:val="000000"/>
                 <w:sz w:val="22"/>
@@ -2602,11 +2599,11 @@
               </w:rPr>
             </w:r>
           </w:p>
-          <w:p>
+          <w:p wp14:textId="77777777">
             <w:pPr>
               <w:pStyle w:val="Normal"/>
               <w:widowControl w:val="false"/>
-              <w:spacing w:lineRule="auto" w:line="276"/>
+              <w:spacing w:line="276" w:lineRule="auto"/>
               <w:rPr>
                 <w:rFonts w:ascii="Garamond" w:hAnsi="Garamond" w:eastAsia="Garamond" w:cs="Garamond"/>
                 <w:b/>
@@ -2618,7 +2615,7 @@
             </w:pPr>
             <w:r>
               <w:rPr>
-                <w:rFonts w:eastAsia="Garamond" w:cs="Garamond" w:ascii="Garamond" w:hAnsi="Garamond"/>
+                <w:rFonts w:ascii="Garamond" w:hAnsi="Garamond" w:eastAsia="Garamond" w:cs="Garamond"/>
                 <w:b/>
                 <w:color w:val="000000"/>
                 <w:sz w:val="22"/>
@@ -2628,7 +2625,7 @@
             </w:r>
             <w:r>
               <w:rPr>
-                <w:rFonts w:eastAsia="Garamond" w:cs="Garamond" w:ascii="Garamond" w:hAnsi="Garamond"/>
+                <w:rFonts w:ascii="Garamond" w:hAnsi="Garamond" w:eastAsia="Garamond" w:cs="Garamond"/>
                 <w:b/>
                 <w:color w:val="000000"/>
                 <w:sz w:val="22"/>
@@ -2642,17 +2639,17 @@
           <w:tcPr>
             <w:tcW w:w="3486" w:type="dxa"/>
             <w:tcBorders>
-              <w:top w:val="single" w:sz="4" w:space="0" w:color="000000"/>
-              <w:left w:val="single" w:sz="4" w:space="0" w:color="000000"/>
-              <w:bottom w:val="single" w:sz="4" w:space="0" w:color="000000"/>
-              <w:right w:val="single" w:sz="4" w:space="0" w:color="000000"/>
+              <w:top w:val="single" w:color="000000" w:sz="4" w:space="0"/>
+              <w:left w:val="single" w:color="000000" w:sz="4" w:space="0"/>
+              <w:bottom w:val="single" w:color="000000" w:sz="4" w:space="0"/>
+              <w:right w:val="single" w:color="000000" w:sz="4" w:space="0"/>
             </w:tcBorders>
           </w:tcPr>
-          <w:p>
+          <w:p wp14:textId="77777777">
             <w:pPr>
               <w:pStyle w:val="Normal"/>
               <w:widowControl w:val="false"/>
-              <w:spacing w:lineRule="auto" w:line="276"/>
+              <w:spacing w:line="276" w:lineRule="auto"/>
               <w:rPr>
                 <w:rFonts w:ascii="Garamond" w:hAnsi="Garamond" w:eastAsia="Garamond" w:cs="Garamond"/>
                 <w:b/>
@@ -2664,7 +2661,7 @@
             </w:pPr>
             <w:r>
               <w:rPr>
-                <w:rFonts w:eastAsia="Garamond" w:cs="Garamond" w:ascii="Garamond" w:hAnsi="Garamond"/>
+                <w:rFonts w:ascii="Garamond" w:hAnsi="Garamond" w:eastAsia="Garamond" w:cs="Garamond"/>
                 <w:b/>
                 <w:color w:val="000000"/>
                 <w:sz w:val="22"/>
@@ -2673,11 +2670,11 @@
               <w:t>Firma per l’Azienda</w:t>
             </w:r>
           </w:p>
-          <w:p>
+          <w:p wp14:textId="77777777">
             <w:pPr>
               <w:pStyle w:val="Normal"/>
               <w:widowControl w:val="false"/>
-              <w:spacing w:lineRule="auto" w:line="276"/>
+              <w:spacing w:line="276" w:lineRule="auto"/>
               <w:rPr>
                 <w:rFonts w:ascii="Garamond" w:hAnsi="Garamond" w:eastAsia="Garamond" w:cs="Garamond"/>
                 <w:b/>
@@ -2689,7 +2686,7 @@
             </w:pPr>
             <w:r>
               <w:rPr>
-                <w:rFonts w:eastAsia="Garamond" w:cs="Garamond" w:ascii="Garamond" w:hAnsi="Garamond"/>
+                <w:rFonts w:ascii="Garamond" w:hAnsi="Garamond" w:eastAsia="Garamond" w:cs="Garamond"/>
                 <w:b/>
                 <w:color w:val="000000"/>
                 <w:sz w:val="22"/>
@@ -2697,11 +2694,11 @@
               </w:rPr>
             </w:r>
           </w:p>
-          <w:p>
+          <w:p wp14:textId="77777777">
             <w:pPr>
               <w:pStyle w:val="Normal"/>
               <w:widowControl w:val="false"/>
-              <w:spacing w:lineRule="auto" w:line="276"/>
+              <w:spacing w:line="276" w:lineRule="auto"/>
               <w:rPr>
                 <w:rFonts w:ascii="Garamond" w:hAnsi="Garamond" w:eastAsia="Garamond" w:cs="Garamond"/>
                 <w:b/>
@@ -2713,7 +2710,7 @@
             </w:pPr>
             <w:r>
               <w:rPr>
-                <w:rFonts w:eastAsia="Garamond" w:cs="Garamond" w:ascii="Garamond" w:hAnsi="Garamond"/>
+                <w:rFonts w:ascii="Garamond" w:hAnsi="Garamond" w:eastAsia="Garamond" w:cs="Garamond"/>
                 <w:b/>
                 <w:color w:val="000000"/>
                 <w:sz w:val="22"/>
@@ -2723,7 +2720,7 @@
             </w:r>
             <w:r>
               <w:rPr>
-                <w:rFonts w:eastAsia="Garamond" w:cs="Garamond" w:ascii="Garamond" w:hAnsi="Garamond"/>
+                <w:rFonts w:ascii="Garamond" w:hAnsi="Garamond" w:eastAsia="Garamond" w:cs="Garamond"/>
                 <w:b/>
                 <w:color w:val="000000"/>
                 <w:sz w:val="22"/>
@@ -2732,11 +2729,11 @@
               <w:t>.</w:t>
             </w:r>
           </w:p>
-          <w:p>
+          <w:p wp14:textId="77777777">
             <w:pPr>
               <w:pStyle w:val="Normal"/>
               <w:widowControl w:val="false"/>
-              <w:spacing w:lineRule="auto" w:line="276"/>
+              <w:spacing w:line="276" w:lineRule="auto"/>
               <w:rPr>
                 <w:rFonts w:ascii="Garamond" w:hAnsi="Garamond" w:eastAsia="Garamond" w:cs="Garamond"/>
                 <w:b/>
@@ -2748,7 +2745,7 @@
             </w:pPr>
             <w:r>
               <w:rPr>
-                <w:rFonts w:eastAsia="Garamond" w:cs="Garamond" w:ascii="Garamond" w:hAnsi="Garamond"/>
+                <w:rFonts w:ascii="Garamond" w:hAnsi="Garamond" w:eastAsia="Garamond" w:cs="Garamond"/>
                 <w:b/>
                 <w:color w:val="000000"/>
                 <w:sz w:val="22"/>
@@ -2759,10 +2756,10 @@
         </w:tc>
       </w:tr>
     </w:tbl>
-    <w:p>
-      <w:pPr>
-        <w:pStyle w:val="Normal"/>
-        <w:spacing w:lineRule="auto" w:line="276"/>
+    <w:p xmlns:wp14="http://schemas.microsoft.com/office/word/2010/wordml" wp14:textId="77777777">
+      <w:pPr>
+        <w:pStyle w:val="Normal"/>
+        <w:spacing w:line="276" w:lineRule="auto"/>
         <w:rPr>
           <w:rFonts w:ascii="Garamond" w:hAnsi="Garamond" w:eastAsia="Garamond" w:cs="Garamond"/>
           <w:b/>
@@ -2779,12 +2776,13 @@
     <w:sectPr>
       <w:footerReference w:type="default" r:id="rId3"/>
       <w:type w:val="nextPage"/>
-      <w:pgSz w:w="11906" w:h="16838"/>
-      <w:pgMar w:left="720" w:right="720" w:gutter="0" w:header="0" w:top="720" w:footer="284" w:bottom="341"/>
-      <w:pgNumType w:start="1" w:fmt="decimal"/>
+      <w:pgSz w:w="11906" w:h="16838" w:orient="portrait"/>
+      <w:pgMar w:top="720" w:right="720" w:bottom="341" w:left="720" w:header="0" w:footer="284" w:gutter="0"/>
+      <w:pgNumType w:fmt="decimal" w:start="1"/>
       <w:formProt w:val="false"/>
       <w:textDirection w:val="lrTb"/>
       <w:docGrid w:type="default" w:linePitch="100" w:charSpace="0"/>
+      <w:cols w:num="1"/>
     </w:sectPr>
   </w:body>
 </w:document>
@@ -2792,13 +2790,13 @@
 
 <file path=word/footer1.xml><?xml version="1.0" encoding="utf-8"?>
 <w:ftr xmlns:o="urn:schemas-microsoft-com:office:office" xmlns:r="http://schemas.openxmlformats.org/officeDocument/2006/relationships" xmlns:v="urn:schemas-microsoft-com:vml" xmlns:w="http://schemas.openxmlformats.org/wordprocessingml/2006/main" xmlns:w10="urn:schemas-microsoft-com:office:word" xmlns:wp="http://schemas.openxmlformats.org/drawingml/2006/wordprocessingDrawing" xmlns:wps="http://schemas.microsoft.com/office/word/2010/wordprocessingShape" xmlns:wpg="http://schemas.microsoft.com/office/word/2010/wordprocessingGroup" xmlns:mc="http://schemas.openxmlformats.org/markup-compatibility/2006" xmlns:wp14="http://schemas.microsoft.com/office/word/2010/wordprocessingDrawing" xmlns:w14="http://schemas.microsoft.com/office/word/2010/wordml" xmlns:w15="http://schemas.microsoft.com/office/word/2012/wordml" mc:Ignorable="w14 wp14 w15">
-  <w:p>
+  <w:p xmlns:wp14="http://schemas.microsoft.com/office/word/2010/wordml" wp14:textId="77777777">
     <w:pPr>
       <w:pStyle w:val="Normal"/>
       <w:tabs>
         <w:tab w:val="clear" w:pos="720"/>
-        <w:tab w:val="center" w:pos="4819" w:leader="none"/>
-        <w:tab w:val="right" w:pos="9638" w:leader="none"/>
+        <w:tab w:val="center" w:leader="none" w:pos="4819"/>
+        <w:tab w:val="right" w:leader="none" w:pos="9638"/>
       </w:tabs>
       <w:jc w:val="center"/>
       <w:rPr>
@@ -2826,13 +2824,13 @@
       <w:fldChar w:fldCharType="end"/>
     </w:r>
   </w:p>
-  <w:p>
+  <w:p xmlns:wp14="http://schemas.microsoft.com/office/word/2010/wordml" wp14:textId="77777777">
     <w:pPr>
       <w:pStyle w:val="Normal"/>
       <w:tabs>
         <w:tab w:val="clear" w:pos="720"/>
-        <w:tab w:val="center" w:pos="4819" w:leader="none"/>
-        <w:tab w:val="right" w:pos="9638" w:leader="none"/>
+        <w:tab w:val="center" w:leader="none" w:pos="4819"/>
+        <w:tab w:val="right" w:leader="none" w:pos="9638"/>
       </w:tabs>
       <w:rPr>
         <w:color w:val="000000"/>
@@ -2862,7 +2860,7 @@
         <w:ind w:left="720" w:hanging="360"/>
       </w:pPr>
       <w:rPr>
-        <w:rFonts w:ascii="Noto Sans Symbols" w:hAnsi="Noto Sans Symbols" w:cs="Noto Sans Symbols" w:hint="default"/>
+        <w:rFonts w:hint="default" w:ascii="Noto Sans Symbols" w:hAnsi="Noto Sans Symbols" w:cs="Noto Sans Symbols"/>
       </w:rPr>
     </w:lvl>
     <w:lvl w:ilvl="1">
@@ -2877,7 +2875,7 @@
         <w:ind w:left="1440" w:hanging="360"/>
       </w:pPr>
       <w:rPr>
-        <w:rFonts w:ascii="Courier New" w:hAnsi="Courier New" w:cs="Courier New" w:hint="default"/>
+        <w:rFonts w:hint="default" w:ascii="Courier New" w:hAnsi="Courier New" w:cs="Courier New"/>
       </w:rPr>
     </w:lvl>
     <w:lvl w:ilvl="2">
@@ -2892,7 +2890,7 @@
         <w:ind w:left="2160" w:hanging="360"/>
       </w:pPr>
       <w:rPr>
-        <w:rFonts w:ascii="Noto Sans Symbols" w:hAnsi="Noto Sans Symbols" w:cs="Noto Sans Symbols" w:hint="default"/>
+        <w:rFonts w:hint="default" w:ascii="Noto Sans Symbols" w:hAnsi="Noto Sans Symbols" w:cs="Noto Sans Symbols"/>
       </w:rPr>
     </w:lvl>
     <w:lvl w:ilvl="3">
@@ -2907,7 +2905,7 @@
         <w:ind w:left="2880" w:hanging="360"/>
       </w:pPr>
       <w:rPr>
-        <w:rFonts w:ascii="Noto Sans Symbols" w:hAnsi="Noto Sans Symbols" w:cs="Noto Sans Symbols" w:hint="default"/>
+        <w:rFonts w:hint="default" w:ascii="Noto Sans Symbols" w:hAnsi="Noto Sans Symbols" w:cs="Noto Sans Symbols"/>
       </w:rPr>
     </w:lvl>
     <w:lvl w:ilvl="4">
@@ -2922,7 +2920,7 @@
         <w:ind w:left="3600" w:hanging="360"/>
       </w:pPr>
       <w:rPr>
-        <w:rFonts w:ascii="Courier New" w:hAnsi="Courier New" w:cs="Courier New" w:hint="default"/>
+        <w:rFonts w:hint="default" w:ascii="Courier New" w:hAnsi="Courier New" w:cs="Courier New"/>
       </w:rPr>
     </w:lvl>
     <w:lvl w:ilvl="5">
@@ -2937,7 +2935,7 @@
         <w:ind w:left="4320" w:hanging="360"/>
       </w:pPr>
       <w:rPr>
-        <w:rFonts w:ascii="Noto Sans Symbols" w:hAnsi="Noto Sans Symbols" w:cs="Noto Sans Symbols" w:hint="default"/>
+        <w:rFonts w:hint="default" w:ascii="Noto Sans Symbols" w:hAnsi="Noto Sans Symbols" w:cs="Noto Sans Symbols"/>
       </w:rPr>
     </w:lvl>
     <w:lvl w:ilvl="6">
@@ -2952,7 +2950,7 @@
         <w:ind w:left="5040" w:hanging="360"/>
       </w:pPr>
       <w:rPr>
-        <w:rFonts w:ascii="Noto Sans Symbols" w:hAnsi="Noto Sans Symbols" w:cs="Noto Sans Symbols" w:hint="default"/>
+        <w:rFonts w:hint="default" w:ascii="Noto Sans Symbols" w:hAnsi="Noto Sans Symbols" w:cs="Noto Sans Symbols"/>
       </w:rPr>
     </w:lvl>
     <w:lvl w:ilvl="7">
@@ -2967,7 +2965,7 @@
         <w:ind w:left="5760" w:hanging="360"/>
       </w:pPr>
       <w:rPr>
-        <w:rFonts w:ascii="Courier New" w:hAnsi="Courier New" w:cs="Courier New" w:hint="default"/>
+        <w:rFonts w:hint="default" w:ascii="Courier New" w:hAnsi="Courier New" w:cs="Courier New"/>
       </w:rPr>
     </w:lvl>
     <w:lvl w:ilvl="8">
@@ -2982,9 +2980,10 @@
         <w:ind w:left="6480" w:hanging="360"/>
       </w:pPr>
       <w:rPr>
-        <w:rFonts w:ascii="Noto Sans Symbols" w:hAnsi="Noto Sans Symbols" w:cs="Noto Sans Symbols" w:hint="default"/>
-      </w:rPr>
-    </w:lvl>
+        <w:rFonts w:hint="default" w:ascii="Noto Sans Symbols" w:hAnsi="Noto Sans Symbols" w:cs="Noto Sans Symbols"/>
+      </w:rPr>
+    </w:lvl>
+    <w:nsid w:val="34c75085"/>
   </w:abstractNum>
   <w:abstractNum w:abstractNumId="2">
     <w:lvl w:ilvl="0">
@@ -2999,7 +2998,7 @@
         <w:ind w:left="720" w:hanging="360"/>
       </w:pPr>
       <w:rPr>
-        <w:rFonts w:ascii="Noto Sans Symbols" w:hAnsi="Noto Sans Symbols" w:cs="Noto Sans Symbols" w:hint="default"/>
+        <w:rFonts w:hint="default" w:ascii="Noto Sans Symbols" w:hAnsi="Noto Sans Symbols" w:cs="Noto Sans Symbols"/>
       </w:rPr>
     </w:lvl>
     <w:lvl w:ilvl="1">
@@ -3014,7 +3013,7 @@
         <w:ind w:left="1440" w:hanging="360"/>
       </w:pPr>
       <w:rPr>
-        <w:rFonts w:ascii="Times New Roman" w:hAnsi="Times New Roman" w:cs="Times New Roman" w:hint="default"/>
+        <w:rFonts w:hint="default" w:ascii="Times New Roman" w:hAnsi="Times New Roman" w:cs="Times New Roman"/>
       </w:rPr>
     </w:lvl>
     <w:lvl w:ilvl="2">
@@ -3029,7 +3028,7 @@
         <w:ind w:left="2160" w:hanging="360"/>
       </w:pPr>
       <w:rPr>
-        <w:rFonts w:ascii="Noto Sans Symbols" w:hAnsi="Noto Sans Symbols" w:cs="Noto Sans Symbols" w:hint="default"/>
+        <w:rFonts w:hint="default" w:ascii="Noto Sans Symbols" w:hAnsi="Noto Sans Symbols" w:cs="Noto Sans Symbols"/>
       </w:rPr>
     </w:lvl>
     <w:lvl w:ilvl="3">
@@ -3044,7 +3043,7 @@
         <w:ind w:left="2880" w:hanging="360"/>
       </w:pPr>
       <w:rPr>
-        <w:rFonts w:ascii="Noto Sans Symbols" w:hAnsi="Noto Sans Symbols" w:cs="Noto Sans Symbols" w:hint="default"/>
+        <w:rFonts w:hint="default" w:ascii="Noto Sans Symbols" w:hAnsi="Noto Sans Symbols" w:cs="Noto Sans Symbols"/>
       </w:rPr>
     </w:lvl>
     <w:lvl w:ilvl="4">
@@ -3059,7 +3058,7 @@
         <w:ind w:left="3600" w:hanging="360"/>
       </w:pPr>
       <w:rPr>
-        <w:rFonts w:ascii="Courier New" w:hAnsi="Courier New" w:cs="Courier New" w:hint="default"/>
+        <w:rFonts w:hint="default" w:ascii="Courier New" w:hAnsi="Courier New" w:cs="Courier New"/>
       </w:rPr>
     </w:lvl>
     <w:lvl w:ilvl="5">
@@ -3074,7 +3073,7 @@
         <w:ind w:left="4320" w:hanging="360"/>
       </w:pPr>
       <w:rPr>
-        <w:rFonts w:ascii="Noto Sans Symbols" w:hAnsi="Noto Sans Symbols" w:cs="Noto Sans Symbols" w:hint="default"/>
+        <w:rFonts w:hint="default" w:ascii="Noto Sans Symbols" w:hAnsi="Noto Sans Symbols" w:cs="Noto Sans Symbols"/>
       </w:rPr>
     </w:lvl>
     <w:lvl w:ilvl="6">
@@ -3089,7 +3088,7 @@
         <w:ind w:left="5040" w:hanging="360"/>
       </w:pPr>
       <w:rPr>
-        <w:rFonts w:ascii="Noto Sans Symbols" w:hAnsi="Noto Sans Symbols" w:cs="Noto Sans Symbols" w:hint="default"/>
+        <w:rFonts w:hint="default" w:ascii="Noto Sans Symbols" w:hAnsi="Noto Sans Symbols" w:cs="Noto Sans Symbols"/>
       </w:rPr>
     </w:lvl>
     <w:lvl w:ilvl="7">
@@ -3104,7 +3103,7 @@
         <w:ind w:left="5760" w:hanging="360"/>
       </w:pPr>
       <w:rPr>
-        <w:rFonts w:ascii="Courier New" w:hAnsi="Courier New" w:cs="Courier New" w:hint="default"/>
+        <w:rFonts w:hint="default" w:ascii="Courier New" w:hAnsi="Courier New" w:cs="Courier New"/>
       </w:rPr>
     </w:lvl>
     <w:lvl w:ilvl="8">
@@ -3119,9 +3118,10 @@
         <w:ind w:left="6480" w:hanging="360"/>
       </w:pPr>
       <w:rPr>
-        <w:rFonts w:ascii="Noto Sans Symbols" w:hAnsi="Noto Sans Symbols" w:cs="Noto Sans Symbols" w:hint="default"/>
-      </w:rPr>
-    </w:lvl>
+        <w:rFonts w:hint="default" w:ascii="Noto Sans Symbols" w:hAnsi="Noto Sans Symbols" w:cs="Noto Sans Symbols"/>
+      </w:rPr>
+    </w:lvl>
+    <w:nsid w:val="4ef84e4a"/>
   </w:abstractNum>
   <w:abstractNum w:abstractNumId="3">
     <w:lvl w:ilvl="0">
@@ -3136,7 +3136,7 @@
         <w:ind w:left="720" w:hanging="360"/>
       </w:pPr>
       <w:rPr>
-        <w:rFonts w:ascii="Noto Sans Symbols" w:hAnsi="Noto Sans Symbols" w:cs="Noto Sans Symbols" w:hint="default"/>
+        <w:rFonts w:hint="default" w:ascii="Noto Sans Symbols" w:hAnsi="Noto Sans Symbols" w:cs="Noto Sans Symbols"/>
         <w:sz w:val="22"/>
         <w:szCs w:val="22"/>
       </w:rPr>
@@ -3153,7 +3153,7 @@
         <w:ind w:left="1440" w:hanging="360"/>
       </w:pPr>
       <w:rPr>
-        <w:rFonts w:ascii="Times New Roman" w:hAnsi="Times New Roman" w:cs="Times New Roman" w:hint="default"/>
+        <w:rFonts w:hint="default" w:ascii="Times New Roman" w:hAnsi="Times New Roman" w:cs="Times New Roman"/>
       </w:rPr>
     </w:lvl>
     <w:lvl w:ilvl="2">
@@ -3168,7 +3168,7 @@
         <w:ind w:left="2160" w:hanging="360"/>
       </w:pPr>
       <w:rPr>
-        <w:rFonts w:ascii="Noto Sans Symbols" w:hAnsi="Noto Sans Symbols" w:cs="Noto Sans Symbols" w:hint="default"/>
+        <w:rFonts w:hint="default" w:ascii="Noto Sans Symbols" w:hAnsi="Noto Sans Symbols" w:cs="Noto Sans Symbols"/>
       </w:rPr>
     </w:lvl>
     <w:lvl w:ilvl="3">
@@ -3183,7 +3183,7 @@
         <w:ind w:left="2880" w:hanging="360"/>
       </w:pPr>
       <w:rPr>
-        <w:rFonts w:ascii="Noto Sans Symbols" w:hAnsi="Noto Sans Symbols" w:cs="Noto Sans Symbols" w:hint="default"/>
+        <w:rFonts w:hint="default" w:ascii="Noto Sans Symbols" w:hAnsi="Noto Sans Symbols" w:cs="Noto Sans Symbols"/>
       </w:rPr>
     </w:lvl>
     <w:lvl w:ilvl="4">
@@ -3198,7 +3198,7 @@
         <w:ind w:left="3600" w:hanging="360"/>
       </w:pPr>
       <w:rPr>
-        <w:rFonts w:ascii="Courier New" w:hAnsi="Courier New" w:cs="Courier New" w:hint="default"/>
+        <w:rFonts w:hint="default" w:ascii="Courier New" w:hAnsi="Courier New" w:cs="Courier New"/>
       </w:rPr>
     </w:lvl>
     <w:lvl w:ilvl="5">
@@ -3213,7 +3213,7 @@
         <w:ind w:left="4320" w:hanging="360"/>
       </w:pPr>
       <w:rPr>
-        <w:rFonts w:ascii="Noto Sans Symbols" w:hAnsi="Noto Sans Symbols" w:cs="Noto Sans Symbols" w:hint="default"/>
+        <w:rFonts w:hint="default" w:ascii="Noto Sans Symbols" w:hAnsi="Noto Sans Symbols" w:cs="Noto Sans Symbols"/>
       </w:rPr>
     </w:lvl>
     <w:lvl w:ilvl="6">
@@ -3228,7 +3228,7 @@
         <w:ind w:left="5040" w:hanging="360"/>
       </w:pPr>
       <w:rPr>
-        <w:rFonts w:ascii="Noto Sans Symbols" w:hAnsi="Noto Sans Symbols" w:cs="Noto Sans Symbols" w:hint="default"/>
+        <w:rFonts w:hint="default" w:ascii="Noto Sans Symbols" w:hAnsi="Noto Sans Symbols" w:cs="Noto Sans Symbols"/>
       </w:rPr>
     </w:lvl>
     <w:lvl w:ilvl="7">
@@ -3243,7 +3243,7 @@
         <w:ind w:left="5760" w:hanging="360"/>
       </w:pPr>
       <w:rPr>
-        <w:rFonts w:ascii="Courier New" w:hAnsi="Courier New" w:cs="Courier New" w:hint="default"/>
+        <w:rFonts w:hint="default" w:ascii="Courier New" w:hAnsi="Courier New" w:cs="Courier New"/>
       </w:rPr>
     </w:lvl>
     <w:lvl w:ilvl="8">
@@ -3258,9 +3258,10 @@
         <w:ind w:left="6480" w:hanging="360"/>
       </w:pPr>
       <w:rPr>
-        <w:rFonts w:ascii="Noto Sans Symbols" w:hAnsi="Noto Sans Symbols" w:cs="Noto Sans Symbols" w:hint="default"/>
-      </w:rPr>
-    </w:lvl>
+        <w:rFonts w:hint="default" w:ascii="Noto Sans Symbols" w:hAnsi="Noto Sans Symbols" w:cs="Noto Sans Symbols"/>
+      </w:rPr>
+    </w:lvl>
+    <w:nsid w:val="6d9421a2"/>
   </w:abstractNum>
   <w:abstractNum w:abstractNumId="4">
     <w:lvl w:ilvl="0">
@@ -3275,7 +3276,7 @@
         <w:ind w:left="785" w:hanging="360"/>
       </w:pPr>
       <w:rPr>
-        <w:rFonts w:ascii="Noto Sans Symbols" w:hAnsi="Noto Sans Symbols" w:cs="Noto Sans Symbols" w:hint="default"/>
+        <w:rFonts w:hint="default" w:ascii="Noto Sans Symbols" w:hAnsi="Noto Sans Symbols" w:cs="Noto Sans Symbols"/>
       </w:rPr>
     </w:lvl>
     <w:lvl w:ilvl="1">
@@ -3290,7 +3291,7 @@
         <w:ind w:left="1505" w:hanging="360"/>
       </w:pPr>
       <w:rPr>
-        <w:rFonts w:ascii="Courier New" w:hAnsi="Courier New" w:cs="Courier New" w:hint="default"/>
+        <w:rFonts w:hint="default" w:ascii="Courier New" w:hAnsi="Courier New" w:cs="Courier New"/>
       </w:rPr>
     </w:lvl>
     <w:lvl w:ilvl="2">
@@ -3305,7 +3306,7 @@
         <w:ind w:left="2225" w:hanging="360"/>
       </w:pPr>
       <w:rPr>
-        <w:rFonts w:ascii="Noto Sans Symbols" w:hAnsi="Noto Sans Symbols" w:cs="Noto Sans Symbols" w:hint="default"/>
+        <w:rFonts w:hint="default" w:ascii="Noto Sans Symbols" w:hAnsi="Noto Sans Symbols" w:cs="Noto Sans Symbols"/>
       </w:rPr>
     </w:lvl>
     <w:lvl w:ilvl="3">
@@ -3320,7 +3321,7 @@
         <w:ind w:left="2945" w:hanging="360"/>
       </w:pPr>
       <w:rPr>
-        <w:rFonts w:ascii="Noto Sans Symbols" w:hAnsi="Noto Sans Symbols" w:cs="Noto Sans Symbols" w:hint="default"/>
+        <w:rFonts w:hint="default" w:ascii="Noto Sans Symbols" w:hAnsi="Noto Sans Symbols" w:cs="Noto Sans Symbols"/>
       </w:rPr>
     </w:lvl>
     <w:lvl w:ilvl="4">
@@ -3335,7 +3336,7 @@
         <w:ind w:left="3665" w:hanging="360"/>
       </w:pPr>
       <w:rPr>
-        <w:rFonts w:ascii="Courier New" w:hAnsi="Courier New" w:cs="Courier New" w:hint="default"/>
+        <w:rFonts w:hint="default" w:ascii="Courier New" w:hAnsi="Courier New" w:cs="Courier New"/>
       </w:rPr>
     </w:lvl>
     <w:lvl w:ilvl="5">
@@ -3350,7 +3351,7 @@
         <w:ind w:left="4385" w:hanging="360"/>
       </w:pPr>
       <w:rPr>
-        <w:rFonts w:ascii="Noto Sans Symbols" w:hAnsi="Noto Sans Symbols" w:cs="Noto Sans Symbols" w:hint="default"/>
+        <w:rFonts w:hint="default" w:ascii="Noto Sans Symbols" w:hAnsi="Noto Sans Symbols" w:cs="Noto Sans Symbols"/>
       </w:rPr>
     </w:lvl>
     <w:lvl w:ilvl="6">
@@ -3365,7 +3366,7 @@
         <w:ind w:left="5105" w:hanging="360"/>
       </w:pPr>
       <w:rPr>
-        <w:rFonts w:ascii="Noto Sans Symbols" w:hAnsi="Noto Sans Symbols" w:cs="Noto Sans Symbols" w:hint="default"/>
+        <w:rFonts w:hint="default" w:ascii="Noto Sans Symbols" w:hAnsi="Noto Sans Symbols" w:cs="Noto Sans Symbols"/>
       </w:rPr>
     </w:lvl>
     <w:lvl w:ilvl="7">
@@ -3380,7 +3381,7 @@
         <w:ind w:left="5825" w:hanging="360"/>
       </w:pPr>
       <w:rPr>
-        <w:rFonts w:ascii="Courier New" w:hAnsi="Courier New" w:cs="Courier New" w:hint="default"/>
+        <w:rFonts w:hint="default" w:ascii="Courier New" w:hAnsi="Courier New" w:cs="Courier New"/>
       </w:rPr>
     </w:lvl>
     <w:lvl w:ilvl="8">
@@ -3395,9 +3396,10 @@
         <w:ind w:left="6545" w:hanging="360"/>
       </w:pPr>
       <w:rPr>
-        <w:rFonts w:ascii="Noto Sans Symbols" w:hAnsi="Noto Sans Symbols" w:cs="Noto Sans Symbols" w:hint="default"/>
-      </w:rPr>
-    </w:lvl>
+        <w:rFonts w:hint="default" w:ascii="Noto Sans Symbols" w:hAnsi="Noto Sans Symbols" w:cs="Noto Sans Symbols"/>
+      </w:rPr>
+    </w:lvl>
+    <w:nsid w:val="5d591671"/>
   </w:abstractNum>
   <w:abstractNum w:abstractNumId="5">
     <w:lvl w:ilvl="0">
@@ -3412,7 +3414,7 @@
         <w:ind w:left="720" w:hanging="360"/>
       </w:pPr>
       <w:rPr>
-        <w:rFonts w:ascii="Noto Sans Symbols" w:hAnsi="Noto Sans Symbols" w:cs="Noto Sans Symbols" w:hint="default"/>
+        <w:rFonts w:hint="default" w:ascii="Noto Sans Symbols" w:hAnsi="Noto Sans Symbols" w:cs="Noto Sans Symbols"/>
       </w:rPr>
     </w:lvl>
     <w:lvl w:ilvl="1">
@@ -3427,7 +3429,7 @@
         <w:ind w:left="1440" w:hanging="360"/>
       </w:pPr>
       <w:rPr>
-        <w:rFonts w:ascii="Courier New" w:hAnsi="Courier New" w:cs="Courier New" w:hint="default"/>
+        <w:rFonts w:hint="default" w:ascii="Courier New" w:hAnsi="Courier New" w:cs="Courier New"/>
       </w:rPr>
     </w:lvl>
     <w:lvl w:ilvl="2">
@@ -3442,7 +3444,7 @@
         <w:ind w:left="2160" w:hanging="360"/>
       </w:pPr>
       <w:rPr>
-        <w:rFonts w:ascii="Noto Sans Symbols" w:hAnsi="Noto Sans Symbols" w:cs="Noto Sans Symbols" w:hint="default"/>
+        <w:rFonts w:hint="default" w:ascii="Noto Sans Symbols" w:hAnsi="Noto Sans Symbols" w:cs="Noto Sans Symbols"/>
       </w:rPr>
     </w:lvl>
     <w:lvl w:ilvl="3">
@@ -3457,7 +3459,7 @@
         <w:ind w:left="2880" w:hanging="360"/>
       </w:pPr>
       <w:rPr>
-        <w:rFonts w:ascii="Noto Sans Symbols" w:hAnsi="Noto Sans Symbols" w:cs="Noto Sans Symbols" w:hint="default"/>
+        <w:rFonts w:hint="default" w:ascii="Noto Sans Symbols" w:hAnsi="Noto Sans Symbols" w:cs="Noto Sans Symbols"/>
       </w:rPr>
     </w:lvl>
     <w:lvl w:ilvl="4">
@@ -3472,7 +3474,7 @@
         <w:ind w:left="3600" w:hanging="360"/>
       </w:pPr>
       <w:rPr>
-        <w:rFonts w:ascii="Courier New" w:hAnsi="Courier New" w:cs="Courier New" w:hint="default"/>
+        <w:rFonts w:hint="default" w:ascii="Courier New" w:hAnsi="Courier New" w:cs="Courier New"/>
       </w:rPr>
     </w:lvl>
     <w:lvl w:ilvl="5">
@@ -3487,7 +3489,7 @@
         <w:ind w:left="4320" w:hanging="360"/>
       </w:pPr>
       <w:rPr>
-        <w:rFonts w:ascii="Noto Sans Symbols" w:hAnsi="Noto Sans Symbols" w:cs="Noto Sans Symbols" w:hint="default"/>
+        <w:rFonts w:hint="default" w:ascii="Noto Sans Symbols" w:hAnsi="Noto Sans Symbols" w:cs="Noto Sans Symbols"/>
       </w:rPr>
     </w:lvl>
     <w:lvl w:ilvl="6">
@@ -3502,7 +3504,7 @@
         <w:ind w:left="5040" w:hanging="360"/>
       </w:pPr>
       <w:rPr>
-        <w:rFonts w:ascii="Noto Sans Symbols" w:hAnsi="Noto Sans Symbols" w:cs="Noto Sans Symbols" w:hint="default"/>
+        <w:rFonts w:hint="default" w:ascii="Noto Sans Symbols" w:hAnsi="Noto Sans Symbols" w:cs="Noto Sans Symbols"/>
       </w:rPr>
     </w:lvl>
     <w:lvl w:ilvl="7">
@@ -3517,7 +3519,7 @@
         <w:ind w:left="5760" w:hanging="360"/>
       </w:pPr>
       <w:rPr>
-        <w:rFonts w:ascii="Courier New" w:hAnsi="Courier New" w:cs="Courier New" w:hint="default"/>
+        <w:rFonts w:hint="default" w:ascii="Courier New" w:hAnsi="Courier New" w:cs="Courier New"/>
       </w:rPr>
     </w:lvl>
     <w:lvl w:ilvl="8">
@@ -3532,9 +3534,10 @@
         <w:ind w:left="6480" w:hanging="360"/>
       </w:pPr>
       <w:rPr>
-        <w:rFonts w:ascii="Noto Sans Symbols" w:hAnsi="Noto Sans Symbols" w:cs="Noto Sans Symbols" w:hint="default"/>
-      </w:rPr>
-    </w:lvl>
+        <w:rFonts w:hint="default" w:ascii="Noto Sans Symbols" w:hAnsi="Noto Sans Symbols" w:cs="Noto Sans Symbols"/>
+      </w:rPr>
+    </w:lvl>
+    <w:nsid w:val="151deefa"/>
   </w:abstractNum>
   <w:abstractNum w:abstractNumId="6">
     <w:lvl w:ilvl="0">
@@ -3549,7 +3552,7 @@
         <w:ind w:left="720" w:hanging="360"/>
       </w:pPr>
       <w:rPr>
-        <w:rFonts w:ascii="Noto Sans Symbols" w:hAnsi="Noto Sans Symbols" w:cs="Noto Sans Symbols" w:hint="default"/>
+        <w:rFonts w:hint="default" w:ascii="Noto Sans Symbols" w:hAnsi="Noto Sans Symbols" w:cs="Noto Sans Symbols"/>
       </w:rPr>
     </w:lvl>
     <w:lvl w:ilvl="1">
@@ -3564,7 +3567,7 @@
         <w:ind w:left="1440" w:hanging="360"/>
       </w:pPr>
       <w:rPr>
-        <w:rFonts w:ascii="Courier New" w:hAnsi="Courier New" w:cs="Courier New" w:hint="default"/>
+        <w:rFonts w:hint="default" w:ascii="Courier New" w:hAnsi="Courier New" w:cs="Courier New"/>
       </w:rPr>
     </w:lvl>
     <w:lvl w:ilvl="2">
@@ -3579,7 +3582,7 @@
         <w:ind w:left="2160" w:hanging="360"/>
       </w:pPr>
       <w:rPr>
-        <w:rFonts w:ascii="Noto Sans Symbols" w:hAnsi="Noto Sans Symbols" w:cs="Noto Sans Symbols" w:hint="default"/>
+        <w:rFonts w:hint="default" w:ascii="Noto Sans Symbols" w:hAnsi="Noto Sans Symbols" w:cs="Noto Sans Symbols"/>
       </w:rPr>
     </w:lvl>
     <w:lvl w:ilvl="3">
@@ -3594,7 +3597,7 @@
         <w:ind w:left="2880" w:hanging="360"/>
       </w:pPr>
       <w:rPr>
-        <w:rFonts w:ascii="Noto Sans Symbols" w:hAnsi="Noto Sans Symbols" w:cs="Noto Sans Symbols" w:hint="default"/>
+        <w:rFonts w:hint="default" w:ascii="Noto Sans Symbols" w:hAnsi="Noto Sans Symbols" w:cs="Noto Sans Symbols"/>
       </w:rPr>
     </w:lvl>
     <w:lvl w:ilvl="4">
@@ -3609,7 +3612,7 @@
         <w:ind w:left="3600" w:hanging="360"/>
       </w:pPr>
       <w:rPr>
-        <w:rFonts w:ascii="Courier New" w:hAnsi="Courier New" w:cs="Courier New" w:hint="default"/>
+        <w:rFonts w:hint="default" w:ascii="Courier New" w:hAnsi="Courier New" w:cs="Courier New"/>
       </w:rPr>
     </w:lvl>
     <w:lvl w:ilvl="5">
@@ -3624,7 +3627,7 @@
         <w:ind w:left="4320" w:hanging="360"/>
       </w:pPr>
       <w:rPr>
-        <w:rFonts w:ascii="Noto Sans Symbols" w:hAnsi="Noto Sans Symbols" w:cs="Noto Sans Symbols" w:hint="default"/>
+        <w:rFonts w:hint="default" w:ascii="Noto Sans Symbols" w:hAnsi="Noto Sans Symbols" w:cs="Noto Sans Symbols"/>
       </w:rPr>
     </w:lvl>
     <w:lvl w:ilvl="6">
@@ -3639,7 +3642,7 @@
         <w:ind w:left="5040" w:hanging="360"/>
       </w:pPr>
       <w:rPr>
-        <w:rFonts w:ascii="Noto Sans Symbols" w:hAnsi="Noto Sans Symbols" w:cs="Noto Sans Symbols" w:hint="default"/>
+        <w:rFonts w:hint="default" w:ascii="Noto Sans Symbols" w:hAnsi="Noto Sans Symbols" w:cs="Noto Sans Symbols"/>
       </w:rPr>
     </w:lvl>
     <w:lvl w:ilvl="7">
@@ -3654,7 +3657,7 @@
         <w:ind w:left="5760" w:hanging="360"/>
       </w:pPr>
       <w:rPr>
-        <w:rFonts w:ascii="Courier New" w:hAnsi="Courier New" w:cs="Courier New" w:hint="default"/>
+        <w:rFonts w:hint="default" w:ascii="Courier New" w:hAnsi="Courier New" w:cs="Courier New"/>
       </w:rPr>
     </w:lvl>
     <w:lvl w:ilvl="8">
@@ -3669,9 +3672,10 @@
         <w:ind w:left="6480" w:hanging="360"/>
       </w:pPr>
       <w:rPr>
-        <w:rFonts w:ascii="Noto Sans Symbols" w:hAnsi="Noto Sans Symbols" w:cs="Noto Sans Symbols" w:hint="default"/>
-      </w:rPr>
-    </w:lvl>
+        <w:rFonts w:hint="default" w:ascii="Noto Sans Symbols" w:hAnsi="Noto Sans Symbols" w:cs="Noto Sans Symbols"/>
+      </w:rPr>
+    </w:lvl>
+    <w:nsid w:val="4eb22462"/>
   </w:abstractNum>
   <w:abstractNum w:abstractNumId="7">
     <w:lvl w:ilvl="0">
@@ -3791,6 +3795,7 @@
         <w:ind w:left="0" w:hanging="0"/>
       </w:pPr>
     </w:lvl>
+    <w:nsid w:val="111a2d9d"/>
   </w:abstractNum>
   <w:num w:numId="1">
     <w:abstractNumId w:val="1"/>
@@ -3817,7 +3822,7 @@
 </file>
 
 <file path=word/styles.xml><?xml version="1.0" encoding="utf-8"?>
-<w:styles xmlns:w="http://schemas.openxmlformats.org/wordprocessingml/2006/main" xmlns:w14="http://schemas.microsoft.com/office/word/2010/wordml" xmlns:mc="http://schemas.openxmlformats.org/markup-compatibility/2006" mc:Ignorable="w14">
+<w:styles xmlns:wp14="http://schemas.microsoft.com/office/word/2010/wordprocessingDrawing" xmlns:w="http://schemas.openxmlformats.org/wordprocessingml/2006/main" xmlns:w14="http://schemas.microsoft.com/office/word/2010/wordml" xmlns:mc="http://schemas.openxmlformats.org/markup-compatibility/2006" mc:Ignorable="w14 wp14">
   <w:docDefaults>
     <w:rPrDefault>
       <w:rPr>
@@ -4221,8 +4226,8 @@
     <w:pPr>
       <w:tabs>
         <w:tab w:val="clear" w:pos="720"/>
-        <w:tab w:val="center" w:pos="4819" w:leader="none"/>
-        <w:tab w:val="right" w:pos="9638" w:leader="none"/>
+        <w:tab w:val="center" w:leader="none" w:pos="4819"/>
+        <w:tab w:val="right" w:leader="none" w:pos="9638"/>
       </w:tabs>
     </w:pPr>
     <w:rPr/>
@@ -4237,8 +4242,8 @@
     <w:pPr>
       <w:tabs>
         <w:tab w:val="clear" w:pos="720"/>
-        <w:tab w:val="center" w:pos="4819" w:leader="none"/>
-        <w:tab w:val="right" w:pos="9638" w:leader="none"/>
+        <w:tab w:val="center" w:leader="none" w:pos="4819"/>
+        <w:tab w:val="right" w:leader="none" w:pos="9638"/>
       </w:tabs>
     </w:pPr>
     <w:rPr/>
@@ -4326,7 +4331,7 @@
     <w:pPr>
       <w:keepNext w:val="true"/>
       <w:keepLines/>
-      <w:spacing w:lineRule="auto" w:line="240" w:before="360" w:after="80"/>
+      <w:spacing w:before="360" w:after="80" w:line="240" w:lineRule="auto"/>
     </w:pPr>
     <w:rPr>
       <w:rFonts w:ascii="Georgia" w:hAnsi="Georgia" w:eastAsia="Georgia" w:cs="Georgia"/>
@@ -4343,11 +4348,11 @@
     <w:unhideWhenUsed/>
     <w:qFormat/>
   </w:style>
-  <w:style w:type="table" w:default="1" w:styleId="TableNormal">
-    <w:name w:val="Table Normal"/>
+  <w:style w:type="table" w:styleId="TableNormal" w:default="1">
+    <w:name w:val="Normal Table"/>
   </w:style>
-  <w:style w:type="table" w:default="1" w:styleId="Tabellanormale">
-    <w:name w:val="Normal Table"/>
+  <w:style w:type="table" w:styleId="Tabellanormale" w:default="1">
+    <w:name w:val="Normal Table0"/>
     <w:uiPriority w:val="99"/>
     <w:semiHidden/>
     <w:unhideWhenUsed/>
@@ -4360,8 +4365,8 @@
       </w:tblCellMar>
     </w:tblPr>
   </w:style>
-  <w:style w:type="table" w:customStyle="1" w:styleId="TableNormal">
-    <w:name w:val="Table Normal"/>
+  <w:style w:type="table" w:styleId="TableNormal" w:customStyle="1">
+    <w:name w:val="Normal Table1"/>
     <w:tblPr>
       <w:tblCellMar>
         <w:top w:w="0" w:type="dxa"/>

</xml_diff>

<commit_message>
Issue 496 497 (#498)
* - imposta anno scolastico per stage in modo automatico
- rende campo read-only

* - aggiunto campo orario accesso con due opzioni: orario completo o orario mattutino e orario pomeridiano
- aggiunto campo al db per contenere orario_access
- modificato template per convenzione studente

* - fix#496: PCTO Stage as default
- fix#497: PCTO Stage aggiungere orario ingresso e uscita
</commit_message>
<xml_diff>
--- a/server_static/pcto_templates/02-Convenzione_studente_per_stage.docx
+++ b/server_static/pcto_templates/02-Convenzione_studente_per_stage.docx
@@ -1,23 +1,23 @@
 
 <file path=word/document.xml><?xml version="1.0" encoding="utf-8"?>
-<w:document xmlns:o="urn:schemas-microsoft-com:office:office" xmlns:r="http://schemas.openxmlformats.org/officeDocument/2006/relationships" xmlns:v="urn:schemas-microsoft-com:vml" xmlns:w="http://schemas.openxmlformats.org/wordprocessingml/2006/main" xmlns:w10="urn:schemas-microsoft-com:office:word" xmlns:wp="http://schemas.openxmlformats.org/drawingml/2006/wordprocessingDrawing" xmlns:wps="http://schemas.microsoft.com/office/word/2010/wordprocessingShape" xmlns:wpg="http://schemas.microsoft.com/office/word/2010/wordprocessingGroup" xmlns:mc="http://schemas.openxmlformats.org/markup-compatibility/2006" xmlns:wp14="http://schemas.microsoft.com/office/word/2010/wordprocessingDrawing" xmlns:w14="http://schemas.microsoft.com/office/word/2010/wordml" xmlns:w15="http://schemas.microsoft.com/office/word/2012/wordml" mc:Ignorable="w14 wp14 w15">
+<w:document xmlns:o="urn:schemas-microsoft-com:office:office" xmlns:r="http://schemas.openxmlformats.org/officeDocument/2006/relationships" xmlns:v="urn:schemas-microsoft-com:vml" xmlns:w="http://schemas.openxmlformats.org/wordprocessingml/2006/main" xmlns:w10="urn:schemas-microsoft-com:office:word" xmlns:wp="http://schemas.openxmlformats.org/drawingml/2006/wordprocessingDrawing" xmlns:wps="http://schemas.microsoft.com/office/word/2010/wordprocessingShape" xmlns:wpg="http://schemas.microsoft.com/office/word/2010/wordprocessingGroup" xmlns:mc="http://schemas.openxmlformats.org/markup-compatibility/2006" xmlns:wp14="http://schemas.microsoft.com/office/word/2010/wordprocessingDrawing" xmlns:w14="http://schemas.microsoft.com/office/word/2010/wordml" xmlns:w15="http://schemas.microsoft.com/office/word/2012/wordml" xmlns:a="http://schemas.openxmlformats.org/drawingml/2006/main" xmlns:pic="http://schemas.openxmlformats.org/drawingml/2006/picture" mc:Ignorable="w14 wp14 w15">
   <w:body>
-    <w:p>
+    <w:p xmlns:wp14="http://schemas.microsoft.com/office/word/2010/wordml" wp14:textId="77777777">
       <w:pPr>
         <w:pStyle w:val="Normal"/>
         <w:widowControl w:val="false"/>
-        <w:spacing w:lineRule="auto" w:line="276"/>
+        <w:spacing w:line="276" w:lineRule="auto"/>
         <w:rPr/>
       </w:pPr>
       <w:r>
         <w:rPr/>
       </w:r>
     </w:p>
-    <w:p>
+    <w:p xmlns:wp14="http://schemas.microsoft.com/office/word/2010/wordml" wp14:textId="77777777">
       <w:pPr>
         <w:pStyle w:val="Normal"/>
         <w:pBdr>
-          <w:bottom w:val="single" w:sz="12" w:space="1" w:color="000000"/>
+          <w:bottom w:val="single" w:color="000000" w:sz="12" w:space="1"/>
         </w:pBdr>
         <w:jc w:val="center"/>
         <w:rPr>
@@ -26,10 +26,10 @@
       </w:pPr>
       <w:r>
         <w:rPr>
-          <w:rFonts w:eastAsia="Garamond" w:cs="Garamond" w:ascii="Garamond" w:hAnsi="Garamond"/>
+          <w:rFonts w:ascii="Garamond" w:hAnsi="Garamond" w:eastAsia="Garamond" w:cs="Garamond"/>
         </w:rPr>
         <w:drawing>
-          <wp:anchor behindDoc="0" distT="0" distB="0" distL="114300" distR="114300" simplePos="0" locked="0" layoutInCell="0" allowOverlap="1" relativeHeight="2">
+          <wp:anchor xmlns:wp14="http://schemas.microsoft.com/office/word/2010/wordprocessingDrawing" distT="0" distB="0" distL="114300" distR="114300" simplePos="0" relativeHeight="2" behindDoc="0" locked="0" layoutInCell="0" allowOverlap="1" wp14:anchorId="7BB0A849" wp14:editId="7777777">
             <wp:simplePos x="0" y="0"/>
             <wp:positionH relativeFrom="column">
               <wp:posOffset>2345055</wp:posOffset>
@@ -74,15 +74,12 @@
           </wp:anchor>
         </w:drawing>
       </w:r>
-      <w:bookmarkStart w:id="0" w:name="_heading=h.gjdgxs"/>
-      <w:bookmarkStart w:id="1" w:name="_heading=h.gjdgxs"/>
-      <w:bookmarkEnd w:id="1"/>
-    </w:p>
-    <w:p>
+    </w:p>
+    <w:p xmlns:wp14="http://schemas.microsoft.com/office/word/2010/wordml" wp14:textId="77777777">
       <w:pPr>
         <w:pStyle w:val="Normal"/>
         <w:pBdr>
-          <w:bottom w:val="single" w:sz="12" w:space="1" w:color="000000"/>
+          <w:bottom w:val="single" w:color="000000" w:sz="12" w:space="1"/>
         </w:pBdr>
         <w:jc w:val="center"/>
         <w:rPr>
@@ -91,15 +88,15 @@
       </w:pPr>
       <w:r>
         <w:rPr>
-          <w:rFonts w:eastAsia="Garamond" w:cs="Garamond" w:ascii="Garamond" w:hAnsi="Garamond"/>
-        </w:rPr>
-      </w:r>
-    </w:p>
-    <w:p>
+          <w:rFonts w:ascii="Garamond" w:hAnsi="Garamond" w:eastAsia="Garamond" w:cs="Garamond"/>
+        </w:rPr>
+      </w:r>
+    </w:p>
+    <w:p xmlns:wp14="http://schemas.microsoft.com/office/word/2010/wordml" wp14:textId="77777777">
       <w:pPr>
         <w:pStyle w:val="Normal"/>
         <w:pBdr>
-          <w:bottom w:val="single" w:sz="12" w:space="1" w:color="000000"/>
+          <w:bottom w:val="single" w:color="000000" w:sz="12" w:space="1"/>
         </w:pBdr>
         <w:jc w:val="center"/>
         <w:rPr>
@@ -108,15 +105,15 @@
       </w:pPr>
       <w:r>
         <w:rPr>
-          <w:rFonts w:eastAsia="Garamond" w:cs="Garamond" w:ascii="Garamond" w:hAnsi="Garamond"/>
-        </w:rPr>
-      </w:r>
-    </w:p>
-    <w:p>
+          <w:rFonts w:ascii="Garamond" w:hAnsi="Garamond" w:eastAsia="Garamond" w:cs="Garamond"/>
+        </w:rPr>
+      </w:r>
+    </w:p>
+    <w:p xmlns:wp14="http://schemas.microsoft.com/office/word/2010/wordml" wp14:textId="77777777">
       <w:pPr>
         <w:pStyle w:val="Normal"/>
         <w:pBdr>
-          <w:bottom w:val="single" w:sz="12" w:space="1" w:color="000000"/>
+          <w:bottom w:val="single" w:color="000000" w:sz="12" w:space="1"/>
         </w:pBdr>
         <w:jc w:val="center"/>
         <w:rPr>
@@ -125,15 +122,15 @@
       </w:pPr>
       <w:r>
         <w:rPr>
-          <w:rFonts w:eastAsia="Garamond" w:cs="Garamond" w:ascii="Garamond" w:hAnsi="Garamond"/>
-        </w:rPr>
-      </w:r>
-    </w:p>
-    <w:p>
+          <w:rFonts w:ascii="Garamond" w:hAnsi="Garamond" w:eastAsia="Garamond" w:cs="Garamond"/>
+        </w:rPr>
+      </w:r>
+    </w:p>
+    <w:p xmlns:wp14="http://schemas.microsoft.com/office/word/2010/wordml" wp14:textId="77777777">
       <w:pPr>
         <w:pStyle w:val="Normal"/>
         <w:pBdr>
-          <w:bottom w:val="single" w:sz="12" w:space="1" w:color="000000"/>
+          <w:bottom w:val="single" w:color="000000" w:sz="12" w:space="1"/>
         </w:pBdr>
         <w:jc w:val="center"/>
         <w:rPr>
@@ -144,13 +141,13 @@
       </w:pPr>
       <w:r>
         <w:rPr>
-          <w:rFonts w:eastAsia="Garamond" w:cs="Garamond" w:ascii="Garamond" w:hAnsi="Garamond"/>
+          <w:rFonts w:ascii="Garamond" w:hAnsi="Garamond" w:eastAsia="Garamond" w:cs="Garamond"/>
           <w:sz w:val="8"/>
           <w:szCs w:val="8"/>
         </w:rPr>
       </w:r>
     </w:p>
-    <w:p>
+    <w:p xmlns:wp14="http://schemas.microsoft.com/office/word/2010/wordml" wp14:textId="77777777">
       <w:pPr>
         <w:pStyle w:val="Normal"/>
         <w:jc w:val="center"/>
@@ -163,14 +160,14 @@
       </w:pPr>
       <w:r>
         <w:rPr>
-          <w:rFonts w:eastAsia="Verdana" w:cs="Verdana" w:ascii="Verdana" w:hAnsi="Verdana"/>
+          <w:rFonts w:ascii="Verdana" w:hAnsi="Verdana" w:eastAsia="Verdana" w:cs="Verdana"/>
           <w:color w:val="222222"/>
           <w:sz w:val="22"/>
           <w:szCs w:val="22"/>
         </w:rPr>
       </w:r>
     </w:p>
-    <w:p>
+    <w:p xmlns:wp14="http://schemas.microsoft.com/office/word/2010/wordml" wp14:textId="77777777">
       <w:pPr>
         <w:pStyle w:val="Normal"/>
         <w:jc w:val="center"/>
@@ -190,7 +187,7 @@
         <w:t xml:space="preserve">ISTITUTO INTERNAZIONALE EDOARDO AGNELLI </w:t>
       </w:r>
     </w:p>
-    <w:p>
+    <w:p xmlns:wp14="http://schemas.microsoft.com/office/word/2010/wordml" wp14:textId="77777777">
       <w:pPr>
         <w:pStyle w:val="Normal"/>
         <w:jc w:val="center"/>
@@ -210,7 +207,7 @@
         <w:t>Corso Unione Sovietica, 312 - 10135 TORINO</w:t>
       </w:r>
     </w:p>
-    <w:p>
+    <w:p xmlns:wp14="http://schemas.microsoft.com/office/word/2010/wordml" wp14:textId="77777777">
       <w:pPr>
         <w:pStyle w:val="Normal"/>
         <w:jc w:val="center"/>
@@ -227,7 +224,7 @@
         <w:t>Tel. 011/6198311  -  Fax 011/6198421</w:t>
       </w:r>
     </w:p>
-    <w:p>
+    <w:p xmlns:wp14="http://schemas.microsoft.com/office/word/2010/wordml" wp14:textId="77777777">
       <w:pPr>
         <w:pStyle w:val="Normal"/>
         <w:jc w:val="center"/>
@@ -254,7 +251,7 @@
         <w:t>www.agnelli.it</w:t>
       </w:r>
     </w:p>
-    <w:p>
+    <w:p xmlns:wp14="http://schemas.microsoft.com/office/word/2010/wordml" wp14:textId="77777777">
       <w:pPr>
         <w:pStyle w:val="Normal"/>
         <w:jc w:val="center"/>
@@ -270,7 +267,7 @@
         <w:t>CODICE FISCALE: 00493420012</w:t>
       </w:r>
     </w:p>
-    <w:p>
+    <w:p xmlns:wp14="http://schemas.microsoft.com/office/word/2010/wordml" wp14:textId="77777777">
       <w:pPr>
         <w:pStyle w:val="Normal"/>
         <w:rPr>
@@ -283,27 +280,27 @@
       </w:pPr>
       <w:r>
         <w:rPr>
-          <w:rFonts w:eastAsia="Garamond" w:cs="Garamond" w:ascii="Garamond" w:hAnsi="Garamond"/>
+          <w:rFonts w:ascii="Garamond" w:hAnsi="Garamond" w:eastAsia="Garamond" w:cs="Garamond"/>
           <w:b/>
           <w:sz w:val="10"/>
           <w:szCs w:val="10"/>
         </w:rPr>
       </w:r>
     </w:p>
-    <w:p>
-      <w:pPr>
-        <w:pStyle w:val="Normal"/>
-        <w:rPr>
-          <w:rFonts w:ascii="Garamond" w:hAnsi="Garamond" w:eastAsia="Garamond" w:cs="Garamond"/>
-          <w:b/>
-          <w:b/>
-          <w:sz w:val="22"/>
-          <w:szCs w:val="22"/>
-        </w:rPr>
-      </w:pPr>
-      <w:r>
-        <w:rPr>
-          <w:rFonts w:eastAsia="Garamond" w:cs="Garamond" w:ascii="Garamond" w:hAnsi="Garamond"/>
+    <w:p xmlns:wp14="http://schemas.microsoft.com/office/word/2010/wordml" wp14:textId="77777777">
+      <w:pPr>
+        <w:pStyle w:val="Normal"/>
+        <w:rPr>
+          <w:rFonts w:ascii="Garamond" w:hAnsi="Garamond" w:eastAsia="Garamond" w:cs="Garamond"/>
+          <w:b/>
+          <w:b/>
+          <w:sz w:val="22"/>
+          <w:szCs w:val="22"/>
+        </w:rPr>
+      </w:pPr>
+      <w:r>
+        <w:rPr>
+          <w:rFonts w:ascii="Garamond" w:hAnsi="Garamond" w:eastAsia="Garamond" w:cs="Garamond"/>
           <w:b/>
           <w:sz w:val="22"/>
           <w:szCs w:val="22"/>
@@ -312,7 +309,7 @@
       </w:r>
       <w:r>
         <w:rPr>
-          <w:rFonts w:eastAsia="Garamond" w:cs="Garamond" w:ascii="Garamond" w:hAnsi="Garamond"/>
+          <w:rFonts w:ascii="Garamond" w:hAnsi="Garamond" w:eastAsia="Garamond" w:cs="Garamond"/>
           <w:b/>
           <w:sz w:val="22"/>
           <w:szCs w:val="22"/>
@@ -321,7 +318,7 @@
       </w:r>
       <w:r>
         <w:rPr>
-          <w:rFonts w:eastAsia="Garamond" w:cs="Garamond" w:ascii="Garamond" w:hAnsi="Garamond"/>
+          <w:rFonts w:ascii="Garamond" w:hAnsi="Garamond" w:eastAsia="Garamond" w:cs="Garamond"/>
           <w:b/>
           <w:sz w:val="22"/>
           <w:szCs w:val="22"/>
@@ -329,10 +326,10 @@
         <w:t>}</w:t>
       </w:r>
     </w:p>
-    <w:p>
+    <w:p xmlns:wp14="http://schemas.microsoft.com/office/word/2010/wordml" wp14:textId="77777777">
       <w:pPr>
         <w:pStyle w:val="Titolo4"/>
-        <w:spacing w:lineRule="auto" w:line="240" w:before="0" w:after="0"/>
+        <w:spacing w:before="0" w:after="0" w:line="240" w:lineRule="auto"/>
         <w:jc w:val="center"/>
         <w:rPr>
           <w:rFonts w:ascii="Garamond" w:hAnsi="Garamond" w:eastAsia="Garamond" w:cs="Garamond"/>
@@ -342,16 +339,16 @@
       </w:pPr>
       <w:r>
         <w:rPr>
-          <w:rFonts w:eastAsia="Garamond" w:cs="Garamond" w:ascii="Garamond" w:hAnsi="Garamond"/>
+          <w:rFonts w:ascii="Garamond" w:hAnsi="Garamond" w:eastAsia="Garamond" w:cs="Garamond"/>
           <w:sz w:val="20"/>
           <w:szCs w:val="20"/>
         </w:rPr>
       </w:r>
     </w:p>
-    <w:p>
+    <w:p xmlns:wp14="http://schemas.microsoft.com/office/word/2010/wordml" wp14:textId="77777777">
       <w:pPr>
         <w:pStyle w:val="Titolo4"/>
-        <w:spacing w:lineRule="auto" w:line="240" w:before="0" w:after="0"/>
+        <w:spacing w:before="0" w:after="0" w:line="240" w:lineRule="auto"/>
         <w:jc w:val="center"/>
         <w:rPr>
           <w:rFonts w:ascii="Garamond" w:hAnsi="Garamond" w:eastAsia="Garamond" w:cs="Garamond"/>
@@ -361,14 +358,14 @@
       </w:pPr>
       <w:r>
         <w:rPr>
-          <w:rFonts w:eastAsia="Garamond" w:cs="Garamond" w:ascii="Garamond" w:hAnsi="Garamond"/>
+          <w:rFonts w:ascii="Garamond" w:hAnsi="Garamond" w:eastAsia="Garamond" w:cs="Garamond"/>
           <w:sz w:val="36"/>
           <w:szCs w:val="36"/>
         </w:rPr>
         <w:t>CONVENZIONE PER STAGE IN AZIENDA</w:t>
       </w:r>
     </w:p>
-    <w:p>
+    <w:p xmlns:wp14="http://schemas.microsoft.com/office/word/2010/wordml" wp14:textId="77777777">
       <w:pPr>
         <w:pStyle w:val="Normal"/>
         <w:jc w:val="center"/>
@@ -382,7 +379,7 @@
       </w:pPr>
       <w:r>
         <w:rPr>
-          <w:rFonts w:eastAsia="Garamond" w:cs="Garamond" w:ascii="Garamond" w:hAnsi="Garamond"/>
+          <w:rFonts w:ascii="Garamond" w:hAnsi="Garamond" w:eastAsia="Garamond" w:cs="Garamond"/>
           <w:b/>
           <w:sz w:val="36"/>
           <w:szCs w:val="36"/>
@@ -390,7 +387,7 @@
         <w:t>con VALUTAZIONE RISCHI</w:t>
       </w:r>
     </w:p>
-    <w:p>
+    <w:p xmlns:wp14="http://schemas.microsoft.com/office/word/2010/wordml" wp14:textId="77777777">
       <w:pPr>
         <w:pStyle w:val="Normal"/>
         <w:jc w:val="both"/>
@@ -402,13 +399,13 @@
       </w:pPr>
       <w:r>
         <w:rPr>
-          <w:rFonts w:eastAsia="Garamond" w:cs="Garamond" w:ascii="Garamond" w:hAnsi="Garamond"/>
+          <w:rFonts w:ascii="Garamond" w:hAnsi="Garamond" w:eastAsia="Garamond" w:cs="Garamond"/>
           <w:sz w:val="10"/>
           <w:szCs w:val="10"/>
         </w:rPr>
       </w:r>
     </w:p>
-    <w:p>
+    <w:p xmlns:wp14="http://schemas.microsoft.com/office/word/2010/wordml" wp14:textId="77777777">
       <w:pPr>
         <w:pStyle w:val="Normal"/>
         <w:widowControl w:val="false"/>
@@ -422,7 +419,7 @@
       </w:pPr>
       <w:r>
         <w:rPr>
-          <w:rFonts w:eastAsia="Garamond" w:cs="Garamond" w:ascii="Garamond" w:hAnsi="Garamond"/>
+          <w:rFonts w:ascii="Garamond" w:hAnsi="Garamond" w:eastAsia="Garamond" w:cs="Garamond"/>
           <w:b/>
           <w:sz w:val="22"/>
           <w:szCs w:val="22"/>
@@ -430,7 +427,7 @@
         <w:t>Dati del corso</w:t>
       </w:r>
     </w:p>
-    <w:p>
+    <w:p xmlns:wp14="http://schemas.microsoft.com/office/word/2010/wordml" wp14:textId="77777777">
       <w:pPr>
         <w:pStyle w:val="Normal"/>
         <w:widowControl w:val="false"/>
@@ -442,7 +439,7 @@
       </w:pPr>
       <w:r>
         <w:rPr>
-          <w:rFonts w:eastAsia="Garamond" w:cs="Garamond" w:ascii="Garamond" w:hAnsi="Garamond"/>
+          <w:rFonts w:ascii="Garamond" w:hAnsi="Garamond" w:eastAsia="Garamond" w:cs="Garamond"/>
           <w:sz w:val="22"/>
           <w:szCs w:val="22"/>
         </w:rPr>
@@ -450,7 +447,7 @@
       </w:r>
       <w:r>
         <w:rPr>
-          <w:rFonts w:eastAsia="Garamond" w:cs="Garamond" w:ascii="Garamond" w:hAnsi="Garamond"/>
+          <w:rFonts w:ascii="Garamond" w:hAnsi="Garamond" w:eastAsia="Garamond" w:cs="Garamond"/>
           <w:b/>
           <w:sz w:val="22"/>
           <w:szCs w:val="22"/>
@@ -458,7 +455,7 @@
         <w:t>{P_AS}</w:t>
       </w:r>
     </w:p>
-    <w:p>
+    <w:p xmlns:wp14="http://schemas.microsoft.com/office/word/2010/wordml" wp14:textId="77777777">
       <w:pPr>
         <w:pStyle w:val="Normal"/>
         <w:widowControl w:val="false"/>
@@ -470,13 +467,13 @@
       </w:pPr>
       <w:r>
         <w:rPr>
-          <w:rFonts w:eastAsia="Garamond" w:cs="Garamond" w:ascii="Garamond" w:hAnsi="Garamond"/>
+          <w:rFonts w:ascii="Garamond" w:hAnsi="Garamond" w:eastAsia="Garamond" w:cs="Garamond"/>
           <w:sz w:val="16"/>
           <w:szCs w:val="16"/>
         </w:rPr>
       </w:r>
     </w:p>
-    <w:p>
+    <w:p xmlns:wp14="http://schemas.microsoft.com/office/word/2010/wordml" wp14:textId="77777777">
       <w:pPr>
         <w:pStyle w:val="Normal"/>
         <w:widowControl w:val="false"/>
@@ -490,7 +487,7 @@
       </w:pPr>
       <w:r>
         <w:rPr>
-          <w:rFonts w:eastAsia="Garamond" w:cs="Garamond" w:ascii="Garamond" w:hAnsi="Garamond"/>
+          <w:rFonts w:ascii="Garamond" w:hAnsi="Garamond" w:eastAsia="Garamond" w:cs="Garamond"/>
           <w:sz w:val="22"/>
           <w:szCs w:val="22"/>
         </w:rPr>
@@ -498,7 +495,7 @@
       </w:r>
       <w:r>
         <w:rPr>
-          <w:rFonts w:eastAsia="Garamond" w:cs="Garamond" w:ascii="Garamond" w:hAnsi="Garamond"/>
+          <w:rFonts w:ascii="Garamond" w:hAnsi="Garamond" w:eastAsia="Garamond" w:cs="Garamond"/>
           <w:b/>
           <w:sz w:val="22"/>
           <w:szCs w:val="22"/>
@@ -506,7 +503,7 @@
         <w:t>Protocollo Convenzione N°  {P_CONVENZIONE}</w:t>
       </w:r>
     </w:p>
-    <w:p>
+    <w:p xmlns:wp14="http://schemas.microsoft.com/office/word/2010/wordml" wp14:textId="77777777">
       <w:pPr>
         <w:pStyle w:val="Normal"/>
         <w:widowControl w:val="false"/>
@@ -520,29 +517,29 @@
       </w:pPr>
       <w:r>
         <w:rPr>
-          <w:rFonts w:eastAsia="Garamond" w:cs="Garamond" w:ascii="Garamond" w:hAnsi="Garamond"/>
+          <w:rFonts w:ascii="Garamond" w:hAnsi="Garamond" w:eastAsia="Garamond" w:cs="Garamond"/>
           <w:b/>
           <w:sz w:val="16"/>
           <w:szCs w:val="16"/>
         </w:rPr>
       </w:r>
     </w:p>
-    <w:p>
+    <w:p xmlns:wp14="http://schemas.microsoft.com/office/word/2010/wordml" wp14:textId="77777777">
       <w:pPr>
         <w:pStyle w:val="Normal"/>
         <w:widowControl w:val="false"/>
-        <w:spacing w:lineRule="auto" w:line="360"/>
-        <w:rPr>
-          <w:rFonts w:ascii="Garamond" w:hAnsi="Garamond" w:eastAsia="Garamond" w:cs="Garamond"/>
-          <w:b/>
-          <w:b/>
-          <w:sz w:val="22"/>
-          <w:szCs w:val="22"/>
-        </w:rPr>
-      </w:pPr>
-      <w:r>
-        <w:rPr>
-          <w:rFonts w:eastAsia="Garamond" w:cs="Garamond" w:ascii="Garamond" w:hAnsi="Garamond"/>
+        <w:spacing w:line="360" w:lineRule="auto"/>
+        <w:rPr>
+          <w:rFonts w:ascii="Garamond" w:hAnsi="Garamond" w:eastAsia="Garamond" w:cs="Garamond"/>
+          <w:b/>
+          <w:b/>
+          <w:sz w:val="22"/>
+          <w:szCs w:val="22"/>
+        </w:rPr>
+      </w:pPr>
+      <w:r>
+        <w:rPr>
+          <w:rFonts w:ascii="Garamond" w:hAnsi="Garamond" w:eastAsia="Garamond" w:cs="Garamond"/>
           <w:b/>
           <w:sz w:val="22"/>
           <w:szCs w:val="22"/>
@@ -568,18 +565,18 @@
       <w:tblGrid>
         <w:gridCol w:w="10560"/>
       </w:tblGrid>
-      <w:tr>
+      <w:tr xmlns:wp14="http://schemas.microsoft.com/office/word/2010/wordml" wp14:textId="77777777">
         <w:trPr/>
         <w:tc>
           <w:tcPr>
             <w:tcW w:w="10560" w:type="dxa"/>
             <w:tcBorders/>
           </w:tcPr>
-          <w:p>
+          <w:p wp14:textId="77777777">
             <w:pPr>
               <w:pStyle w:val="Normal"/>
               <w:widowControl w:val="false"/>
-              <w:spacing w:lineRule="auto" w:line="360"/>
+              <w:spacing w:line="360" w:lineRule="auto"/>
               <w:jc w:val="both"/>
               <w:rPr>
                 <w:rFonts w:ascii="Garamond" w:hAnsi="Garamond" w:eastAsia="Garamond" w:cs="Garamond"/>
@@ -591,7 +588,7 @@
             </w:pPr>
             <w:r>
               <w:rPr>
-                <w:rFonts w:eastAsia="Garamond" w:cs="Garamond" w:ascii="Garamond" w:hAnsi="Garamond"/>
+                <w:rFonts w:ascii="Garamond" w:hAnsi="Garamond" w:eastAsia="Garamond" w:cs="Garamond"/>
                 <w:sz w:val="22"/>
                 <w:szCs w:val="22"/>
               </w:rPr>
@@ -600,18 +597,18 @@
           </w:p>
         </w:tc>
       </w:tr>
-      <w:tr>
+      <w:tr xmlns:wp14="http://schemas.microsoft.com/office/word/2010/wordml" wp14:textId="77777777">
         <w:trPr/>
         <w:tc>
           <w:tcPr>
             <w:tcW w:w="10560" w:type="dxa"/>
             <w:tcBorders/>
           </w:tcPr>
-          <w:p>
+          <w:p wp14:textId="77777777">
             <w:pPr>
               <w:pStyle w:val="Normal"/>
               <w:widowControl w:val="false"/>
-              <w:spacing w:lineRule="auto" w:line="360"/>
+              <w:spacing w:line="360" w:lineRule="auto"/>
               <w:jc w:val="both"/>
               <w:rPr>
                 <w:rFonts w:ascii="Garamond" w:hAnsi="Garamond" w:eastAsia="Garamond" w:cs="Garamond"/>
@@ -621,7 +618,7 @@
             </w:pPr>
             <w:r>
               <w:rPr>
-                <w:rFonts w:eastAsia="Garamond" w:cs="Garamond" w:ascii="Garamond" w:hAnsi="Garamond"/>
+                <w:rFonts w:ascii="Garamond" w:hAnsi="Garamond" w:eastAsia="Garamond" w:cs="Garamond"/>
                 <w:sz w:val="22"/>
                 <w:szCs w:val="22"/>
               </w:rPr>
@@ -630,18 +627,18 @@
           </w:p>
         </w:tc>
       </w:tr>
-      <w:tr>
+      <w:tr xmlns:wp14="http://schemas.microsoft.com/office/word/2010/wordml" wp14:textId="77777777">
         <w:trPr/>
         <w:tc>
           <w:tcPr>
             <w:tcW w:w="10560" w:type="dxa"/>
             <w:tcBorders/>
           </w:tcPr>
-          <w:p>
+          <w:p wp14:textId="77777777">
             <w:pPr>
               <w:pStyle w:val="Normal"/>
               <w:widowControl w:val="false"/>
-              <w:spacing w:lineRule="auto" w:line="360"/>
+              <w:spacing w:line="360" w:lineRule="auto"/>
               <w:jc w:val="both"/>
               <w:rPr>
                 <w:rFonts w:ascii="Garamond" w:hAnsi="Garamond" w:eastAsia="Garamond" w:cs="Garamond"/>
@@ -653,7 +650,7 @@
             </w:pPr>
             <w:r>
               <w:rPr>
-                <w:rFonts w:eastAsia="Garamond" w:cs="Garamond" w:ascii="Garamond" w:hAnsi="Garamond"/>
+                <w:rFonts w:ascii="Garamond" w:hAnsi="Garamond" w:eastAsia="Garamond" w:cs="Garamond"/>
                 <w:sz w:val="22"/>
                 <w:szCs w:val="22"/>
               </w:rPr>
@@ -662,18 +659,18 @@
           </w:p>
         </w:tc>
       </w:tr>
-      <w:tr>
+      <w:tr xmlns:wp14="http://schemas.microsoft.com/office/word/2010/wordml" wp14:textId="77777777">
         <w:trPr/>
         <w:tc>
           <w:tcPr>
             <w:tcW w:w="10560" w:type="dxa"/>
             <w:tcBorders/>
           </w:tcPr>
-          <w:p>
+          <w:p wp14:textId="77777777">
             <w:pPr>
               <w:pStyle w:val="Normal"/>
               <w:widowControl w:val="false"/>
-              <w:spacing w:lineRule="auto" w:line="360"/>
+              <w:spacing w:line="360" w:lineRule="auto"/>
               <w:jc w:val="both"/>
               <w:rPr>
                 <w:rFonts w:ascii="Garamond" w:hAnsi="Garamond" w:eastAsia="Garamond" w:cs="Garamond"/>
@@ -683,7 +680,7 @@
             </w:pPr>
             <w:r>
               <w:rPr>
-                <w:rFonts w:eastAsia="Garamond" w:cs="Garamond" w:ascii="Garamond" w:hAnsi="Garamond"/>
+                <w:rFonts w:ascii="Garamond" w:hAnsi="Garamond" w:eastAsia="Garamond" w:cs="Garamond"/>
                 <w:sz w:val="22"/>
                 <w:szCs w:val="22"/>
               </w:rPr>
@@ -692,18 +689,18 @@
           </w:p>
         </w:tc>
       </w:tr>
-      <w:tr>
+      <w:tr xmlns:wp14="http://schemas.microsoft.com/office/word/2010/wordml" wp14:textId="77777777">
         <w:trPr/>
         <w:tc>
           <w:tcPr>
             <w:tcW w:w="10560" w:type="dxa"/>
             <w:tcBorders/>
           </w:tcPr>
-          <w:p>
+          <w:p wp14:textId="77777777">
             <w:pPr>
               <w:pStyle w:val="Normal"/>
               <w:widowControl w:val="false"/>
-              <w:spacing w:lineRule="auto" w:line="360"/>
+              <w:spacing w:line="360" w:lineRule="auto"/>
               <w:rPr>
                 <w:rFonts w:ascii="Garamond" w:hAnsi="Garamond" w:eastAsia="Garamond" w:cs="Garamond"/>
                 <w:sz w:val="22"/>
@@ -712,7 +709,7 @@
             </w:pPr>
             <w:r>
               <w:rPr>
-                <w:rFonts w:eastAsia="Garamond" w:cs="Garamond" w:ascii="Garamond" w:hAnsi="Garamond"/>
+                <w:rFonts w:ascii="Garamond" w:hAnsi="Garamond" w:eastAsia="Garamond" w:cs="Garamond"/>
                 <w:sz w:val="22"/>
                 <w:szCs w:val="22"/>
               </w:rPr>
@@ -722,7 +719,7 @@
         </w:tc>
       </w:tr>
     </w:tbl>
-    <w:p>
+    <w:p xmlns:wp14="http://schemas.microsoft.com/office/word/2010/wordml" wp14:textId="77777777">
       <w:pPr>
         <w:pStyle w:val="Normal"/>
         <w:jc w:val="both"/>
@@ -736,14 +733,14 @@
       </w:pPr>
       <w:r>
         <w:rPr>
-          <w:rFonts w:eastAsia="Garamond" w:cs="Garamond" w:ascii="Garamond" w:hAnsi="Garamond"/>
+          <w:rFonts w:ascii="Garamond" w:hAnsi="Garamond" w:eastAsia="Garamond" w:cs="Garamond"/>
           <w:b/>
           <w:sz w:val="16"/>
           <w:szCs w:val="16"/>
         </w:rPr>
       </w:r>
     </w:p>
-    <w:p>
+    <w:p xmlns:wp14="http://schemas.microsoft.com/office/word/2010/wordml" wp14:textId="77777777">
       <w:pPr>
         <w:pStyle w:val="Normal"/>
         <w:widowControl w:val="false"/>
@@ -757,7 +754,7 @@
       </w:pPr>
       <w:r>
         <w:rPr>
-          <w:rFonts w:eastAsia="Garamond" w:cs="Garamond" w:ascii="Garamond" w:hAnsi="Garamond"/>
+          <w:rFonts w:ascii="Garamond" w:hAnsi="Garamond" w:eastAsia="Garamond" w:cs="Garamond"/>
           <w:b/>
           <w:sz w:val="22"/>
           <w:szCs w:val="22"/>
@@ -765,121 +762,121 @@
         <w:t>Dati aziendali</w:t>
       </w:r>
     </w:p>
-    <w:p>
+    <w:p xmlns:wp14="http://schemas.microsoft.com/office/word/2010/wordml" wp14:textId="77777777">
       <w:pPr>
         <w:pStyle w:val="Normal"/>
         <w:widowControl w:val="false"/>
-        <w:spacing w:lineRule="auto" w:line="360"/>
-        <w:rPr>
-          <w:rFonts w:ascii="Garamond" w:hAnsi="Garamond" w:eastAsia="Garamond" w:cs="Garamond"/>
-          <w:sz w:val="22"/>
-          <w:szCs w:val="22"/>
-        </w:rPr>
-      </w:pPr>
-      <w:r>
-        <w:rPr>
-          <w:rFonts w:eastAsia="Garamond" w:cs="Garamond" w:ascii="Garamond" w:hAnsi="Garamond"/>
+        <w:spacing w:line="360" w:lineRule="auto"/>
+        <w:rPr>
+          <w:rFonts w:ascii="Garamond" w:hAnsi="Garamond" w:eastAsia="Garamond" w:cs="Garamond"/>
+          <w:sz w:val="22"/>
+          <w:szCs w:val="22"/>
+        </w:rPr>
+      </w:pPr>
+      <w:r>
+        <w:rPr>
+          <w:rFonts w:ascii="Garamond" w:hAnsi="Garamond" w:eastAsia="Garamond" w:cs="Garamond"/>
           <w:sz w:val="22"/>
           <w:szCs w:val="22"/>
         </w:rPr>
         <w:t>Denominazione soggetto ospitante:  {A_NOME}</w:t>
       </w:r>
     </w:p>
-    <w:p>
+    <w:p xmlns:wp14="http://schemas.microsoft.com/office/word/2010/wordml" wp14:textId="77777777">
       <w:pPr>
         <w:pStyle w:val="Normal"/>
         <w:widowControl w:val="false"/>
-        <w:spacing w:lineRule="auto" w:line="360"/>
-        <w:rPr>
-          <w:rFonts w:ascii="Garamond" w:hAnsi="Garamond" w:eastAsia="Garamond" w:cs="Garamond"/>
-          <w:sz w:val="22"/>
-          <w:szCs w:val="22"/>
-        </w:rPr>
-      </w:pPr>
-      <w:r>
-        <w:rPr>
-          <w:rFonts w:eastAsia="Garamond" w:cs="Garamond" w:ascii="Garamond" w:hAnsi="Garamond"/>
+        <w:spacing w:line="360" w:lineRule="auto"/>
+        <w:rPr>
+          <w:rFonts w:ascii="Garamond" w:hAnsi="Garamond" w:eastAsia="Garamond" w:cs="Garamond"/>
+          <w:sz w:val="22"/>
+          <w:szCs w:val="22"/>
+        </w:rPr>
+      </w:pPr>
+      <w:r>
+        <w:rPr>
+          <w:rFonts w:ascii="Garamond" w:hAnsi="Garamond" w:eastAsia="Garamond" w:cs="Garamond"/>
           <w:sz w:val="22"/>
           <w:szCs w:val="22"/>
         </w:rPr>
         <w:t>Sede dello stage: {A_SEDE}</w:t>
       </w:r>
     </w:p>
-    <w:p>
+    <w:p xmlns:wp14="http://schemas.microsoft.com/office/word/2010/wordml" wp14:textId="78DD3ADD">
+      <w:pPr>
+        <w:pStyle w:val="Normal"/>
+        <w:widowControl w:val="0"/>
+        <w:spacing w:line="360" w:lineRule="auto"/>
+        <w:rPr>
+          <w:rFonts w:ascii="Garamond" w:hAnsi="Garamond" w:eastAsia="Garamond" w:cs="Garamond"/>
+          <w:sz w:val="22"/>
+          <w:szCs w:val="22"/>
+        </w:rPr>
+      </w:pPr>
+      <w:r>
+        <w:rPr>
+          <w:rFonts w:ascii="Garamond" w:hAnsi="Garamond" w:eastAsia="Garamond" w:cs="Garamond"/>
+          <w:sz w:val="22"/>
+          <w:szCs w:val="22"/>
+        </w:rPr>
+        <w:t>Tempi di accesso ai locali aziendali: …{P_ORARIO_ACCESSO}…</w:t>
+      </w:r>
+    </w:p>
+    <w:p xmlns:wp14="http://schemas.microsoft.com/office/word/2010/wordml" wp14:textId="77777777">
       <w:pPr>
         <w:pStyle w:val="Normal"/>
         <w:widowControl w:val="false"/>
-        <w:spacing w:lineRule="auto" w:line="360"/>
-        <w:rPr>
-          <w:rFonts w:ascii="Garamond" w:hAnsi="Garamond" w:eastAsia="Garamond" w:cs="Garamond"/>
-          <w:sz w:val="22"/>
-          <w:szCs w:val="22"/>
-        </w:rPr>
-      </w:pPr>
-      <w:r>
-        <w:rPr>
-          <w:rFonts w:eastAsia="Garamond" w:cs="Garamond" w:ascii="Garamond" w:hAnsi="Garamond"/>
-          <w:sz w:val="22"/>
-          <w:szCs w:val="22"/>
-        </w:rPr>
-        <w:t>Tempi di accesso ai locali aziendali: ……………………………</w:t>
-      </w:r>
-    </w:p>
-    <w:p>
+        <w:spacing w:line="360" w:lineRule="auto"/>
+        <w:rPr>
+          <w:rFonts w:ascii="Garamond" w:hAnsi="Garamond" w:eastAsia="Garamond" w:cs="Garamond"/>
+          <w:sz w:val="22"/>
+          <w:szCs w:val="22"/>
+        </w:rPr>
+      </w:pPr>
+      <w:r>
+        <w:rPr>
+          <w:rFonts w:ascii="Garamond" w:hAnsi="Garamond" w:eastAsia="Garamond" w:cs="Garamond"/>
+          <w:sz w:val="22"/>
+          <w:szCs w:val="22"/>
+        </w:rPr>
+        <w:t>Periodo di stage: dal  {P_INIZIO}  al  {P_FINE}</w:t>
+      </w:r>
+    </w:p>
+    <w:p xmlns:wp14="http://schemas.microsoft.com/office/word/2010/wordml" wp14:textId="77777777">
       <w:pPr>
         <w:pStyle w:val="Normal"/>
         <w:widowControl w:val="false"/>
-        <w:spacing w:lineRule="auto" w:line="360"/>
-        <w:rPr>
-          <w:rFonts w:ascii="Garamond" w:hAnsi="Garamond" w:eastAsia="Garamond" w:cs="Garamond"/>
-          <w:sz w:val="22"/>
-          <w:szCs w:val="22"/>
-        </w:rPr>
-      </w:pPr>
-      <w:r>
-        <w:rPr>
-          <w:rFonts w:eastAsia="Garamond" w:cs="Garamond" w:ascii="Garamond" w:hAnsi="Garamond"/>
-          <w:sz w:val="22"/>
-          <w:szCs w:val="22"/>
-        </w:rPr>
-        <w:t>Periodo di stage: dal  {P_INIZIO}  al  {P_FINE}</w:t>
-      </w:r>
-    </w:p>
-    <w:p>
+        <w:spacing w:line="360" w:lineRule="auto"/>
+        <w:rPr>
+          <w:rFonts w:ascii="Garamond" w:hAnsi="Garamond" w:eastAsia="Garamond" w:cs="Garamond"/>
+          <w:sz w:val="22"/>
+          <w:szCs w:val="22"/>
+        </w:rPr>
+      </w:pPr>
+      <w:r>
+        <w:rPr>
+          <w:rFonts w:ascii="Garamond" w:hAnsi="Garamond" w:eastAsia="Garamond" w:cs="Garamond"/>
+          <w:sz w:val="22"/>
+          <w:szCs w:val="22"/>
+        </w:rPr>
+      </w:r>
+    </w:p>
+    <w:p xmlns:wp14="http://schemas.microsoft.com/office/word/2010/wordml" wp14:textId="77777777">
       <w:pPr>
         <w:pStyle w:val="Normal"/>
         <w:widowControl w:val="false"/>
-        <w:spacing w:lineRule="auto" w:line="360"/>
-        <w:rPr>
-          <w:rFonts w:ascii="Garamond" w:hAnsi="Garamond" w:eastAsia="Garamond" w:cs="Garamond"/>
-          <w:sz w:val="22"/>
-          <w:szCs w:val="22"/>
-        </w:rPr>
-      </w:pPr>
-      <w:r>
-        <w:rPr>
-          <w:rFonts w:eastAsia="Garamond" w:cs="Garamond" w:ascii="Garamond" w:hAnsi="Garamond"/>
-          <w:sz w:val="22"/>
-          <w:szCs w:val="22"/>
-        </w:rPr>
-      </w:r>
-    </w:p>
-    <w:p>
-      <w:pPr>
-        <w:pStyle w:val="Normal"/>
-        <w:widowControl w:val="false"/>
-        <w:spacing w:lineRule="auto" w:line="360"/>
-        <w:rPr>
-          <w:rFonts w:ascii="Garamond" w:hAnsi="Garamond" w:eastAsia="Garamond" w:cs="Garamond"/>
-          <w:b/>
-          <w:b/>
-          <w:sz w:val="22"/>
-          <w:szCs w:val="22"/>
-        </w:rPr>
-      </w:pPr>
-      <w:r>
-        <w:rPr>
-          <w:rFonts w:eastAsia="Garamond" w:cs="Garamond" w:ascii="Garamond" w:hAnsi="Garamond"/>
+        <w:spacing w:line="360" w:lineRule="auto"/>
+        <w:rPr>
+          <w:rFonts w:ascii="Garamond" w:hAnsi="Garamond" w:eastAsia="Garamond" w:cs="Garamond"/>
+          <w:b/>
+          <w:b/>
+          <w:sz w:val="22"/>
+          <w:szCs w:val="22"/>
+        </w:rPr>
+      </w:pPr>
+      <w:r>
+        <w:rPr>
+          <w:rFonts w:ascii="Garamond" w:hAnsi="Garamond" w:eastAsia="Garamond" w:cs="Garamond"/>
           <w:b/>
           <w:sz w:val="22"/>
           <w:szCs w:val="22"/>
@@ -887,7 +884,7 @@
         <w:t>Obiettivi dello stage</w:t>
       </w:r>
     </w:p>
-    <w:p>
+    <w:p xmlns:wp14="http://schemas.microsoft.com/office/word/2010/wordml" wp14:textId="77777777">
       <w:pPr>
         <w:pStyle w:val="Normal"/>
         <w:jc w:val="both"/>
@@ -899,14 +896,14 @@
       </w:pPr>
       <w:r>
         <w:rPr>
-          <w:rFonts w:eastAsia="Garamond" w:cs="Garamond" w:ascii="Garamond" w:hAnsi="Garamond"/>
+          <w:rFonts w:ascii="Garamond" w:hAnsi="Garamond" w:eastAsia="Garamond" w:cs="Garamond"/>
           <w:sz w:val="22"/>
           <w:szCs w:val="22"/>
         </w:rPr>
         <w:t>L’inserimento in Azienda (soggetto ospitante) riveste un carattere orientativo e formativo e si propone di sviluppare competenze disciplinari e trasversali. Tali competenze sono indicate nel progetto formativo di alternanza relativo allo studente.</w:t>
       </w:r>
     </w:p>
-    <w:p>
+    <w:p xmlns:wp14="http://schemas.microsoft.com/office/word/2010/wordml" wp14:textId="77777777">
       <w:pPr>
         <w:pStyle w:val="Normal"/>
         <w:ind w:left="1134" w:hanging="0"/>
@@ -921,14 +918,14 @@
       </w:pPr>
       <w:r>
         <w:rPr>
-          <w:rFonts w:eastAsia="Garamond" w:cs="Garamond" w:ascii="Garamond" w:hAnsi="Garamond"/>
+          <w:rFonts w:ascii="Garamond" w:hAnsi="Garamond" w:eastAsia="Garamond" w:cs="Garamond"/>
           <w:i/>
           <w:sz w:val="10"/>
           <w:szCs w:val="10"/>
         </w:rPr>
       </w:r>
     </w:p>
-    <w:p>
+    <w:p xmlns:wp14="http://schemas.microsoft.com/office/word/2010/wordml" wp14:textId="77777777">
       <w:pPr>
         <w:pStyle w:val="Normal"/>
         <w:rPr>
@@ -942,7 +939,7 @@
       </w:pPr>
       <w:r>
         <w:rPr>
-          <w:rFonts w:eastAsia="Garamond" w:cs="Garamond" w:ascii="Garamond" w:hAnsi="Garamond"/>
+          <w:rFonts w:ascii="Garamond" w:hAnsi="Garamond" w:eastAsia="Garamond" w:cs="Garamond"/>
           <w:b/>
           <w:color w:val="000000"/>
           <w:sz w:val="22"/>
@@ -951,7 +948,7 @@
         <w:t>Mansionario dello stagista</w:t>
       </w:r>
     </w:p>
-    <w:p>
+    <w:p xmlns:wp14="http://schemas.microsoft.com/office/word/2010/wordml" wp14:textId="77777777">
       <w:pPr>
         <w:pStyle w:val="Normal"/>
         <w:rPr>
@@ -965,7 +962,7 @@
       </w:pPr>
       <w:r>
         <w:rPr>
-          <w:rFonts w:eastAsia="Garamond" w:cs="Garamond" w:ascii="Garamond" w:hAnsi="Garamond"/>
+          <w:rFonts w:ascii="Garamond" w:hAnsi="Garamond" w:eastAsia="Garamond" w:cs="Garamond"/>
           <w:b/>
           <w:color w:val="000000"/>
           <w:sz w:val="22"/>
@@ -973,10 +970,10 @@
         </w:rPr>
       </w:r>
     </w:p>
-    <w:p>
-      <w:pPr>
-        <w:pStyle w:val="Normal"/>
-        <w:spacing w:lineRule="auto" w:line="360"/>
+    <w:p xmlns:wp14="http://schemas.microsoft.com/office/word/2010/wordml" wp14:textId="77777777">
+      <w:pPr>
+        <w:pStyle w:val="Normal"/>
+        <w:spacing w:line="360" w:lineRule="auto"/>
         <w:rPr>
           <w:rFonts w:ascii="Garamond" w:hAnsi="Garamond" w:eastAsia="Garamond" w:cs="Garamond"/>
           <w:color w:val="000000"/>
@@ -986,7 +983,7 @@
       </w:pPr>
       <w:r>
         <w:rPr>
-          <w:rFonts w:eastAsia="Garamond" w:cs="Garamond" w:ascii="Garamond" w:hAnsi="Garamond"/>
+          <w:rFonts w:ascii="Garamond" w:hAnsi="Garamond" w:eastAsia="Garamond" w:cs="Garamond"/>
           <w:color w:val="000000"/>
           <w:sz w:val="22"/>
           <w:szCs w:val="22"/>
@@ -994,14 +991,14 @@
         <w:t xml:space="preserve">Durante il periodo di stage, allo studente verrà chiesto di svolgere prevalentemente le seguenti attività: </w:t>
       </w:r>
     </w:p>
-    <w:p>
+    <w:p xmlns:wp14="http://schemas.microsoft.com/office/word/2010/wordml" wp14:textId="77777777">
       <w:pPr>
         <w:pStyle w:val="Normal"/>
         <w:numPr>
           <w:ilvl w:val="0"/>
           <w:numId w:val="1"/>
         </w:numPr>
-        <w:spacing w:lineRule="auto" w:line="360"/>
+        <w:spacing w:line="360" w:lineRule="auto"/>
         <w:ind w:left="720" w:hanging="360"/>
         <w:jc w:val="both"/>
         <w:rPr>
@@ -1012,21 +1009,21 @@
       </w:pPr>
       <w:r>
         <w:rPr>
-          <w:rFonts w:eastAsia="Garamond" w:cs="Garamond" w:ascii="Garamond" w:hAnsi="Garamond"/>
+          <w:rFonts w:ascii="Garamond" w:hAnsi="Garamond" w:eastAsia="Garamond" w:cs="Garamond"/>
           <w:sz w:val="22"/>
           <w:szCs w:val="22"/>
         </w:rPr>
         <w:t>{A_ATTIVITA_1}</w:t>
       </w:r>
     </w:p>
-    <w:p>
+    <w:p xmlns:wp14="http://schemas.microsoft.com/office/word/2010/wordml" wp14:textId="77777777">
       <w:pPr>
         <w:pStyle w:val="Normal"/>
         <w:numPr>
           <w:ilvl w:val="0"/>
           <w:numId w:val="1"/>
         </w:numPr>
-        <w:spacing w:lineRule="auto" w:line="360"/>
+        <w:spacing w:line="360" w:lineRule="auto"/>
         <w:ind w:left="720" w:hanging="360"/>
         <w:jc w:val="both"/>
         <w:rPr>
@@ -1037,21 +1034,21 @@
       </w:pPr>
       <w:r>
         <w:rPr>
-          <w:rFonts w:eastAsia="Garamond" w:cs="Garamond" w:ascii="Garamond" w:hAnsi="Garamond"/>
+          <w:rFonts w:ascii="Garamond" w:hAnsi="Garamond" w:eastAsia="Garamond" w:cs="Garamond"/>
           <w:sz w:val="22"/>
           <w:szCs w:val="22"/>
         </w:rPr>
         <w:t>{A_ATTIVITA_2}</w:t>
       </w:r>
     </w:p>
-    <w:p>
+    <w:p xmlns:wp14="http://schemas.microsoft.com/office/word/2010/wordml" wp14:textId="77777777">
       <w:pPr>
         <w:pStyle w:val="Normal"/>
         <w:numPr>
           <w:ilvl w:val="0"/>
           <w:numId w:val="1"/>
         </w:numPr>
-        <w:spacing w:lineRule="auto" w:line="360"/>
+        <w:spacing w:line="360" w:lineRule="auto"/>
         <w:ind w:left="720" w:hanging="360"/>
         <w:jc w:val="both"/>
         <w:rPr>
@@ -1062,21 +1059,21 @@
       </w:pPr>
       <w:r>
         <w:rPr>
-          <w:rFonts w:eastAsia="Garamond" w:cs="Garamond" w:ascii="Garamond" w:hAnsi="Garamond"/>
+          <w:rFonts w:ascii="Garamond" w:hAnsi="Garamond" w:eastAsia="Garamond" w:cs="Garamond"/>
           <w:sz w:val="22"/>
           <w:szCs w:val="22"/>
         </w:rPr>
         <w:t>{A_ATTIVITA_3}</w:t>
       </w:r>
     </w:p>
-    <w:p>
+    <w:p xmlns:wp14="http://schemas.microsoft.com/office/word/2010/wordml" wp14:textId="77777777">
       <w:pPr>
         <w:pStyle w:val="Normal"/>
         <w:numPr>
           <w:ilvl w:val="0"/>
           <w:numId w:val="1"/>
         </w:numPr>
-        <w:spacing w:lineRule="auto" w:line="360"/>
+        <w:spacing w:line="360" w:lineRule="auto"/>
         <w:ind w:left="720" w:hanging="360"/>
         <w:jc w:val="both"/>
         <w:rPr>
@@ -1087,21 +1084,21 @@
       </w:pPr>
       <w:r>
         <w:rPr>
-          <w:rFonts w:eastAsia="Garamond" w:cs="Garamond" w:ascii="Garamond" w:hAnsi="Garamond"/>
+          <w:rFonts w:ascii="Garamond" w:hAnsi="Garamond" w:eastAsia="Garamond" w:cs="Garamond"/>
           <w:sz w:val="22"/>
           <w:szCs w:val="22"/>
         </w:rPr>
         <w:t>{A_ATTIVITA_4}</w:t>
       </w:r>
     </w:p>
-    <w:p>
+    <w:p xmlns:wp14="http://schemas.microsoft.com/office/word/2010/wordml" wp14:textId="77777777">
       <w:pPr>
         <w:pStyle w:val="Normal"/>
         <w:numPr>
           <w:ilvl w:val="0"/>
           <w:numId w:val="0"/>
         </w:numPr>
-        <w:spacing w:lineRule="auto" w:line="360"/>
+        <w:spacing w:line="360" w:lineRule="auto"/>
         <w:ind w:left="720" w:hanging="0"/>
         <w:jc w:val="both"/>
         <w:rPr>
@@ -1112,16 +1109,16 @@
       </w:pPr>
       <w:r>
         <w:rPr>
-          <w:rFonts w:eastAsia="Garamond" w:cs="Garamond" w:ascii="Garamond" w:hAnsi="Garamond"/>
-          <w:sz w:val="22"/>
-          <w:szCs w:val="22"/>
-        </w:rPr>
-      </w:r>
-    </w:p>
-    <w:p>
-      <w:pPr>
-        <w:pStyle w:val="Normal"/>
-        <w:spacing w:lineRule="auto" w:line="360"/>
+          <w:rFonts w:ascii="Garamond" w:hAnsi="Garamond" w:eastAsia="Garamond" w:cs="Garamond"/>
+          <w:sz w:val="22"/>
+          <w:szCs w:val="22"/>
+        </w:rPr>
+      </w:r>
+    </w:p>
+    <w:p xmlns:wp14="http://schemas.microsoft.com/office/word/2010/wordml" wp14:textId="77777777">
+      <w:pPr>
+        <w:pStyle w:val="Normal"/>
+        <w:spacing w:line="360" w:lineRule="auto"/>
         <w:jc w:val="both"/>
         <w:rPr>
           <w:rFonts w:ascii="Garamond" w:hAnsi="Garamond" w:eastAsia="Garamond" w:cs="Garamond"/>
@@ -1131,17 +1128,17 @@
       </w:pPr>
       <w:r>
         <w:rPr>
-          <w:rFonts w:eastAsia="Garamond" w:cs="Garamond" w:ascii="Garamond" w:hAnsi="Garamond"/>
+          <w:rFonts w:ascii="Garamond" w:hAnsi="Garamond" w:eastAsia="Garamond" w:cs="Garamond"/>
           <w:sz w:val="22"/>
           <w:szCs w:val="22"/>
         </w:rPr>
         <w:t>e utilizzerà le seguenti macchine, attrezzature, sostanze: {A_ATTREZZATURE}</w:t>
       </w:r>
     </w:p>
-    <w:p>
-      <w:pPr>
-        <w:pStyle w:val="Normal"/>
-        <w:spacing w:lineRule="auto" w:line="360"/>
+    <w:p xmlns:wp14="http://schemas.microsoft.com/office/word/2010/wordml" wp14:textId="77777777">
+      <w:pPr>
+        <w:pStyle w:val="Normal"/>
+        <w:spacing w:line="360" w:lineRule="auto"/>
         <w:jc w:val="both"/>
         <w:rPr>
           <w:rFonts w:ascii="Garamond" w:hAnsi="Garamond" w:eastAsia="Garamond" w:cs="Garamond"/>
@@ -1151,13 +1148,13 @@
       </w:pPr>
       <w:r>
         <w:rPr>
-          <w:rFonts w:eastAsia="Garamond" w:cs="Garamond" w:ascii="Garamond" w:hAnsi="Garamond"/>
-          <w:sz w:val="22"/>
-          <w:szCs w:val="22"/>
-        </w:rPr>
-      </w:r>
-    </w:p>
-    <w:p>
+          <w:rFonts w:ascii="Garamond" w:hAnsi="Garamond" w:eastAsia="Garamond" w:cs="Garamond"/>
+          <w:sz w:val="22"/>
+          <w:szCs w:val="22"/>
+        </w:rPr>
+      </w:r>
+    </w:p>
+    <w:p xmlns:wp14="http://schemas.microsoft.com/office/word/2010/wordml" wp14:textId="77777777">
       <w:pPr>
         <w:pStyle w:val="Normal"/>
         <w:widowControl w:val="false"/>
@@ -1171,7 +1168,7 @@
       </w:pPr>
       <w:r>
         <w:rPr>
-          <w:rFonts w:eastAsia="Garamond" w:cs="Garamond" w:ascii="Garamond" w:hAnsi="Garamond"/>
+          <w:rFonts w:ascii="Garamond" w:hAnsi="Garamond" w:eastAsia="Garamond" w:cs="Garamond"/>
           <w:b/>
           <w:sz w:val="22"/>
           <w:szCs w:val="22"/>
@@ -1179,7 +1176,7 @@
         <w:t>Polizze assicurative per lo stage</w:t>
       </w:r>
     </w:p>
-    <w:p>
+    <w:p xmlns:wp14="http://schemas.microsoft.com/office/word/2010/wordml" wp14:textId="77777777">
       <w:pPr>
         <w:pStyle w:val="Normal"/>
         <w:widowControl w:val="false"/>
@@ -1191,14 +1188,14 @@
       </w:pPr>
       <w:r>
         <w:rPr>
-          <w:rFonts w:eastAsia="Garamond" w:cs="Garamond" w:ascii="Garamond" w:hAnsi="Garamond"/>
+          <w:rFonts w:ascii="Garamond" w:hAnsi="Garamond" w:eastAsia="Garamond" w:cs="Garamond"/>
           <w:sz w:val="22"/>
           <w:szCs w:val="22"/>
         </w:rPr>
         <w:t>L’Istituzione scolastica provvede alla copertura assicurativa per lo studente in stage come segue:</w:t>
       </w:r>
     </w:p>
-    <w:p>
+    <w:p xmlns:wp14="http://schemas.microsoft.com/office/word/2010/wordml" wp14:textId="77777777">
       <w:pPr>
         <w:pStyle w:val="Normal"/>
         <w:numPr>
@@ -1215,14 +1212,14 @@
       </w:pPr>
       <w:r>
         <w:rPr>
-          <w:rFonts w:eastAsia="Garamond" w:cs="Garamond" w:ascii="Garamond" w:hAnsi="Garamond"/>
+          <w:rFonts w:ascii="Garamond" w:hAnsi="Garamond" w:eastAsia="Garamond" w:cs="Garamond"/>
           <w:sz w:val="22"/>
           <w:szCs w:val="22"/>
         </w:rPr>
         <w:t>Ramo infortuni: Polizza Infortuni n°400429423 GENERALI</w:t>
       </w:r>
     </w:p>
-    <w:p>
+    <w:p xmlns:wp14="http://schemas.microsoft.com/office/word/2010/wordml" wp14:textId="77777777">
       <w:pPr>
         <w:pStyle w:val="Normal"/>
         <w:numPr>
@@ -1239,14 +1236,14 @@
       </w:pPr>
       <w:r>
         <w:rPr>
-          <w:rFonts w:eastAsia="Garamond" w:cs="Garamond" w:ascii="Garamond" w:hAnsi="Garamond"/>
+          <w:rFonts w:ascii="Garamond" w:hAnsi="Garamond" w:eastAsia="Garamond" w:cs="Garamond"/>
           <w:sz w:val="22"/>
           <w:szCs w:val="22"/>
         </w:rPr>
         <w:t xml:space="preserve">Responsabilità civile: Polizza RC n° 390868958 GENERALI </w:t>
       </w:r>
     </w:p>
-    <w:p>
+    <w:p xmlns:wp14="http://schemas.microsoft.com/office/word/2010/wordml" wp14:textId="77777777">
       <w:pPr>
         <w:pStyle w:val="Normal"/>
         <w:numPr>
@@ -1265,14 +1262,14 @@
       </w:pPr>
       <w:r>
         <w:rPr>
-          <w:rFonts w:eastAsia="Garamond" w:cs="Garamond" w:ascii="Garamond" w:hAnsi="Garamond"/>
+          <w:rFonts w:ascii="Garamond" w:hAnsi="Garamond" w:eastAsia="Garamond" w:cs="Garamond"/>
           <w:sz w:val="22"/>
           <w:szCs w:val="22"/>
         </w:rPr>
         <w:t>Infortuni sul lavoro INAIL: posizione n° 08089444/39</w:t>
       </w:r>
     </w:p>
-    <w:p>
+    <w:p xmlns:wp14="http://schemas.microsoft.com/office/word/2010/wordml" wp14:textId="77777777">
       <w:pPr>
         <w:pStyle w:val="Normal"/>
         <w:numPr>
@@ -1291,14 +1288,14 @@
       </w:pPr>
       <w:r>
         <w:rPr>
-          <w:rFonts w:eastAsia="Garamond" w:cs="Garamond" w:ascii="Garamond" w:hAnsi="Garamond"/>
-          <w:b/>
-          <w:sz w:val="22"/>
-          <w:szCs w:val="22"/>
-        </w:rPr>
-      </w:r>
-    </w:p>
-    <w:p>
+          <w:rFonts w:ascii="Garamond" w:hAnsi="Garamond" w:eastAsia="Garamond" w:cs="Garamond"/>
+          <w:b/>
+          <w:sz w:val="22"/>
+          <w:szCs w:val="22"/>
+        </w:rPr>
+      </w:r>
+    </w:p>
+    <w:p xmlns:wp14="http://schemas.microsoft.com/office/word/2010/wordml" wp14:textId="77777777">
       <w:pPr>
         <w:pStyle w:val="Normal"/>
         <w:ind w:left="425" w:hanging="0"/>
@@ -1313,27 +1310,27 @@
       </w:pPr>
       <w:r>
         <w:rPr>
-          <w:rFonts w:eastAsia="Garamond" w:cs="Garamond" w:ascii="Garamond" w:hAnsi="Garamond"/>
+          <w:rFonts w:ascii="Garamond" w:hAnsi="Garamond" w:eastAsia="Garamond" w:cs="Garamond"/>
           <w:b/>
           <w:sz w:val="10"/>
           <w:szCs w:val="10"/>
         </w:rPr>
       </w:r>
     </w:p>
-    <w:p>
-      <w:pPr>
-        <w:pStyle w:val="Normal"/>
-        <w:rPr>
-          <w:rFonts w:ascii="Garamond" w:hAnsi="Garamond" w:eastAsia="Garamond" w:cs="Garamond"/>
-          <w:b/>
-          <w:b/>
-          <w:sz w:val="22"/>
-          <w:szCs w:val="22"/>
-        </w:rPr>
-      </w:pPr>
-      <w:r>
-        <w:rPr>
-          <w:rFonts w:eastAsia="Garamond" w:cs="Garamond" w:ascii="Garamond" w:hAnsi="Garamond"/>
+    <w:p xmlns:wp14="http://schemas.microsoft.com/office/word/2010/wordml" wp14:textId="77777777">
+      <w:pPr>
+        <w:pStyle w:val="Normal"/>
+        <w:rPr>
+          <w:rFonts w:ascii="Garamond" w:hAnsi="Garamond" w:eastAsia="Garamond" w:cs="Garamond"/>
+          <w:b/>
+          <w:b/>
+          <w:sz w:val="22"/>
+          <w:szCs w:val="22"/>
+        </w:rPr>
+      </w:pPr>
+      <w:r>
+        <w:rPr>
+          <w:rFonts w:ascii="Garamond" w:hAnsi="Garamond" w:eastAsia="Garamond" w:cs="Garamond"/>
           <w:b/>
           <w:sz w:val="22"/>
           <w:szCs w:val="22"/>
@@ -1341,47 +1338,47 @@
         <w:t>Tutoraggio</w:t>
       </w:r>
     </w:p>
-    <w:p>
+    <w:p xmlns:wp14="http://schemas.microsoft.com/office/word/2010/wordml" wp14:textId="77777777">
       <w:pPr>
         <w:pStyle w:val="Normal"/>
         <w:widowControl w:val="false"/>
-        <w:spacing w:lineRule="auto" w:line="360"/>
-        <w:rPr>
-          <w:rFonts w:ascii="Garamond" w:hAnsi="Garamond" w:eastAsia="Garamond" w:cs="Garamond"/>
-          <w:sz w:val="22"/>
-          <w:szCs w:val="22"/>
-        </w:rPr>
-      </w:pPr>
-      <w:r>
-        <w:rPr>
-          <w:rFonts w:eastAsia="Garamond" w:cs="Garamond" w:ascii="Garamond" w:hAnsi="Garamond"/>
+        <w:spacing w:line="360" w:lineRule="auto"/>
+        <w:rPr>
+          <w:rFonts w:ascii="Garamond" w:hAnsi="Garamond" w:eastAsia="Garamond" w:cs="Garamond"/>
+          <w:sz w:val="22"/>
+          <w:szCs w:val="22"/>
+        </w:rPr>
+      </w:pPr>
+      <w:r>
+        <w:rPr>
+          <w:rFonts w:ascii="Garamond" w:hAnsi="Garamond" w:eastAsia="Garamond" w:cs="Garamond"/>
           <w:sz w:val="22"/>
           <w:szCs w:val="22"/>
         </w:rPr>
         <w:t xml:space="preserve">Il soggetto ospitante nomina tutor aziendale: {A_TUTOR} - tel:.{A_TUTOR_CELL}– e-mail: {A_TUTOR_EMAIL} </w:t>
       </w:r>
     </w:p>
-    <w:p>
+    <w:p xmlns:wp14="http://schemas.microsoft.com/office/word/2010/wordml" wp14:textId="77777777">
       <w:pPr>
         <w:pStyle w:val="Normal"/>
         <w:widowControl w:val="false"/>
-        <w:spacing w:lineRule="auto" w:line="360"/>
-        <w:rPr>
-          <w:rFonts w:ascii="Garamond" w:hAnsi="Garamond" w:eastAsia="Garamond" w:cs="Garamond"/>
-          <w:sz w:val="22"/>
-          <w:szCs w:val="22"/>
-        </w:rPr>
-      </w:pPr>
-      <w:r>
-        <w:rPr>
-          <w:rFonts w:eastAsia="Garamond" w:cs="Garamond" w:ascii="Garamond" w:hAnsi="Garamond"/>
+        <w:spacing w:line="360" w:lineRule="auto"/>
+        <w:rPr>
+          <w:rFonts w:ascii="Garamond" w:hAnsi="Garamond" w:eastAsia="Garamond" w:cs="Garamond"/>
+          <w:sz w:val="22"/>
+          <w:szCs w:val="22"/>
+        </w:rPr>
+      </w:pPr>
+      <w:r>
+        <w:rPr>
+          <w:rFonts w:ascii="Garamond" w:hAnsi="Garamond" w:eastAsia="Garamond" w:cs="Garamond"/>
           <w:sz w:val="22"/>
           <w:szCs w:val="22"/>
         </w:rPr>
         <w:t>L’Istituzione scolastica nomina tutor scolastico: {P_TUTOR} - tel: {P_TUTOR_CELL}– e-mail:{P_TUTOR_EMAIL}</w:t>
       </w:r>
     </w:p>
-    <w:p>
+    <w:p xmlns:wp14="http://schemas.microsoft.com/office/word/2010/wordml" wp14:textId="77777777">
       <w:pPr>
         <w:pStyle w:val="Normal"/>
         <w:widowControl w:val="false"/>
@@ -1393,13 +1390,13 @@
       </w:pPr>
       <w:r>
         <w:rPr>
-          <w:rFonts w:eastAsia="Garamond" w:cs="Garamond" w:ascii="Garamond" w:hAnsi="Garamond"/>
+          <w:rFonts w:ascii="Garamond" w:hAnsi="Garamond" w:eastAsia="Garamond" w:cs="Garamond"/>
           <w:sz w:val="10"/>
           <w:szCs w:val="10"/>
         </w:rPr>
       </w:r>
     </w:p>
-    <w:p>
+    <w:p xmlns:wp14="http://schemas.microsoft.com/office/word/2010/wordml" wp14:textId="77777777">
       <w:pPr>
         <w:pStyle w:val="Normal"/>
         <w:widowControl w:val="false"/>
@@ -1413,7 +1410,7 @@
       </w:pPr>
       <w:r>
         <w:rPr>
-          <w:rFonts w:eastAsia="Garamond" w:cs="Garamond" w:ascii="Garamond" w:hAnsi="Garamond"/>
+          <w:rFonts w:ascii="Garamond" w:hAnsi="Garamond" w:eastAsia="Garamond" w:cs="Garamond"/>
           <w:b/>
           <w:sz w:val="22"/>
           <w:szCs w:val="22"/>
@@ -1421,7 +1418,7 @@
         <w:t>Sicurezza e valutazione rischi</w:t>
       </w:r>
     </w:p>
-    <w:p>
+    <w:p xmlns:wp14="http://schemas.microsoft.com/office/word/2010/wordml" wp14:textId="77777777">
       <w:pPr>
         <w:pStyle w:val="Normal"/>
         <w:widowControl w:val="false"/>
@@ -1433,14 +1430,14 @@
       </w:pPr>
       <w:r>
         <w:rPr>
-          <w:rFonts w:eastAsia="Garamond" w:cs="Garamond" w:ascii="Garamond" w:hAnsi="Garamond"/>
+          <w:rFonts w:ascii="Garamond" w:hAnsi="Garamond" w:eastAsia="Garamond" w:cs="Garamond"/>
           <w:sz w:val="22"/>
           <w:szCs w:val="22"/>
         </w:rPr>
         <w:t>L’Istituzione scolastica ha erogato allo stagista la formazione sulla sicurezza:</w:t>
       </w:r>
     </w:p>
-    <w:p>
+    <w:p xmlns:wp14="http://schemas.microsoft.com/office/word/2010/wordml" wp14:textId="77777777">
       <w:pPr>
         <w:pStyle w:val="Normal"/>
         <w:widowControl w:val="false"/>
@@ -1457,14 +1454,14 @@
       </w:pPr>
       <w:r>
         <w:rPr>
-          <w:rFonts w:eastAsia="Garamond" w:cs="Garamond" w:ascii="Garamond" w:hAnsi="Garamond"/>
+          <w:rFonts w:ascii="Garamond" w:hAnsi="Garamond" w:eastAsia="Garamond" w:cs="Garamond"/>
           <w:sz w:val="22"/>
           <w:szCs w:val="22"/>
         </w:rPr>
         <w:t>4 ore di formazione generale</w:t>
       </w:r>
     </w:p>
-    <w:p>
+    <w:p xmlns:wp14="http://schemas.microsoft.com/office/word/2010/wordml" wp14:textId="77777777">
       <w:pPr>
         <w:pStyle w:val="Normal"/>
         <w:widowControl w:val="false"/>
@@ -1481,14 +1478,14 @@
       </w:pPr>
       <w:r>
         <w:rPr>
-          <w:rFonts w:eastAsia="Garamond" w:cs="Garamond" w:ascii="Garamond" w:hAnsi="Garamond"/>
+          <w:rFonts w:ascii="Garamond" w:hAnsi="Garamond" w:eastAsia="Garamond" w:cs="Garamond"/>
           <w:sz w:val="22"/>
           <w:szCs w:val="22"/>
         </w:rPr>
         <w:t>8 ore di formazione ai rischi specifici correlati al profilo scolastico secondo ATECO 2007 P 85</w:t>
       </w:r>
     </w:p>
-    <w:p>
+    <w:p xmlns:wp14="http://schemas.microsoft.com/office/word/2010/wordml" wp14:textId="77777777">
       <w:pPr>
         <w:pStyle w:val="Normal"/>
         <w:widowControl w:val="false"/>
@@ -1500,14 +1497,14 @@
       </w:pPr>
       <w:r>
         <w:rPr>
-          <w:rFonts w:eastAsia="Garamond" w:cs="Garamond" w:ascii="Garamond" w:hAnsi="Garamond"/>
+          <w:rFonts w:ascii="Garamond" w:hAnsi="Garamond" w:eastAsia="Garamond" w:cs="Garamond"/>
           <w:sz w:val="22"/>
           <w:szCs w:val="22"/>
         </w:rPr>
         <w:t>Il soggetto ospitante completa la formazione sui rischi specifici presenti nell’ambiente di lavoro in base alla mansione che lo studente svolgerà in stage.</w:t>
       </w:r>
     </w:p>
-    <w:p>
+    <w:p xmlns:wp14="http://schemas.microsoft.com/office/word/2010/wordml" wp14:textId="77777777">
       <w:pPr>
         <w:pStyle w:val="Normal"/>
         <w:widowControl w:val="false"/>
@@ -1519,14 +1516,14 @@
       </w:pPr>
       <w:r>
         <w:rPr>
-          <w:rFonts w:eastAsia="Garamond" w:cs="Garamond" w:ascii="Garamond" w:hAnsi="Garamond"/>
+          <w:rFonts w:ascii="Garamond" w:hAnsi="Garamond" w:eastAsia="Garamond" w:cs="Garamond"/>
           <w:sz w:val="22"/>
           <w:szCs w:val="22"/>
         </w:rPr>
         <w:t>Il soggetto ospitante dichiara inoltre:</w:t>
       </w:r>
     </w:p>
-    <w:p>
+    <w:p xmlns:wp14="http://schemas.microsoft.com/office/word/2010/wordml" wp14:textId="77777777">
       <w:pPr>
         <w:pStyle w:val="Normal"/>
         <w:widowControl w:val="false"/>
@@ -1543,14 +1540,14 @@
       </w:pPr>
       <w:r>
         <w:rPr>
-          <w:rFonts w:eastAsia="Garamond" w:cs="Garamond" w:ascii="Garamond" w:hAnsi="Garamond"/>
+          <w:rFonts w:ascii="Garamond" w:hAnsi="Garamond" w:eastAsia="Garamond" w:cs="Garamond"/>
           <w:sz w:val="22"/>
           <w:szCs w:val="22"/>
         </w:rPr>
         <w:t>di aver adempiuto agli obblighi di legge previsti in materia di sicurezza e salute dei lavoratori sul luogo di lavoro, in particolare che è attivo un servizio di prevenzione e protezione e di avere un DVR aggiornato</w:t>
       </w:r>
     </w:p>
-    <w:p>
+    <w:p xmlns:wp14="http://schemas.microsoft.com/office/word/2010/wordml" wp14:textId="77777777">
       <w:pPr>
         <w:pStyle w:val="Normal"/>
         <w:widowControl w:val="false"/>
@@ -1567,14 +1564,14 @@
       </w:pPr>
       <w:r>
         <w:rPr>
-          <w:rFonts w:eastAsia="Garamond" w:cs="Garamond" w:ascii="Garamond" w:hAnsi="Garamond"/>
+          <w:rFonts w:ascii="Garamond" w:hAnsi="Garamond" w:eastAsia="Garamond" w:cs="Garamond"/>
           <w:sz w:val="22"/>
           <w:szCs w:val="22"/>
         </w:rPr>
         <w:t>di fornire allo studente in stage i DPI richiesti dalla mansione</w:t>
       </w:r>
     </w:p>
-    <w:p>
+    <w:p xmlns:wp14="http://schemas.microsoft.com/office/word/2010/wordml" wp14:textId="77777777">
       <w:pPr>
         <w:pStyle w:val="Normal"/>
         <w:widowControl w:val="false"/>
@@ -1591,14 +1588,14 @@
       </w:pPr>
       <w:r>
         <w:rPr>
-          <w:rFonts w:eastAsia="Garamond" w:cs="Garamond" w:ascii="Garamond" w:hAnsi="Garamond"/>
+          <w:rFonts w:ascii="Garamond" w:hAnsi="Garamond" w:eastAsia="Garamond" w:cs="Garamond"/>
           <w:sz w:val="22"/>
           <w:szCs w:val="22"/>
         </w:rPr>
         <w:t>che il tutor aziendale ha ricevuto formazione adeguata per svolgere il suo ruolo e in materia di sicurezza sul lavoro</w:t>
       </w:r>
     </w:p>
-    <w:p>
+    <w:p xmlns:wp14="http://schemas.microsoft.com/office/word/2010/wordml" wp14:textId="77777777">
       <w:pPr>
         <w:pStyle w:val="Normal"/>
         <w:widowControl w:val="false"/>
@@ -1610,14 +1607,14 @@
       </w:pPr>
       <w:r>
         <w:rPr>
-          <w:rFonts w:eastAsia="Garamond" w:cs="Garamond" w:ascii="Garamond" w:hAnsi="Garamond"/>
+          <w:rFonts w:ascii="Garamond" w:hAnsi="Garamond" w:eastAsia="Garamond" w:cs="Garamond"/>
           <w:sz w:val="22"/>
           <w:szCs w:val="22"/>
         </w:rPr>
         <w:t>Al tutor scolastico è stato consentito di svolgere un sopralluogo preliminare presso il soggetto ospitante.</w:t>
       </w:r>
     </w:p>
-    <w:p>
+    <w:p xmlns:wp14="http://schemas.microsoft.com/office/word/2010/wordml" wp14:textId="77777777">
       <w:pPr>
         <w:pStyle w:val="Normal"/>
         <w:widowControl w:val="false"/>
@@ -1629,13 +1626,13 @@
       </w:pPr>
       <w:r>
         <w:rPr>
-          <w:rFonts w:eastAsia="Garamond" w:cs="Garamond" w:ascii="Garamond" w:hAnsi="Garamond"/>
+          <w:rFonts w:ascii="Garamond" w:hAnsi="Garamond" w:eastAsia="Garamond" w:cs="Garamond"/>
           <w:sz w:val="10"/>
           <w:szCs w:val="10"/>
         </w:rPr>
       </w:r>
     </w:p>
-    <w:p>
+    <w:p xmlns:wp14="http://schemas.microsoft.com/office/word/2010/wordml" wp14:textId="77777777">
       <w:pPr>
         <w:pStyle w:val="Normal"/>
         <w:widowControl w:val="false"/>
@@ -1649,7 +1646,7 @@
       </w:pPr>
       <w:r>
         <w:rPr>
-          <w:rFonts w:eastAsia="Garamond" w:cs="Garamond" w:ascii="Garamond" w:hAnsi="Garamond"/>
+          <w:rFonts w:ascii="Garamond" w:hAnsi="Garamond" w:eastAsia="Garamond" w:cs="Garamond"/>
           <w:b/>
           <w:sz w:val="22"/>
           <w:szCs w:val="22"/>
@@ -1657,7 +1654,7 @@
         <w:t>Sorveglianza sanitaria</w:t>
       </w:r>
     </w:p>
-    <w:p>
+    <w:p xmlns:wp14="http://schemas.microsoft.com/office/word/2010/wordml" wp14:textId="77777777">
       <w:pPr>
         <w:pStyle w:val="Normal"/>
         <w:shd w:val="clear" w:fill="FFFFFF"/>
@@ -1670,14 +1667,14 @@
       </w:pPr>
       <w:r>
         <w:rPr>
-          <w:rFonts w:eastAsia="Garamond" w:cs="Garamond" w:ascii="Garamond" w:hAnsi="Garamond"/>
+          <w:rFonts w:ascii="Garamond" w:hAnsi="Garamond" w:eastAsia="Garamond" w:cs="Garamond"/>
           <w:sz w:val="22"/>
           <w:szCs w:val="22"/>
         </w:rPr>
         <w:t>Le attività nelle quali lo studente sarà coinvolto presso la struttura del soggetto ospitante non prevedono l'esposizione a rischi specifici per i quali la vigente normativa prescriva la sorveglianza sanitaria.</w:t>
       </w:r>
     </w:p>
-    <w:p>
+    <w:p xmlns:wp14="http://schemas.microsoft.com/office/word/2010/wordml" wp14:textId="77777777">
       <w:pPr>
         <w:pStyle w:val="Normal"/>
         <w:shd w:val="clear" w:fill="FFFFFF"/>
@@ -1690,14 +1687,14 @@
       </w:pPr>
       <w:r>
         <w:rPr>
-          <w:rFonts w:eastAsia="Garamond" w:cs="Garamond" w:ascii="Garamond" w:hAnsi="Garamond"/>
+          <w:rFonts w:ascii="Garamond" w:hAnsi="Garamond" w:eastAsia="Garamond" w:cs="Garamond"/>
           <w:sz w:val="22"/>
           <w:szCs w:val="22"/>
         </w:rPr>
         <w:t>Qualora il medico competente del soggetto ospitante dovesse invece ritenere che le attività proposte allo studente richiedano la sorveglianza sanitaria, questa dovrà essere organizzata a cura del soggetto ospitante.</w:t>
       </w:r>
     </w:p>
-    <w:p>
+    <w:p xmlns:wp14="http://schemas.microsoft.com/office/word/2010/wordml" wp14:textId="77777777">
       <w:pPr>
         <w:pStyle w:val="Normal"/>
         <w:rPr>
@@ -1711,7 +1708,7 @@
       </w:pPr>
       <w:r>
         <w:rPr>
-          <w:rFonts w:eastAsia="Garamond" w:cs="Garamond" w:ascii="Garamond" w:hAnsi="Garamond"/>
+          <w:rFonts w:ascii="Garamond" w:hAnsi="Garamond" w:eastAsia="Garamond" w:cs="Garamond"/>
           <w:b/>
           <w:color w:val="000000"/>
           <w:sz w:val="10"/>
@@ -1719,7 +1716,7 @@
         </w:rPr>
       </w:r>
     </w:p>
-    <w:p>
+    <w:p xmlns:wp14="http://schemas.microsoft.com/office/word/2010/wordml" wp14:textId="77777777">
       <w:pPr>
         <w:pStyle w:val="Normal"/>
         <w:rPr>
@@ -1733,7 +1730,7 @@
       </w:pPr>
       <w:r>
         <w:rPr>
-          <w:rFonts w:eastAsia="Garamond" w:cs="Garamond" w:ascii="Garamond" w:hAnsi="Garamond"/>
+          <w:rFonts w:ascii="Garamond" w:hAnsi="Garamond" w:eastAsia="Garamond" w:cs="Garamond"/>
           <w:b/>
           <w:color w:val="000000"/>
           <w:sz w:val="22"/>
@@ -1742,7 +1739,7 @@
         <w:t>Obblighi dello stagista</w:t>
       </w:r>
     </w:p>
-    <w:p>
+    <w:p xmlns:wp14="http://schemas.microsoft.com/office/word/2010/wordml" wp14:textId="77777777">
       <w:pPr>
         <w:pStyle w:val="Normal"/>
         <w:numPr>
@@ -1759,14 +1756,14 @@
       </w:pPr>
       <w:r>
         <w:rPr>
-          <w:rFonts w:eastAsia="Garamond" w:cs="Garamond" w:ascii="Garamond" w:hAnsi="Garamond"/>
+          <w:rFonts w:ascii="Garamond" w:hAnsi="Garamond" w:eastAsia="Garamond" w:cs="Garamond"/>
           <w:sz w:val="22"/>
           <w:szCs w:val="22"/>
         </w:rPr>
         <w:t>Seguire le indicazioni dei tutor e fare riferimento ad essi per qualsiasi esigenza.</w:t>
       </w:r>
     </w:p>
-    <w:p>
+    <w:p xmlns:wp14="http://schemas.microsoft.com/office/word/2010/wordml" wp14:textId="77777777">
       <w:pPr>
         <w:pStyle w:val="Normal"/>
         <w:widowControl w:val="false"/>
@@ -1784,14 +1781,14 @@
       </w:pPr>
       <w:r>
         <w:rPr>
-          <w:rFonts w:eastAsia="Garamond" w:cs="Garamond" w:ascii="Garamond" w:hAnsi="Garamond"/>
+          <w:rFonts w:ascii="Garamond" w:hAnsi="Garamond" w:eastAsia="Garamond" w:cs="Garamond"/>
           <w:sz w:val="22"/>
           <w:szCs w:val="22"/>
         </w:rPr>
         <w:t>Adeguarsi agli orari, al ritmo e alla vita aziendale degli altri colleghi di lavoro per conoscere gli aspetti umani, sociali, organizzativi e sindacali del soggetto ospitante</w:t>
       </w:r>
     </w:p>
-    <w:p>
+    <w:p xmlns:wp14="http://schemas.microsoft.com/office/word/2010/wordml" wp14:textId="77777777">
       <w:pPr>
         <w:pStyle w:val="Normal"/>
         <w:numPr>
@@ -1808,14 +1805,14 @@
       </w:pPr>
       <w:r>
         <w:rPr>
-          <w:rFonts w:eastAsia="Garamond" w:cs="Garamond" w:ascii="Garamond" w:hAnsi="Garamond"/>
+          <w:rFonts w:ascii="Garamond" w:hAnsi="Garamond" w:eastAsia="Garamond" w:cs="Garamond"/>
           <w:sz w:val="22"/>
           <w:szCs w:val="22"/>
         </w:rPr>
         <w:t>Rispettare i regolamenti aziendali e le norme in materia di igiene, sicurezza e  salute sui luoghi di lavoro.</w:t>
       </w:r>
     </w:p>
-    <w:p>
+    <w:p xmlns:wp14="http://schemas.microsoft.com/office/word/2010/wordml" wp14:textId="77777777">
       <w:pPr>
         <w:pStyle w:val="Normal"/>
         <w:numPr>
@@ -1832,14 +1829,14 @@
       </w:pPr>
       <w:r>
         <w:rPr>
-          <w:rFonts w:eastAsia="Garamond" w:cs="Garamond" w:ascii="Garamond" w:hAnsi="Garamond"/>
+          <w:rFonts w:ascii="Garamond" w:hAnsi="Garamond" w:eastAsia="Garamond" w:cs="Garamond"/>
           <w:sz w:val="22"/>
           <w:szCs w:val="22"/>
         </w:rPr>
         <w:t>Firmare giornalmente la scheda della rilevazione delle presenze, controfirmata dal tutor aziendale e riconsegnata dallo studente all’Istituto, al termine del periodo di stage.</w:t>
       </w:r>
     </w:p>
-    <w:p>
+    <w:p xmlns:wp14="http://schemas.microsoft.com/office/word/2010/wordml" wp14:textId="77777777">
       <w:pPr>
         <w:pStyle w:val="Normal"/>
         <w:numPr>
@@ -1856,14 +1853,14 @@
       </w:pPr>
       <w:r>
         <w:rPr>
-          <w:rFonts w:eastAsia="Garamond" w:cs="Garamond" w:ascii="Garamond" w:hAnsi="Garamond"/>
+          <w:rFonts w:ascii="Garamond" w:hAnsi="Garamond" w:eastAsia="Garamond" w:cs="Garamond"/>
           <w:sz w:val="22"/>
           <w:szCs w:val="22"/>
         </w:rPr>
         <w:t>Comunicare tempestivamente l’eventuale assenza, per giustificati motivi, sia al soggetto ospitante sia alla scuola</w:t>
       </w:r>
     </w:p>
-    <w:p>
+    <w:p xmlns:wp14="http://schemas.microsoft.com/office/word/2010/wordml" wp14:textId="77777777">
       <w:pPr>
         <w:pStyle w:val="Normal"/>
         <w:numPr>
@@ -1880,14 +1877,14 @@
       </w:pPr>
       <w:r>
         <w:rPr>
-          <w:rFonts w:eastAsia="Garamond" w:cs="Garamond" w:ascii="Garamond" w:hAnsi="Garamond"/>
+          <w:rFonts w:ascii="Garamond" w:hAnsi="Garamond" w:eastAsia="Garamond" w:cs="Garamond"/>
           <w:sz w:val="22"/>
           <w:szCs w:val="22"/>
         </w:rPr>
         <w:t>Consegnare alla scuola la relazione tecnica finale, nei modi e nei tempi concordati con il tutor scolastico.</w:t>
       </w:r>
     </w:p>
-    <w:p>
+    <w:p xmlns:wp14="http://schemas.microsoft.com/office/word/2010/wordml" wp14:textId="77777777">
       <w:pPr>
         <w:pStyle w:val="Normal"/>
         <w:ind w:left="720" w:hanging="0"/>
@@ -1900,26 +1897,26 @@
       </w:pPr>
       <w:r>
         <w:rPr>
-          <w:rFonts w:eastAsia="Garamond" w:cs="Garamond" w:ascii="Garamond" w:hAnsi="Garamond"/>
+          <w:rFonts w:ascii="Garamond" w:hAnsi="Garamond" w:eastAsia="Garamond" w:cs="Garamond"/>
           <w:sz w:val="10"/>
           <w:szCs w:val="10"/>
         </w:rPr>
       </w:r>
     </w:p>
-    <w:p>
-      <w:pPr>
-        <w:pStyle w:val="Normal"/>
-        <w:rPr>
-          <w:rFonts w:ascii="Garamond" w:hAnsi="Garamond" w:eastAsia="Garamond" w:cs="Garamond"/>
-          <w:b/>
-          <w:b/>
-          <w:sz w:val="22"/>
-          <w:szCs w:val="22"/>
-        </w:rPr>
-      </w:pPr>
-      <w:r>
-        <w:rPr>
-          <w:rFonts w:eastAsia="Garamond" w:cs="Garamond" w:ascii="Garamond" w:hAnsi="Garamond"/>
+    <w:p xmlns:wp14="http://schemas.microsoft.com/office/word/2010/wordml" wp14:textId="77777777">
+      <w:pPr>
+        <w:pStyle w:val="Normal"/>
+        <w:rPr>
+          <w:rFonts w:ascii="Garamond" w:hAnsi="Garamond" w:eastAsia="Garamond" w:cs="Garamond"/>
+          <w:b/>
+          <w:b/>
+          <w:sz w:val="22"/>
+          <w:szCs w:val="22"/>
+        </w:rPr>
+      </w:pPr>
+      <w:r>
+        <w:rPr>
+          <w:rFonts w:ascii="Garamond" w:hAnsi="Garamond" w:eastAsia="Garamond" w:cs="Garamond"/>
           <w:b/>
           <w:sz w:val="22"/>
           <w:szCs w:val="22"/>
@@ -1927,7 +1924,7 @@
         <w:t>Uscite durante lo stage</w:t>
       </w:r>
     </w:p>
-    <w:p>
+    <w:p xmlns:wp14="http://schemas.microsoft.com/office/word/2010/wordml" wp14:textId="77777777">
       <w:pPr>
         <w:pStyle w:val="Normal"/>
         <w:jc w:val="both"/>
@@ -1940,7 +1937,7 @@
       </w:pPr>
       <w:r>
         <w:rPr>
-          <w:rFonts w:eastAsia="Garamond" w:cs="Garamond" w:ascii="Garamond" w:hAnsi="Garamond"/>
+          <w:rFonts w:ascii="Garamond" w:hAnsi="Garamond" w:eastAsia="Garamond" w:cs="Garamond"/>
           <w:color w:val="000000"/>
           <w:sz w:val="22"/>
           <w:szCs w:val="22"/>
@@ -1948,7 +1945,7 @@
         <w:t>Il genitore autorizza il/la proprio figlio/a ad uscire dalla sede di stage in occasione della pausa pranzo se previsto dal soggetto ospitante e a partecipare alle altre uscite organizzate dal soggetto ospitante secondo le finalità dello Stage, sollevando la Scuola e il soggetto ospitante da ogni eventuale responsabilità nei confronti dell’allievo/a.</w:t>
       </w:r>
     </w:p>
-    <w:p>
+    <w:p xmlns:wp14="http://schemas.microsoft.com/office/word/2010/wordml" wp14:textId="77777777">
       <w:pPr>
         <w:pStyle w:val="Normal"/>
         <w:jc w:val="both"/>
@@ -1961,14 +1958,14 @@
       </w:pPr>
       <w:r>
         <w:rPr>
-          <w:rFonts w:eastAsia="Garamond" w:cs="Garamond" w:ascii="Garamond" w:hAnsi="Garamond"/>
+          <w:rFonts w:ascii="Garamond" w:hAnsi="Garamond" w:eastAsia="Garamond" w:cs="Garamond"/>
           <w:color w:val="000000"/>
           <w:sz w:val="10"/>
           <w:szCs w:val="10"/>
         </w:rPr>
       </w:r>
     </w:p>
-    <w:p>
+    <w:p xmlns:wp14="http://schemas.microsoft.com/office/word/2010/wordml" wp14:textId="77777777">
       <w:pPr>
         <w:pStyle w:val="Normal"/>
         <w:jc w:val="both"/>
@@ -1978,7 +1975,7 @@
       </w:pPr>
       <w:r>
         <w:rPr>
-          <w:rFonts w:eastAsia="Garamond" w:cs="Garamond" w:ascii="Garamond" w:hAnsi="Garamond"/>
+          <w:rFonts w:ascii="Garamond" w:hAnsi="Garamond" w:eastAsia="Garamond" w:cs="Garamond"/>
           <w:b/>
           <w:color w:val="000000"/>
           <w:sz w:val="22"/>
@@ -1987,7 +1984,7 @@
         <w:t>Informativa trattamento dati personali</w:t>
       </w:r>
     </w:p>
-    <w:p>
+    <w:p xmlns:wp14="http://schemas.microsoft.com/office/word/2010/wordml" wp14:textId="77777777">
       <w:pPr>
         <w:pStyle w:val="Normal"/>
         <w:rPr>
@@ -1997,7 +1994,7 @@
       </w:pPr>
       <w:r>
         <w:rPr>
-          <w:rFonts w:eastAsia="Garamond" w:cs="Garamond" w:ascii="Garamond" w:hAnsi="Garamond"/>
+          <w:rFonts w:ascii="Garamond" w:hAnsi="Garamond" w:eastAsia="Garamond" w:cs="Garamond"/>
           <w:color w:val="000000"/>
           <w:sz w:val="22"/>
           <w:szCs w:val="22"/>
@@ -2005,7 +2002,7 @@
         <w:t>Il soggetto ospitante tratta i dati personali dello studente e le sue immagini per le seguenti finalità:</w:t>
       </w:r>
     </w:p>
-    <w:p>
+    <w:p xmlns:wp14="http://schemas.microsoft.com/office/word/2010/wordml" wp14:textId="77777777">
       <w:pPr>
         <w:pStyle w:val="Normal"/>
         <w:numPr>
@@ -2022,14 +2019,14 @@
       </w:pPr>
       <w:r>
         <w:rPr>
-          <w:rFonts w:eastAsia="Garamond" w:cs="Garamond" w:ascii="Garamond" w:hAnsi="Garamond"/>
+          <w:rFonts w:ascii="Garamond" w:hAnsi="Garamond" w:eastAsia="Garamond" w:cs="Garamond"/>
           <w:sz w:val="22"/>
           <w:szCs w:val="22"/>
         </w:rPr>
         <w:t xml:space="preserve">gestione operativa della presente Convenzione stipulata dal soggetto ospitante con l’Istituto Internazionale Edoardo Agnelli, scuola presso cui lo studente è iscritto; </w:t>
       </w:r>
     </w:p>
-    <w:p>
+    <w:p xmlns:wp14="http://schemas.microsoft.com/office/word/2010/wordml" wp14:textId="77777777">
       <w:pPr>
         <w:pStyle w:val="Normal"/>
         <w:numPr>
@@ -2046,14 +2043,14 @@
       </w:pPr>
       <w:r>
         <w:rPr>
-          <w:rFonts w:eastAsia="Garamond" w:cs="Garamond" w:ascii="Garamond" w:hAnsi="Garamond"/>
+          <w:rFonts w:ascii="Garamond" w:hAnsi="Garamond" w:eastAsia="Garamond" w:cs="Garamond"/>
           <w:sz w:val="22"/>
           <w:szCs w:val="22"/>
         </w:rPr>
         <w:t xml:space="preserve">predisposizione del badge per l’accesso ai locali dello studente; </w:t>
       </w:r>
     </w:p>
-    <w:p>
+    <w:p xmlns:wp14="http://schemas.microsoft.com/office/word/2010/wordml" wp14:textId="77777777">
       <w:pPr>
         <w:pStyle w:val="Normal"/>
         <w:numPr>
@@ -2070,14 +2067,14 @@
       </w:pPr>
       <w:r>
         <w:rPr>
-          <w:rFonts w:eastAsia="Garamond" w:cs="Garamond" w:ascii="Garamond" w:hAnsi="Garamond"/>
+          <w:rFonts w:ascii="Garamond" w:hAnsi="Garamond" w:eastAsia="Garamond" w:cs="Garamond"/>
           <w:sz w:val="22"/>
           <w:szCs w:val="22"/>
         </w:rPr>
         <w:t xml:space="preserve">adempimento degli obblighi normativi vigenti in materia di salute e sicurezza sul luogo di lavoro; </w:t>
       </w:r>
     </w:p>
-    <w:p>
+    <w:p xmlns:wp14="http://schemas.microsoft.com/office/word/2010/wordml" wp14:textId="77777777">
       <w:pPr>
         <w:pStyle w:val="Normal"/>
         <w:numPr>
@@ -2090,14 +2087,14 @@
       </w:pPr>
       <w:r>
         <w:rPr>
-          <w:rFonts w:eastAsia="Garamond" w:cs="Garamond" w:ascii="Garamond" w:hAnsi="Garamond"/>
+          <w:rFonts w:ascii="Garamond" w:hAnsi="Garamond" w:eastAsia="Garamond" w:cs="Garamond"/>
           <w:sz w:val="22"/>
           <w:szCs w:val="22"/>
         </w:rPr>
         <w:t xml:space="preserve">associazione dell’immagine alla posta elettronica o a altri strumenti informativi aziendali; </w:t>
       </w:r>
     </w:p>
-    <w:p>
+    <w:p xmlns:wp14="http://schemas.microsoft.com/office/word/2010/wordml" wp14:textId="77777777">
       <w:pPr>
         <w:pStyle w:val="Normal"/>
         <w:numPr>
@@ -2114,14 +2111,14 @@
       </w:pPr>
       <w:r>
         <w:rPr>
-          <w:rFonts w:eastAsia="Garamond" w:cs="Garamond" w:ascii="Garamond" w:hAnsi="Garamond"/>
+          <w:rFonts w:ascii="Garamond" w:hAnsi="Garamond" w:eastAsia="Garamond" w:cs="Garamond"/>
           <w:sz w:val="22"/>
           <w:szCs w:val="22"/>
         </w:rPr>
         <w:t xml:space="preserve">controllo accessi a locali ad accesso riservato; </w:t>
       </w:r>
     </w:p>
-    <w:p>
+    <w:p xmlns:wp14="http://schemas.microsoft.com/office/word/2010/wordml" wp14:textId="77777777">
       <w:pPr>
         <w:pStyle w:val="Normal"/>
         <w:numPr>
@@ -2134,14 +2131,14 @@
       </w:pPr>
       <w:r>
         <w:rPr>
-          <w:rFonts w:eastAsia="Garamond" w:cs="Garamond" w:ascii="Garamond" w:hAnsi="Garamond"/>
+          <w:rFonts w:ascii="Garamond" w:hAnsi="Garamond" w:eastAsia="Garamond" w:cs="Garamond"/>
           <w:sz w:val="22"/>
           <w:szCs w:val="22"/>
         </w:rPr>
         <w:t xml:space="preserve">esigenze organizzative e produttive, sicurezza del lavoro e tutela del patrimonio aziendale. </w:t>
       </w:r>
     </w:p>
-    <w:p>
+    <w:p xmlns:wp14="http://schemas.microsoft.com/office/word/2010/wordml" wp14:textId="77777777">
       <w:pPr>
         <w:pStyle w:val="Normal"/>
         <w:jc w:val="both"/>
@@ -2151,7 +2148,7 @@
       </w:pPr>
       <w:r>
         <w:rPr>
-          <w:rFonts w:eastAsia="Garamond" w:cs="Garamond" w:ascii="Garamond" w:hAnsi="Garamond"/>
+          <w:rFonts w:ascii="Garamond" w:hAnsi="Garamond" w:eastAsia="Garamond" w:cs="Garamond"/>
           <w:color w:val="000000"/>
           <w:sz w:val="22"/>
           <w:szCs w:val="22"/>
@@ -2159,7 +2156,7 @@
         <w:t>I dati verranno conservati dal soggetto ospitante per un massimo di 5 anni dalla data della presente convenzione. La conservazione dei dati per tale periodo consentirà al reperimento di nuove risorse per possibili inserimenti in organico.</w:t>
       </w:r>
     </w:p>
-    <w:p>
+    <w:p xmlns:wp14="http://schemas.microsoft.com/office/word/2010/wordml" wp14:textId="77777777">
       <w:pPr>
         <w:pStyle w:val="Normal"/>
         <w:jc w:val="both"/>
@@ -2172,7 +2169,7 @@
       </w:pPr>
       <w:r>
         <w:rPr>
-          <w:rFonts w:eastAsia="Garamond" w:cs="Garamond" w:ascii="Garamond" w:hAnsi="Garamond"/>
+          <w:rFonts w:ascii="Garamond" w:hAnsi="Garamond" w:eastAsia="Garamond" w:cs="Garamond"/>
           <w:color w:val="000000"/>
           <w:sz w:val="22"/>
           <w:szCs w:val="22"/>
@@ -2180,7 +2177,7 @@
         <w:t>In ogni momento potrà richiedere la modifica, integrazione o cancellazione dei Suoi dati inviando una mail al seguente indirizzo: segreteria@istitutoagnelli.it La richiesta di cancellazione dei dati durante il periodo di stage impedirà la prosecuzione delle attività previste nella presente convenzione.</w:t>
       </w:r>
     </w:p>
-    <w:p>
+    <w:p xmlns:wp14="http://schemas.microsoft.com/office/word/2010/wordml" wp14:textId="77777777">
       <w:pPr>
         <w:pStyle w:val="Normal"/>
         <w:jc w:val="both"/>
@@ -2192,13 +2189,13 @@
       </w:pPr>
       <w:r>
         <w:rPr>
-          <w:rFonts w:eastAsia="Garamond" w:cs="Garamond" w:ascii="Garamond" w:hAnsi="Garamond"/>
-          <w:sz w:val="22"/>
-          <w:szCs w:val="22"/>
-        </w:rPr>
-      </w:r>
-    </w:p>
-    <w:p>
+          <w:rFonts w:ascii="Garamond" w:hAnsi="Garamond" w:eastAsia="Garamond" w:cs="Garamond"/>
+          <w:sz w:val="22"/>
+          <w:szCs w:val="22"/>
+        </w:rPr>
+      </w:r>
+    </w:p>
+    <w:p xmlns:wp14="http://schemas.microsoft.com/office/word/2010/wordml" wp14:textId="77777777">
       <w:pPr>
         <w:pStyle w:val="Normal"/>
         <w:jc w:val="both"/>
@@ -2210,13 +2207,13 @@
       </w:pPr>
       <w:r>
         <w:rPr>
-          <w:rFonts w:eastAsia="Garamond" w:cs="Garamond" w:ascii="Garamond" w:hAnsi="Garamond"/>
-          <w:sz w:val="22"/>
-          <w:szCs w:val="22"/>
-        </w:rPr>
-      </w:r>
-    </w:p>
-    <w:p>
+          <w:rFonts w:ascii="Garamond" w:hAnsi="Garamond" w:eastAsia="Garamond" w:cs="Garamond"/>
+          <w:sz w:val="22"/>
+          <w:szCs w:val="22"/>
+        </w:rPr>
+      </w:r>
+    </w:p>
+    <w:p xmlns:wp14="http://schemas.microsoft.com/office/word/2010/wordml" wp14:textId="77777777">
       <w:pPr>
         <w:pStyle w:val="Normal"/>
         <w:jc w:val="both"/>
@@ -2228,16 +2225,16 @@
       </w:pPr>
       <w:r>
         <w:rPr>
-          <w:rFonts w:eastAsia="Garamond" w:cs="Garamond" w:ascii="Garamond" w:hAnsi="Garamond"/>
-          <w:sz w:val="22"/>
-          <w:szCs w:val="22"/>
-        </w:rPr>
-      </w:r>
-    </w:p>
-    <w:p>
-      <w:pPr>
-        <w:pStyle w:val="Normal"/>
-        <w:spacing w:lineRule="auto" w:line="276"/>
+          <w:rFonts w:ascii="Garamond" w:hAnsi="Garamond" w:eastAsia="Garamond" w:cs="Garamond"/>
+          <w:sz w:val="22"/>
+          <w:szCs w:val="22"/>
+        </w:rPr>
+      </w:r>
+    </w:p>
+    <w:p xmlns:wp14="http://schemas.microsoft.com/office/word/2010/wordml" wp14:textId="77777777">
+      <w:pPr>
+        <w:pStyle w:val="Normal"/>
+        <w:spacing w:line="276" w:lineRule="auto"/>
         <w:jc w:val="right"/>
         <w:rPr>
           <w:rFonts w:ascii="Garamond" w:hAnsi="Garamond" w:eastAsia="Garamond" w:cs="Garamond"/>
@@ -2247,17 +2244,17 @@
       </w:pPr>
       <w:r>
         <w:rPr>
-          <w:rFonts w:eastAsia="Garamond" w:cs="Garamond" w:ascii="Garamond" w:hAnsi="Garamond"/>
+          <w:rFonts w:ascii="Garamond" w:hAnsi="Garamond" w:eastAsia="Garamond" w:cs="Garamond"/>
           <w:sz w:val="22"/>
           <w:szCs w:val="22"/>
         </w:rPr>
         <w:t>Torino, {P_DATA_STIPULA}</w:t>
       </w:r>
     </w:p>
-    <w:p>
-      <w:pPr>
-        <w:pStyle w:val="Normal"/>
-        <w:spacing w:lineRule="auto" w:line="276"/>
+    <w:p xmlns:wp14="http://schemas.microsoft.com/office/word/2010/wordml" wp14:textId="77777777">
+      <w:pPr>
+        <w:pStyle w:val="Normal"/>
+        <w:spacing w:line="276" w:lineRule="auto"/>
         <w:jc w:val="right"/>
         <w:rPr>
           <w:rFonts w:ascii="Garamond" w:hAnsi="Garamond" w:eastAsia="Garamond" w:cs="Garamond"/>
@@ -2267,16 +2264,16 @@
       </w:pPr>
       <w:r>
         <w:rPr>
-          <w:rFonts w:eastAsia="Garamond" w:cs="Garamond" w:ascii="Garamond" w:hAnsi="Garamond"/>
-          <w:sz w:val="22"/>
-          <w:szCs w:val="22"/>
-        </w:rPr>
-      </w:r>
-    </w:p>
-    <w:p>
-      <w:pPr>
-        <w:pStyle w:val="Normal"/>
-        <w:spacing w:lineRule="auto" w:line="276"/>
+          <w:rFonts w:ascii="Garamond" w:hAnsi="Garamond" w:eastAsia="Garamond" w:cs="Garamond"/>
+          <w:sz w:val="22"/>
+          <w:szCs w:val="22"/>
+        </w:rPr>
+      </w:r>
+    </w:p>
+    <w:p xmlns:wp14="http://schemas.microsoft.com/office/word/2010/wordml" wp14:textId="77777777">
+      <w:pPr>
+        <w:pStyle w:val="Normal"/>
+        <w:spacing w:line="276" w:lineRule="auto"/>
         <w:rPr>
           <w:rFonts w:ascii="Garamond" w:hAnsi="Garamond" w:eastAsia="Garamond" w:cs="Garamond"/>
           <w:b/>
@@ -2288,7 +2285,7 @@
       </w:pPr>
       <w:r>
         <w:rPr>
-          <w:rFonts w:eastAsia="Garamond" w:cs="Garamond" w:ascii="Garamond" w:hAnsi="Garamond"/>
+          <w:rFonts w:ascii="Garamond" w:hAnsi="Garamond" w:eastAsia="Garamond" w:cs="Garamond"/>
           <w:b/>
           <w:color w:val="000000"/>
           <w:sz w:val="22"/>
@@ -2297,21 +2294,21 @@
         <w:t>Firme per presa visione ed accettazione</w:t>
       </w:r>
     </w:p>
-    <w:p>
-      <w:pPr>
-        <w:pStyle w:val="Normal"/>
-        <w:spacing w:lineRule="auto" w:line="276"/>
-        <w:rPr>
-          <w:rFonts w:ascii="Garamond" w:hAnsi="Garamond" w:eastAsia="Garamond" w:cs="Garamond"/>
-          <w:b/>
-          <w:b/>
-          <w:sz w:val="22"/>
-          <w:szCs w:val="22"/>
-        </w:rPr>
-      </w:pPr>
-      <w:r>
-        <w:rPr>
-          <w:rFonts w:eastAsia="Garamond" w:cs="Garamond" w:ascii="Garamond" w:hAnsi="Garamond"/>
+    <w:p xmlns:wp14="http://schemas.microsoft.com/office/word/2010/wordml" wp14:textId="77777777">
+      <w:pPr>
+        <w:pStyle w:val="Normal"/>
+        <w:spacing w:line="276" w:lineRule="auto"/>
+        <w:rPr>
+          <w:rFonts w:ascii="Garamond" w:hAnsi="Garamond" w:eastAsia="Garamond" w:cs="Garamond"/>
+          <w:b/>
+          <w:b/>
+          <w:sz w:val="22"/>
+          <w:szCs w:val="22"/>
+        </w:rPr>
+      </w:pPr>
+      <w:r>
+        <w:rPr>
+          <w:rFonts w:ascii="Garamond" w:hAnsi="Garamond" w:eastAsia="Garamond" w:cs="Garamond"/>
           <w:b/>
           <w:sz w:val="22"/>
           <w:szCs w:val="22"/>
@@ -2338,23 +2335,23 @@
         <w:gridCol w:w="3485"/>
         <w:gridCol w:w="3486"/>
       </w:tblGrid>
-      <w:tr>
+      <w:tr xmlns:wp14="http://schemas.microsoft.com/office/word/2010/wordml" wp14:textId="77777777">
         <w:trPr/>
         <w:tc>
           <w:tcPr>
             <w:tcW w:w="3485" w:type="dxa"/>
             <w:tcBorders>
-              <w:top w:val="single" w:sz="4" w:space="0" w:color="000000"/>
-              <w:left w:val="single" w:sz="4" w:space="0" w:color="000000"/>
-              <w:bottom w:val="single" w:sz="4" w:space="0" w:color="000000"/>
-              <w:right w:val="single" w:sz="4" w:space="0" w:color="000000"/>
+              <w:top w:val="single" w:color="000000" w:sz="4" w:space="0"/>
+              <w:left w:val="single" w:color="000000" w:sz="4" w:space="0"/>
+              <w:bottom w:val="single" w:color="000000" w:sz="4" w:space="0"/>
+              <w:right w:val="single" w:color="000000" w:sz="4" w:space="0"/>
             </w:tcBorders>
           </w:tcPr>
-          <w:p>
+          <w:p wp14:textId="77777777">
             <w:pPr>
               <w:pStyle w:val="Normal"/>
               <w:widowControl w:val="false"/>
-              <w:spacing w:lineRule="auto" w:line="276"/>
+              <w:spacing w:line="276" w:lineRule="auto"/>
               <w:rPr>
                 <w:rFonts w:ascii="Garamond" w:hAnsi="Garamond" w:eastAsia="Garamond" w:cs="Garamond"/>
                 <w:b/>
@@ -2366,7 +2363,7 @@
             </w:pPr>
             <w:r>
               <w:rPr>
-                <w:rFonts w:eastAsia="Garamond" w:cs="Garamond" w:ascii="Garamond" w:hAnsi="Garamond"/>
+                <w:rFonts w:ascii="Garamond" w:hAnsi="Garamond" w:eastAsia="Garamond" w:cs="Garamond"/>
                 <w:b/>
                 <w:color w:val="000000"/>
                 <w:sz w:val="22"/>
@@ -2375,11 +2372,11 @@
               <w:t>Firma dello stagista</w:t>
             </w:r>
           </w:p>
-          <w:p>
+          <w:p wp14:textId="77777777">
             <w:pPr>
               <w:pStyle w:val="Normal"/>
               <w:widowControl w:val="false"/>
-              <w:spacing w:lineRule="auto" w:line="276"/>
+              <w:spacing w:line="276" w:lineRule="auto"/>
               <w:rPr>
                 <w:rFonts w:ascii="Garamond" w:hAnsi="Garamond" w:eastAsia="Garamond" w:cs="Garamond"/>
                 <w:b/>
@@ -2391,7 +2388,7 @@
             </w:pPr>
             <w:r>
               <w:rPr>
-                <w:rFonts w:eastAsia="Garamond" w:cs="Garamond" w:ascii="Garamond" w:hAnsi="Garamond"/>
+                <w:rFonts w:ascii="Garamond" w:hAnsi="Garamond" w:eastAsia="Garamond" w:cs="Garamond"/>
                 <w:b/>
                 <w:color w:val="000000"/>
                 <w:sz w:val="22"/>
@@ -2399,11 +2396,11 @@
               </w:rPr>
             </w:r>
           </w:p>
-          <w:p>
+          <w:p wp14:textId="77777777">
             <w:pPr>
               <w:pStyle w:val="Normal"/>
               <w:widowControl w:val="false"/>
-              <w:spacing w:lineRule="auto" w:line="276"/>
+              <w:spacing w:line="276" w:lineRule="auto"/>
               <w:rPr>
                 <w:rFonts w:ascii="Garamond" w:hAnsi="Garamond" w:eastAsia="Garamond" w:cs="Garamond"/>
                 <w:b/>
@@ -2415,7 +2412,7 @@
             </w:pPr>
             <w:r>
               <w:rPr>
-                <w:rFonts w:eastAsia="Garamond" w:cs="Garamond" w:ascii="Garamond" w:hAnsi="Garamond"/>
+                <w:rFonts w:ascii="Garamond" w:hAnsi="Garamond" w:eastAsia="Garamond" w:cs="Garamond"/>
                 <w:b/>
                 <w:color w:val="000000"/>
                 <w:sz w:val="22"/>
@@ -2425,7 +2422,7 @@
             </w:r>
             <w:r>
               <w:rPr>
-                <w:rFonts w:eastAsia="Garamond" w:cs="Garamond" w:ascii="Garamond" w:hAnsi="Garamond"/>
+                <w:rFonts w:ascii="Garamond" w:hAnsi="Garamond" w:eastAsia="Garamond" w:cs="Garamond"/>
                 <w:b/>
                 <w:color w:val="000000"/>
                 <w:sz w:val="22"/>
@@ -2434,11 +2431,11 @@
               <w:t>.</w:t>
             </w:r>
           </w:p>
-          <w:p>
+          <w:p wp14:textId="77777777">
             <w:pPr>
               <w:pStyle w:val="Normal"/>
               <w:widowControl w:val="false"/>
-              <w:spacing w:lineRule="auto" w:line="276"/>
+              <w:spacing w:line="276" w:lineRule="auto"/>
               <w:rPr>
                 <w:rFonts w:ascii="Garamond" w:hAnsi="Garamond" w:eastAsia="Garamond" w:cs="Garamond"/>
                 <w:b/>
@@ -2450,7 +2447,7 @@
             </w:pPr>
             <w:r>
               <w:rPr>
-                <w:rFonts w:eastAsia="Garamond" w:cs="Garamond" w:ascii="Garamond" w:hAnsi="Garamond"/>
+                <w:rFonts w:ascii="Garamond" w:hAnsi="Garamond" w:eastAsia="Garamond" w:cs="Garamond"/>
                 <w:b/>
                 <w:color w:val="000000"/>
                 <w:sz w:val="22"/>
@@ -2458,11 +2455,11 @@
               </w:rPr>
             </w:r>
           </w:p>
-          <w:p>
+          <w:p wp14:textId="77777777">
             <w:pPr>
               <w:pStyle w:val="Normal"/>
               <w:widowControl w:val="false"/>
-              <w:spacing w:lineRule="auto" w:line="276"/>
+              <w:spacing w:line="276" w:lineRule="auto"/>
               <w:rPr>
                 <w:rFonts w:ascii="Garamond" w:hAnsi="Garamond" w:eastAsia="Garamond" w:cs="Garamond"/>
                 <w:b/>
@@ -2474,7 +2471,7 @@
             </w:pPr>
             <w:r>
               <w:rPr>
-                <w:rFonts w:eastAsia="Garamond" w:cs="Garamond" w:ascii="Garamond" w:hAnsi="Garamond"/>
+                <w:rFonts w:ascii="Garamond" w:hAnsi="Garamond" w:eastAsia="Garamond" w:cs="Garamond"/>
                 <w:b/>
                 <w:color w:val="000000"/>
                 <w:sz w:val="22"/>
@@ -2483,11 +2480,11 @@
               <w:t>Firma del genitore</w:t>
             </w:r>
           </w:p>
-          <w:p>
+          <w:p wp14:textId="77777777">
             <w:pPr>
               <w:pStyle w:val="Normal"/>
               <w:widowControl w:val="false"/>
-              <w:spacing w:lineRule="auto" w:line="276"/>
+              <w:spacing w:line="276" w:lineRule="auto"/>
               <w:rPr>
                 <w:rFonts w:ascii="Garamond" w:hAnsi="Garamond" w:eastAsia="Garamond" w:cs="Garamond"/>
                 <w:b/>
@@ -2499,7 +2496,7 @@
             </w:pPr>
             <w:r>
               <w:rPr>
-                <w:rFonts w:eastAsia="Garamond" w:cs="Garamond" w:ascii="Garamond" w:hAnsi="Garamond"/>
+                <w:rFonts w:ascii="Garamond" w:hAnsi="Garamond" w:eastAsia="Garamond" w:cs="Garamond"/>
                 <w:b/>
                 <w:color w:val="000000"/>
                 <w:sz w:val="22"/>
@@ -2507,11 +2504,11 @@
               </w:rPr>
             </w:r>
           </w:p>
-          <w:p>
+          <w:p wp14:textId="77777777">
             <w:pPr>
               <w:pStyle w:val="Normal"/>
               <w:widowControl w:val="false"/>
-              <w:spacing w:lineRule="auto" w:line="276"/>
+              <w:spacing w:line="276" w:lineRule="auto"/>
               <w:rPr>
                 <w:rFonts w:ascii="Garamond" w:hAnsi="Garamond" w:eastAsia="Garamond" w:cs="Garamond"/>
                 <w:b/>
@@ -2523,7 +2520,7 @@
             </w:pPr>
             <w:r>
               <w:rPr>
-                <w:rFonts w:eastAsia="Garamond" w:cs="Garamond" w:ascii="Garamond" w:hAnsi="Garamond"/>
+                <w:rFonts w:ascii="Garamond" w:hAnsi="Garamond" w:eastAsia="Garamond" w:cs="Garamond"/>
                 <w:b/>
                 <w:color w:val="000000"/>
                 <w:sz w:val="22"/>
@@ -2533,7 +2530,7 @@
             </w:r>
             <w:r>
               <w:rPr>
-                <w:rFonts w:eastAsia="Garamond" w:cs="Garamond" w:ascii="Garamond" w:hAnsi="Garamond"/>
+                <w:rFonts w:ascii="Garamond" w:hAnsi="Garamond" w:eastAsia="Garamond" w:cs="Garamond"/>
                 <w:b/>
                 <w:color w:val="000000"/>
                 <w:sz w:val="22"/>
@@ -2547,17 +2544,17 @@
           <w:tcPr>
             <w:tcW w:w="3485" w:type="dxa"/>
             <w:tcBorders>
-              <w:top w:val="single" w:sz="4" w:space="0" w:color="000000"/>
-              <w:left w:val="single" w:sz="4" w:space="0" w:color="000000"/>
-              <w:bottom w:val="single" w:sz="4" w:space="0" w:color="000000"/>
-              <w:right w:val="single" w:sz="4" w:space="0" w:color="000000"/>
+              <w:top w:val="single" w:color="000000" w:sz="4" w:space="0"/>
+              <w:left w:val="single" w:color="000000" w:sz="4" w:space="0"/>
+              <w:bottom w:val="single" w:color="000000" w:sz="4" w:space="0"/>
+              <w:right w:val="single" w:color="000000" w:sz="4" w:space="0"/>
             </w:tcBorders>
           </w:tcPr>
-          <w:p>
+          <w:p wp14:textId="77777777">
             <w:pPr>
               <w:pStyle w:val="Normal"/>
               <w:widowControl w:val="false"/>
-              <w:spacing w:lineRule="auto" w:line="276"/>
+              <w:spacing w:line="276" w:lineRule="auto"/>
               <w:rPr>
                 <w:rFonts w:ascii="Garamond" w:hAnsi="Garamond" w:eastAsia="Garamond" w:cs="Garamond"/>
                 <w:b/>
@@ -2569,7 +2566,7 @@
             </w:pPr>
             <w:r>
               <w:rPr>
-                <w:rFonts w:eastAsia="Garamond" w:cs="Garamond" w:ascii="Garamond" w:hAnsi="Garamond"/>
+                <w:rFonts w:ascii="Garamond" w:hAnsi="Garamond" w:eastAsia="Garamond" w:cs="Garamond"/>
                 <w:b/>
                 <w:color w:val="000000"/>
                 <w:sz w:val="22"/>
@@ -2578,11 +2575,11 @@
               <w:t>Firma per la scuola</w:t>
             </w:r>
           </w:p>
-          <w:p>
+          <w:p wp14:textId="77777777">
             <w:pPr>
               <w:pStyle w:val="Normal"/>
               <w:widowControl w:val="false"/>
-              <w:spacing w:lineRule="auto" w:line="276"/>
+              <w:spacing w:line="276" w:lineRule="auto"/>
               <w:rPr>
                 <w:rFonts w:ascii="Garamond" w:hAnsi="Garamond" w:eastAsia="Garamond" w:cs="Garamond"/>
                 <w:b/>
@@ -2594,7 +2591,7 @@
             </w:pPr>
             <w:r>
               <w:rPr>
-                <w:rFonts w:eastAsia="Garamond" w:cs="Garamond" w:ascii="Garamond" w:hAnsi="Garamond"/>
+                <w:rFonts w:ascii="Garamond" w:hAnsi="Garamond" w:eastAsia="Garamond" w:cs="Garamond"/>
                 <w:b/>
                 <w:color w:val="000000"/>
                 <w:sz w:val="22"/>
@@ -2602,11 +2599,11 @@
               </w:rPr>
             </w:r>
           </w:p>
-          <w:p>
+          <w:p wp14:textId="77777777">
             <w:pPr>
               <w:pStyle w:val="Normal"/>
               <w:widowControl w:val="false"/>
-              <w:spacing w:lineRule="auto" w:line="276"/>
+              <w:spacing w:line="276" w:lineRule="auto"/>
               <w:rPr>
                 <w:rFonts w:ascii="Garamond" w:hAnsi="Garamond" w:eastAsia="Garamond" w:cs="Garamond"/>
                 <w:b/>
@@ -2618,7 +2615,7 @@
             </w:pPr>
             <w:r>
               <w:rPr>
-                <w:rFonts w:eastAsia="Garamond" w:cs="Garamond" w:ascii="Garamond" w:hAnsi="Garamond"/>
+                <w:rFonts w:ascii="Garamond" w:hAnsi="Garamond" w:eastAsia="Garamond" w:cs="Garamond"/>
                 <w:b/>
                 <w:color w:val="000000"/>
                 <w:sz w:val="22"/>
@@ -2628,7 +2625,7 @@
             </w:r>
             <w:r>
               <w:rPr>
-                <w:rFonts w:eastAsia="Garamond" w:cs="Garamond" w:ascii="Garamond" w:hAnsi="Garamond"/>
+                <w:rFonts w:ascii="Garamond" w:hAnsi="Garamond" w:eastAsia="Garamond" w:cs="Garamond"/>
                 <w:b/>
                 <w:color w:val="000000"/>
                 <w:sz w:val="22"/>
@@ -2642,17 +2639,17 @@
           <w:tcPr>
             <w:tcW w:w="3486" w:type="dxa"/>
             <w:tcBorders>
-              <w:top w:val="single" w:sz="4" w:space="0" w:color="000000"/>
-              <w:left w:val="single" w:sz="4" w:space="0" w:color="000000"/>
-              <w:bottom w:val="single" w:sz="4" w:space="0" w:color="000000"/>
-              <w:right w:val="single" w:sz="4" w:space="0" w:color="000000"/>
+              <w:top w:val="single" w:color="000000" w:sz="4" w:space="0"/>
+              <w:left w:val="single" w:color="000000" w:sz="4" w:space="0"/>
+              <w:bottom w:val="single" w:color="000000" w:sz="4" w:space="0"/>
+              <w:right w:val="single" w:color="000000" w:sz="4" w:space="0"/>
             </w:tcBorders>
           </w:tcPr>
-          <w:p>
+          <w:p wp14:textId="77777777">
             <w:pPr>
               <w:pStyle w:val="Normal"/>
               <w:widowControl w:val="false"/>
-              <w:spacing w:lineRule="auto" w:line="276"/>
+              <w:spacing w:line="276" w:lineRule="auto"/>
               <w:rPr>
                 <w:rFonts w:ascii="Garamond" w:hAnsi="Garamond" w:eastAsia="Garamond" w:cs="Garamond"/>
                 <w:b/>
@@ -2664,7 +2661,7 @@
             </w:pPr>
             <w:r>
               <w:rPr>
-                <w:rFonts w:eastAsia="Garamond" w:cs="Garamond" w:ascii="Garamond" w:hAnsi="Garamond"/>
+                <w:rFonts w:ascii="Garamond" w:hAnsi="Garamond" w:eastAsia="Garamond" w:cs="Garamond"/>
                 <w:b/>
                 <w:color w:val="000000"/>
                 <w:sz w:val="22"/>
@@ -2673,11 +2670,11 @@
               <w:t>Firma per l’Azienda</w:t>
             </w:r>
           </w:p>
-          <w:p>
+          <w:p wp14:textId="77777777">
             <w:pPr>
               <w:pStyle w:val="Normal"/>
               <w:widowControl w:val="false"/>
-              <w:spacing w:lineRule="auto" w:line="276"/>
+              <w:spacing w:line="276" w:lineRule="auto"/>
               <w:rPr>
                 <w:rFonts w:ascii="Garamond" w:hAnsi="Garamond" w:eastAsia="Garamond" w:cs="Garamond"/>
                 <w:b/>
@@ -2689,7 +2686,7 @@
             </w:pPr>
             <w:r>
               <w:rPr>
-                <w:rFonts w:eastAsia="Garamond" w:cs="Garamond" w:ascii="Garamond" w:hAnsi="Garamond"/>
+                <w:rFonts w:ascii="Garamond" w:hAnsi="Garamond" w:eastAsia="Garamond" w:cs="Garamond"/>
                 <w:b/>
                 <w:color w:val="000000"/>
                 <w:sz w:val="22"/>
@@ -2697,11 +2694,11 @@
               </w:rPr>
             </w:r>
           </w:p>
-          <w:p>
+          <w:p wp14:textId="77777777">
             <w:pPr>
               <w:pStyle w:val="Normal"/>
               <w:widowControl w:val="false"/>
-              <w:spacing w:lineRule="auto" w:line="276"/>
+              <w:spacing w:line="276" w:lineRule="auto"/>
               <w:rPr>
                 <w:rFonts w:ascii="Garamond" w:hAnsi="Garamond" w:eastAsia="Garamond" w:cs="Garamond"/>
                 <w:b/>
@@ -2713,7 +2710,7 @@
             </w:pPr>
             <w:r>
               <w:rPr>
-                <w:rFonts w:eastAsia="Garamond" w:cs="Garamond" w:ascii="Garamond" w:hAnsi="Garamond"/>
+                <w:rFonts w:ascii="Garamond" w:hAnsi="Garamond" w:eastAsia="Garamond" w:cs="Garamond"/>
                 <w:b/>
                 <w:color w:val="000000"/>
                 <w:sz w:val="22"/>
@@ -2723,7 +2720,7 @@
             </w:r>
             <w:r>
               <w:rPr>
-                <w:rFonts w:eastAsia="Garamond" w:cs="Garamond" w:ascii="Garamond" w:hAnsi="Garamond"/>
+                <w:rFonts w:ascii="Garamond" w:hAnsi="Garamond" w:eastAsia="Garamond" w:cs="Garamond"/>
                 <w:b/>
                 <w:color w:val="000000"/>
                 <w:sz w:val="22"/>
@@ -2732,11 +2729,11 @@
               <w:t>.</w:t>
             </w:r>
           </w:p>
-          <w:p>
+          <w:p wp14:textId="77777777">
             <w:pPr>
               <w:pStyle w:val="Normal"/>
               <w:widowControl w:val="false"/>
-              <w:spacing w:lineRule="auto" w:line="276"/>
+              <w:spacing w:line="276" w:lineRule="auto"/>
               <w:rPr>
                 <w:rFonts w:ascii="Garamond" w:hAnsi="Garamond" w:eastAsia="Garamond" w:cs="Garamond"/>
                 <w:b/>
@@ -2748,7 +2745,7 @@
             </w:pPr>
             <w:r>
               <w:rPr>
-                <w:rFonts w:eastAsia="Garamond" w:cs="Garamond" w:ascii="Garamond" w:hAnsi="Garamond"/>
+                <w:rFonts w:ascii="Garamond" w:hAnsi="Garamond" w:eastAsia="Garamond" w:cs="Garamond"/>
                 <w:b/>
                 <w:color w:val="000000"/>
                 <w:sz w:val="22"/>
@@ -2759,10 +2756,10 @@
         </w:tc>
       </w:tr>
     </w:tbl>
-    <w:p>
-      <w:pPr>
-        <w:pStyle w:val="Normal"/>
-        <w:spacing w:lineRule="auto" w:line="276"/>
+    <w:p xmlns:wp14="http://schemas.microsoft.com/office/word/2010/wordml" wp14:textId="77777777">
+      <w:pPr>
+        <w:pStyle w:val="Normal"/>
+        <w:spacing w:line="276" w:lineRule="auto"/>
         <w:rPr>
           <w:rFonts w:ascii="Garamond" w:hAnsi="Garamond" w:eastAsia="Garamond" w:cs="Garamond"/>
           <w:b/>
@@ -2779,12 +2776,13 @@
     <w:sectPr>
       <w:footerReference w:type="default" r:id="rId3"/>
       <w:type w:val="nextPage"/>
-      <w:pgSz w:w="11906" w:h="16838"/>
-      <w:pgMar w:left="720" w:right="720" w:gutter="0" w:header="0" w:top="720" w:footer="284" w:bottom="341"/>
-      <w:pgNumType w:start="1" w:fmt="decimal"/>
+      <w:pgSz w:w="11906" w:h="16838" w:orient="portrait"/>
+      <w:pgMar w:top="720" w:right="720" w:bottom="341" w:left="720" w:header="0" w:footer="284" w:gutter="0"/>
+      <w:pgNumType w:fmt="decimal" w:start="1"/>
       <w:formProt w:val="false"/>
       <w:textDirection w:val="lrTb"/>
       <w:docGrid w:type="default" w:linePitch="100" w:charSpace="0"/>
+      <w:cols w:num="1"/>
     </w:sectPr>
   </w:body>
 </w:document>
@@ -2792,13 +2790,13 @@
 
 <file path=word/footer1.xml><?xml version="1.0" encoding="utf-8"?>
 <w:ftr xmlns:o="urn:schemas-microsoft-com:office:office" xmlns:r="http://schemas.openxmlformats.org/officeDocument/2006/relationships" xmlns:v="urn:schemas-microsoft-com:vml" xmlns:w="http://schemas.openxmlformats.org/wordprocessingml/2006/main" xmlns:w10="urn:schemas-microsoft-com:office:word" xmlns:wp="http://schemas.openxmlformats.org/drawingml/2006/wordprocessingDrawing" xmlns:wps="http://schemas.microsoft.com/office/word/2010/wordprocessingShape" xmlns:wpg="http://schemas.microsoft.com/office/word/2010/wordprocessingGroup" xmlns:mc="http://schemas.openxmlformats.org/markup-compatibility/2006" xmlns:wp14="http://schemas.microsoft.com/office/word/2010/wordprocessingDrawing" xmlns:w14="http://schemas.microsoft.com/office/word/2010/wordml" xmlns:w15="http://schemas.microsoft.com/office/word/2012/wordml" mc:Ignorable="w14 wp14 w15">
-  <w:p>
+  <w:p xmlns:wp14="http://schemas.microsoft.com/office/word/2010/wordml" wp14:textId="77777777">
     <w:pPr>
       <w:pStyle w:val="Normal"/>
       <w:tabs>
         <w:tab w:val="clear" w:pos="720"/>
-        <w:tab w:val="center" w:pos="4819" w:leader="none"/>
-        <w:tab w:val="right" w:pos="9638" w:leader="none"/>
+        <w:tab w:val="center" w:leader="none" w:pos="4819"/>
+        <w:tab w:val="right" w:leader="none" w:pos="9638"/>
       </w:tabs>
       <w:jc w:val="center"/>
       <w:rPr>
@@ -2826,13 +2824,13 @@
       <w:fldChar w:fldCharType="end"/>
     </w:r>
   </w:p>
-  <w:p>
+  <w:p xmlns:wp14="http://schemas.microsoft.com/office/word/2010/wordml" wp14:textId="77777777">
     <w:pPr>
       <w:pStyle w:val="Normal"/>
       <w:tabs>
         <w:tab w:val="clear" w:pos="720"/>
-        <w:tab w:val="center" w:pos="4819" w:leader="none"/>
-        <w:tab w:val="right" w:pos="9638" w:leader="none"/>
+        <w:tab w:val="center" w:leader="none" w:pos="4819"/>
+        <w:tab w:val="right" w:leader="none" w:pos="9638"/>
       </w:tabs>
       <w:rPr>
         <w:color w:val="000000"/>
@@ -2862,7 +2860,7 @@
         <w:ind w:left="720" w:hanging="360"/>
       </w:pPr>
       <w:rPr>
-        <w:rFonts w:ascii="Noto Sans Symbols" w:hAnsi="Noto Sans Symbols" w:cs="Noto Sans Symbols" w:hint="default"/>
+        <w:rFonts w:hint="default" w:ascii="Noto Sans Symbols" w:hAnsi="Noto Sans Symbols" w:cs="Noto Sans Symbols"/>
       </w:rPr>
     </w:lvl>
     <w:lvl w:ilvl="1">
@@ -2877,7 +2875,7 @@
         <w:ind w:left="1440" w:hanging="360"/>
       </w:pPr>
       <w:rPr>
-        <w:rFonts w:ascii="Courier New" w:hAnsi="Courier New" w:cs="Courier New" w:hint="default"/>
+        <w:rFonts w:hint="default" w:ascii="Courier New" w:hAnsi="Courier New" w:cs="Courier New"/>
       </w:rPr>
     </w:lvl>
     <w:lvl w:ilvl="2">
@@ -2892,7 +2890,7 @@
         <w:ind w:left="2160" w:hanging="360"/>
       </w:pPr>
       <w:rPr>
-        <w:rFonts w:ascii="Noto Sans Symbols" w:hAnsi="Noto Sans Symbols" w:cs="Noto Sans Symbols" w:hint="default"/>
+        <w:rFonts w:hint="default" w:ascii="Noto Sans Symbols" w:hAnsi="Noto Sans Symbols" w:cs="Noto Sans Symbols"/>
       </w:rPr>
     </w:lvl>
     <w:lvl w:ilvl="3">
@@ -2907,7 +2905,7 @@
         <w:ind w:left="2880" w:hanging="360"/>
       </w:pPr>
       <w:rPr>
-        <w:rFonts w:ascii="Noto Sans Symbols" w:hAnsi="Noto Sans Symbols" w:cs="Noto Sans Symbols" w:hint="default"/>
+        <w:rFonts w:hint="default" w:ascii="Noto Sans Symbols" w:hAnsi="Noto Sans Symbols" w:cs="Noto Sans Symbols"/>
       </w:rPr>
     </w:lvl>
     <w:lvl w:ilvl="4">
@@ -2922,7 +2920,7 @@
         <w:ind w:left="3600" w:hanging="360"/>
       </w:pPr>
       <w:rPr>
-        <w:rFonts w:ascii="Courier New" w:hAnsi="Courier New" w:cs="Courier New" w:hint="default"/>
+        <w:rFonts w:hint="default" w:ascii="Courier New" w:hAnsi="Courier New" w:cs="Courier New"/>
       </w:rPr>
     </w:lvl>
     <w:lvl w:ilvl="5">
@@ -2937,7 +2935,7 @@
         <w:ind w:left="4320" w:hanging="360"/>
       </w:pPr>
       <w:rPr>
-        <w:rFonts w:ascii="Noto Sans Symbols" w:hAnsi="Noto Sans Symbols" w:cs="Noto Sans Symbols" w:hint="default"/>
+        <w:rFonts w:hint="default" w:ascii="Noto Sans Symbols" w:hAnsi="Noto Sans Symbols" w:cs="Noto Sans Symbols"/>
       </w:rPr>
     </w:lvl>
     <w:lvl w:ilvl="6">
@@ -2952,7 +2950,7 @@
         <w:ind w:left="5040" w:hanging="360"/>
       </w:pPr>
       <w:rPr>
-        <w:rFonts w:ascii="Noto Sans Symbols" w:hAnsi="Noto Sans Symbols" w:cs="Noto Sans Symbols" w:hint="default"/>
+        <w:rFonts w:hint="default" w:ascii="Noto Sans Symbols" w:hAnsi="Noto Sans Symbols" w:cs="Noto Sans Symbols"/>
       </w:rPr>
     </w:lvl>
     <w:lvl w:ilvl="7">
@@ -2967,7 +2965,7 @@
         <w:ind w:left="5760" w:hanging="360"/>
       </w:pPr>
       <w:rPr>
-        <w:rFonts w:ascii="Courier New" w:hAnsi="Courier New" w:cs="Courier New" w:hint="default"/>
+        <w:rFonts w:hint="default" w:ascii="Courier New" w:hAnsi="Courier New" w:cs="Courier New"/>
       </w:rPr>
     </w:lvl>
     <w:lvl w:ilvl="8">
@@ -2982,9 +2980,10 @@
         <w:ind w:left="6480" w:hanging="360"/>
       </w:pPr>
       <w:rPr>
-        <w:rFonts w:ascii="Noto Sans Symbols" w:hAnsi="Noto Sans Symbols" w:cs="Noto Sans Symbols" w:hint="default"/>
-      </w:rPr>
-    </w:lvl>
+        <w:rFonts w:hint="default" w:ascii="Noto Sans Symbols" w:hAnsi="Noto Sans Symbols" w:cs="Noto Sans Symbols"/>
+      </w:rPr>
+    </w:lvl>
+    <w:nsid w:val="34c75085"/>
   </w:abstractNum>
   <w:abstractNum w:abstractNumId="2">
     <w:lvl w:ilvl="0">
@@ -2999,7 +2998,7 @@
         <w:ind w:left="720" w:hanging="360"/>
       </w:pPr>
       <w:rPr>
-        <w:rFonts w:ascii="Noto Sans Symbols" w:hAnsi="Noto Sans Symbols" w:cs="Noto Sans Symbols" w:hint="default"/>
+        <w:rFonts w:hint="default" w:ascii="Noto Sans Symbols" w:hAnsi="Noto Sans Symbols" w:cs="Noto Sans Symbols"/>
       </w:rPr>
     </w:lvl>
     <w:lvl w:ilvl="1">
@@ -3014,7 +3013,7 @@
         <w:ind w:left="1440" w:hanging="360"/>
       </w:pPr>
       <w:rPr>
-        <w:rFonts w:ascii="Times New Roman" w:hAnsi="Times New Roman" w:cs="Times New Roman" w:hint="default"/>
+        <w:rFonts w:hint="default" w:ascii="Times New Roman" w:hAnsi="Times New Roman" w:cs="Times New Roman"/>
       </w:rPr>
     </w:lvl>
     <w:lvl w:ilvl="2">
@@ -3029,7 +3028,7 @@
         <w:ind w:left="2160" w:hanging="360"/>
       </w:pPr>
       <w:rPr>
-        <w:rFonts w:ascii="Noto Sans Symbols" w:hAnsi="Noto Sans Symbols" w:cs="Noto Sans Symbols" w:hint="default"/>
+        <w:rFonts w:hint="default" w:ascii="Noto Sans Symbols" w:hAnsi="Noto Sans Symbols" w:cs="Noto Sans Symbols"/>
       </w:rPr>
     </w:lvl>
     <w:lvl w:ilvl="3">
@@ -3044,7 +3043,7 @@
         <w:ind w:left="2880" w:hanging="360"/>
       </w:pPr>
       <w:rPr>
-        <w:rFonts w:ascii="Noto Sans Symbols" w:hAnsi="Noto Sans Symbols" w:cs="Noto Sans Symbols" w:hint="default"/>
+        <w:rFonts w:hint="default" w:ascii="Noto Sans Symbols" w:hAnsi="Noto Sans Symbols" w:cs="Noto Sans Symbols"/>
       </w:rPr>
     </w:lvl>
     <w:lvl w:ilvl="4">
@@ -3059,7 +3058,7 @@
         <w:ind w:left="3600" w:hanging="360"/>
       </w:pPr>
       <w:rPr>
-        <w:rFonts w:ascii="Courier New" w:hAnsi="Courier New" w:cs="Courier New" w:hint="default"/>
+        <w:rFonts w:hint="default" w:ascii="Courier New" w:hAnsi="Courier New" w:cs="Courier New"/>
       </w:rPr>
     </w:lvl>
     <w:lvl w:ilvl="5">
@@ -3074,7 +3073,7 @@
         <w:ind w:left="4320" w:hanging="360"/>
       </w:pPr>
       <w:rPr>
-        <w:rFonts w:ascii="Noto Sans Symbols" w:hAnsi="Noto Sans Symbols" w:cs="Noto Sans Symbols" w:hint="default"/>
+        <w:rFonts w:hint="default" w:ascii="Noto Sans Symbols" w:hAnsi="Noto Sans Symbols" w:cs="Noto Sans Symbols"/>
       </w:rPr>
     </w:lvl>
     <w:lvl w:ilvl="6">
@@ -3089,7 +3088,7 @@
         <w:ind w:left="5040" w:hanging="360"/>
       </w:pPr>
       <w:rPr>
-        <w:rFonts w:ascii="Noto Sans Symbols" w:hAnsi="Noto Sans Symbols" w:cs="Noto Sans Symbols" w:hint="default"/>
+        <w:rFonts w:hint="default" w:ascii="Noto Sans Symbols" w:hAnsi="Noto Sans Symbols" w:cs="Noto Sans Symbols"/>
       </w:rPr>
     </w:lvl>
     <w:lvl w:ilvl="7">
@@ -3104,7 +3103,7 @@
         <w:ind w:left="5760" w:hanging="360"/>
       </w:pPr>
       <w:rPr>
-        <w:rFonts w:ascii="Courier New" w:hAnsi="Courier New" w:cs="Courier New" w:hint="default"/>
+        <w:rFonts w:hint="default" w:ascii="Courier New" w:hAnsi="Courier New" w:cs="Courier New"/>
       </w:rPr>
     </w:lvl>
     <w:lvl w:ilvl="8">
@@ -3119,9 +3118,10 @@
         <w:ind w:left="6480" w:hanging="360"/>
       </w:pPr>
       <w:rPr>
-        <w:rFonts w:ascii="Noto Sans Symbols" w:hAnsi="Noto Sans Symbols" w:cs="Noto Sans Symbols" w:hint="default"/>
-      </w:rPr>
-    </w:lvl>
+        <w:rFonts w:hint="default" w:ascii="Noto Sans Symbols" w:hAnsi="Noto Sans Symbols" w:cs="Noto Sans Symbols"/>
+      </w:rPr>
+    </w:lvl>
+    <w:nsid w:val="4ef84e4a"/>
   </w:abstractNum>
   <w:abstractNum w:abstractNumId="3">
     <w:lvl w:ilvl="0">
@@ -3136,7 +3136,7 @@
         <w:ind w:left="720" w:hanging="360"/>
       </w:pPr>
       <w:rPr>
-        <w:rFonts w:ascii="Noto Sans Symbols" w:hAnsi="Noto Sans Symbols" w:cs="Noto Sans Symbols" w:hint="default"/>
+        <w:rFonts w:hint="default" w:ascii="Noto Sans Symbols" w:hAnsi="Noto Sans Symbols" w:cs="Noto Sans Symbols"/>
         <w:sz w:val="22"/>
         <w:szCs w:val="22"/>
       </w:rPr>
@@ -3153,7 +3153,7 @@
         <w:ind w:left="1440" w:hanging="360"/>
       </w:pPr>
       <w:rPr>
-        <w:rFonts w:ascii="Times New Roman" w:hAnsi="Times New Roman" w:cs="Times New Roman" w:hint="default"/>
+        <w:rFonts w:hint="default" w:ascii="Times New Roman" w:hAnsi="Times New Roman" w:cs="Times New Roman"/>
       </w:rPr>
     </w:lvl>
     <w:lvl w:ilvl="2">
@@ -3168,7 +3168,7 @@
         <w:ind w:left="2160" w:hanging="360"/>
       </w:pPr>
       <w:rPr>
-        <w:rFonts w:ascii="Noto Sans Symbols" w:hAnsi="Noto Sans Symbols" w:cs="Noto Sans Symbols" w:hint="default"/>
+        <w:rFonts w:hint="default" w:ascii="Noto Sans Symbols" w:hAnsi="Noto Sans Symbols" w:cs="Noto Sans Symbols"/>
       </w:rPr>
     </w:lvl>
     <w:lvl w:ilvl="3">
@@ -3183,7 +3183,7 @@
         <w:ind w:left="2880" w:hanging="360"/>
       </w:pPr>
       <w:rPr>
-        <w:rFonts w:ascii="Noto Sans Symbols" w:hAnsi="Noto Sans Symbols" w:cs="Noto Sans Symbols" w:hint="default"/>
+        <w:rFonts w:hint="default" w:ascii="Noto Sans Symbols" w:hAnsi="Noto Sans Symbols" w:cs="Noto Sans Symbols"/>
       </w:rPr>
     </w:lvl>
     <w:lvl w:ilvl="4">
@@ -3198,7 +3198,7 @@
         <w:ind w:left="3600" w:hanging="360"/>
       </w:pPr>
       <w:rPr>
-        <w:rFonts w:ascii="Courier New" w:hAnsi="Courier New" w:cs="Courier New" w:hint="default"/>
+        <w:rFonts w:hint="default" w:ascii="Courier New" w:hAnsi="Courier New" w:cs="Courier New"/>
       </w:rPr>
     </w:lvl>
     <w:lvl w:ilvl="5">
@@ -3213,7 +3213,7 @@
         <w:ind w:left="4320" w:hanging="360"/>
       </w:pPr>
       <w:rPr>
-        <w:rFonts w:ascii="Noto Sans Symbols" w:hAnsi="Noto Sans Symbols" w:cs="Noto Sans Symbols" w:hint="default"/>
+        <w:rFonts w:hint="default" w:ascii="Noto Sans Symbols" w:hAnsi="Noto Sans Symbols" w:cs="Noto Sans Symbols"/>
       </w:rPr>
     </w:lvl>
     <w:lvl w:ilvl="6">
@@ -3228,7 +3228,7 @@
         <w:ind w:left="5040" w:hanging="360"/>
       </w:pPr>
       <w:rPr>
-        <w:rFonts w:ascii="Noto Sans Symbols" w:hAnsi="Noto Sans Symbols" w:cs="Noto Sans Symbols" w:hint="default"/>
+        <w:rFonts w:hint="default" w:ascii="Noto Sans Symbols" w:hAnsi="Noto Sans Symbols" w:cs="Noto Sans Symbols"/>
       </w:rPr>
     </w:lvl>
     <w:lvl w:ilvl="7">
@@ -3243,7 +3243,7 @@
         <w:ind w:left="5760" w:hanging="360"/>
       </w:pPr>
       <w:rPr>
-        <w:rFonts w:ascii="Courier New" w:hAnsi="Courier New" w:cs="Courier New" w:hint="default"/>
+        <w:rFonts w:hint="default" w:ascii="Courier New" w:hAnsi="Courier New" w:cs="Courier New"/>
       </w:rPr>
     </w:lvl>
     <w:lvl w:ilvl="8">
@@ -3258,9 +3258,10 @@
         <w:ind w:left="6480" w:hanging="360"/>
       </w:pPr>
       <w:rPr>
-        <w:rFonts w:ascii="Noto Sans Symbols" w:hAnsi="Noto Sans Symbols" w:cs="Noto Sans Symbols" w:hint="default"/>
-      </w:rPr>
-    </w:lvl>
+        <w:rFonts w:hint="default" w:ascii="Noto Sans Symbols" w:hAnsi="Noto Sans Symbols" w:cs="Noto Sans Symbols"/>
+      </w:rPr>
+    </w:lvl>
+    <w:nsid w:val="6d9421a2"/>
   </w:abstractNum>
   <w:abstractNum w:abstractNumId="4">
     <w:lvl w:ilvl="0">
@@ -3275,7 +3276,7 @@
         <w:ind w:left="785" w:hanging="360"/>
       </w:pPr>
       <w:rPr>
-        <w:rFonts w:ascii="Noto Sans Symbols" w:hAnsi="Noto Sans Symbols" w:cs="Noto Sans Symbols" w:hint="default"/>
+        <w:rFonts w:hint="default" w:ascii="Noto Sans Symbols" w:hAnsi="Noto Sans Symbols" w:cs="Noto Sans Symbols"/>
       </w:rPr>
     </w:lvl>
     <w:lvl w:ilvl="1">
@@ -3290,7 +3291,7 @@
         <w:ind w:left="1505" w:hanging="360"/>
       </w:pPr>
       <w:rPr>
-        <w:rFonts w:ascii="Courier New" w:hAnsi="Courier New" w:cs="Courier New" w:hint="default"/>
+        <w:rFonts w:hint="default" w:ascii="Courier New" w:hAnsi="Courier New" w:cs="Courier New"/>
       </w:rPr>
     </w:lvl>
     <w:lvl w:ilvl="2">
@@ -3305,7 +3306,7 @@
         <w:ind w:left="2225" w:hanging="360"/>
       </w:pPr>
       <w:rPr>
-        <w:rFonts w:ascii="Noto Sans Symbols" w:hAnsi="Noto Sans Symbols" w:cs="Noto Sans Symbols" w:hint="default"/>
+        <w:rFonts w:hint="default" w:ascii="Noto Sans Symbols" w:hAnsi="Noto Sans Symbols" w:cs="Noto Sans Symbols"/>
       </w:rPr>
     </w:lvl>
     <w:lvl w:ilvl="3">
@@ -3320,7 +3321,7 @@
         <w:ind w:left="2945" w:hanging="360"/>
       </w:pPr>
       <w:rPr>
-        <w:rFonts w:ascii="Noto Sans Symbols" w:hAnsi="Noto Sans Symbols" w:cs="Noto Sans Symbols" w:hint="default"/>
+        <w:rFonts w:hint="default" w:ascii="Noto Sans Symbols" w:hAnsi="Noto Sans Symbols" w:cs="Noto Sans Symbols"/>
       </w:rPr>
     </w:lvl>
     <w:lvl w:ilvl="4">
@@ -3335,7 +3336,7 @@
         <w:ind w:left="3665" w:hanging="360"/>
       </w:pPr>
       <w:rPr>
-        <w:rFonts w:ascii="Courier New" w:hAnsi="Courier New" w:cs="Courier New" w:hint="default"/>
+        <w:rFonts w:hint="default" w:ascii="Courier New" w:hAnsi="Courier New" w:cs="Courier New"/>
       </w:rPr>
     </w:lvl>
     <w:lvl w:ilvl="5">
@@ -3350,7 +3351,7 @@
         <w:ind w:left="4385" w:hanging="360"/>
       </w:pPr>
       <w:rPr>
-        <w:rFonts w:ascii="Noto Sans Symbols" w:hAnsi="Noto Sans Symbols" w:cs="Noto Sans Symbols" w:hint="default"/>
+        <w:rFonts w:hint="default" w:ascii="Noto Sans Symbols" w:hAnsi="Noto Sans Symbols" w:cs="Noto Sans Symbols"/>
       </w:rPr>
     </w:lvl>
     <w:lvl w:ilvl="6">
@@ -3365,7 +3366,7 @@
         <w:ind w:left="5105" w:hanging="360"/>
       </w:pPr>
       <w:rPr>
-        <w:rFonts w:ascii="Noto Sans Symbols" w:hAnsi="Noto Sans Symbols" w:cs="Noto Sans Symbols" w:hint="default"/>
+        <w:rFonts w:hint="default" w:ascii="Noto Sans Symbols" w:hAnsi="Noto Sans Symbols" w:cs="Noto Sans Symbols"/>
       </w:rPr>
     </w:lvl>
     <w:lvl w:ilvl="7">
@@ -3380,7 +3381,7 @@
         <w:ind w:left="5825" w:hanging="360"/>
       </w:pPr>
       <w:rPr>
-        <w:rFonts w:ascii="Courier New" w:hAnsi="Courier New" w:cs="Courier New" w:hint="default"/>
+        <w:rFonts w:hint="default" w:ascii="Courier New" w:hAnsi="Courier New" w:cs="Courier New"/>
       </w:rPr>
     </w:lvl>
     <w:lvl w:ilvl="8">
@@ -3395,9 +3396,10 @@
         <w:ind w:left="6545" w:hanging="360"/>
       </w:pPr>
       <w:rPr>
-        <w:rFonts w:ascii="Noto Sans Symbols" w:hAnsi="Noto Sans Symbols" w:cs="Noto Sans Symbols" w:hint="default"/>
-      </w:rPr>
-    </w:lvl>
+        <w:rFonts w:hint="default" w:ascii="Noto Sans Symbols" w:hAnsi="Noto Sans Symbols" w:cs="Noto Sans Symbols"/>
+      </w:rPr>
+    </w:lvl>
+    <w:nsid w:val="5d591671"/>
   </w:abstractNum>
   <w:abstractNum w:abstractNumId="5">
     <w:lvl w:ilvl="0">
@@ -3412,7 +3414,7 @@
         <w:ind w:left="720" w:hanging="360"/>
       </w:pPr>
       <w:rPr>
-        <w:rFonts w:ascii="Noto Sans Symbols" w:hAnsi="Noto Sans Symbols" w:cs="Noto Sans Symbols" w:hint="default"/>
+        <w:rFonts w:hint="default" w:ascii="Noto Sans Symbols" w:hAnsi="Noto Sans Symbols" w:cs="Noto Sans Symbols"/>
       </w:rPr>
     </w:lvl>
     <w:lvl w:ilvl="1">
@@ -3427,7 +3429,7 @@
         <w:ind w:left="1440" w:hanging="360"/>
       </w:pPr>
       <w:rPr>
-        <w:rFonts w:ascii="Courier New" w:hAnsi="Courier New" w:cs="Courier New" w:hint="default"/>
+        <w:rFonts w:hint="default" w:ascii="Courier New" w:hAnsi="Courier New" w:cs="Courier New"/>
       </w:rPr>
     </w:lvl>
     <w:lvl w:ilvl="2">
@@ -3442,7 +3444,7 @@
         <w:ind w:left="2160" w:hanging="360"/>
       </w:pPr>
       <w:rPr>
-        <w:rFonts w:ascii="Noto Sans Symbols" w:hAnsi="Noto Sans Symbols" w:cs="Noto Sans Symbols" w:hint="default"/>
+        <w:rFonts w:hint="default" w:ascii="Noto Sans Symbols" w:hAnsi="Noto Sans Symbols" w:cs="Noto Sans Symbols"/>
       </w:rPr>
     </w:lvl>
     <w:lvl w:ilvl="3">
@@ -3457,7 +3459,7 @@
         <w:ind w:left="2880" w:hanging="360"/>
       </w:pPr>
       <w:rPr>
-        <w:rFonts w:ascii="Noto Sans Symbols" w:hAnsi="Noto Sans Symbols" w:cs="Noto Sans Symbols" w:hint="default"/>
+        <w:rFonts w:hint="default" w:ascii="Noto Sans Symbols" w:hAnsi="Noto Sans Symbols" w:cs="Noto Sans Symbols"/>
       </w:rPr>
     </w:lvl>
     <w:lvl w:ilvl="4">
@@ -3472,7 +3474,7 @@
         <w:ind w:left="3600" w:hanging="360"/>
       </w:pPr>
       <w:rPr>
-        <w:rFonts w:ascii="Courier New" w:hAnsi="Courier New" w:cs="Courier New" w:hint="default"/>
+        <w:rFonts w:hint="default" w:ascii="Courier New" w:hAnsi="Courier New" w:cs="Courier New"/>
       </w:rPr>
     </w:lvl>
     <w:lvl w:ilvl="5">
@@ -3487,7 +3489,7 @@
         <w:ind w:left="4320" w:hanging="360"/>
       </w:pPr>
       <w:rPr>
-        <w:rFonts w:ascii="Noto Sans Symbols" w:hAnsi="Noto Sans Symbols" w:cs="Noto Sans Symbols" w:hint="default"/>
+        <w:rFonts w:hint="default" w:ascii="Noto Sans Symbols" w:hAnsi="Noto Sans Symbols" w:cs="Noto Sans Symbols"/>
       </w:rPr>
     </w:lvl>
     <w:lvl w:ilvl="6">
@@ -3502,7 +3504,7 @@
         <w:ind w:left="5040" w:hanging="360"/>
       </w:pPr>
       <w:rPr>
-        <w:rFonts w:ascii="Noto Sans Symbols" w:hAnsi="Noto Sans Symbols" w:cs="Noto Sans Symbols" w:hint="default"/>
+        <w:rFonts w:hint="default" w:ascii="Noto Sans Symbols" w:hAnsi="Noto Sans Symbols" w:cs="Noto Sans Symbols"/>
       </w:rPr>
     </w:lvl>
     <w:lvl w:ilvl="7">
@@ -3517,7 +3519,7 @@
         <w:ind w:left="5760" w:hanging="360"/>
       </w:pPr>
       <w:rPr>
-        <w:rFonts w:ascii="Courier New" w:hAnsi="Courier New" w:cs="Courier New" w:hint="default"/>
+        <w:rFonts w:hint="default" w:ascii="Courier New" w:hAnsi="Courier New" w:cs="Courier New"/>
       </w:rPr>
     </w:lvl>
     <w:lvl w:ilvl="8">
@@ -3532,9 +3534,10 @@
         <w:ind w:left="6480" w:hanging="360"/>
       </w:pPr>
       <w:rPr>
-        <w:rFonts w:ascii="Noto Sans Symbols" w:hAnsi="Noto Sans Symbols" w:cs="Noto Sans Symbols" w:hint="default"/>
-      </w:rPr>
-    </w:lvl>
+        <w:rFonts w:hint="default" w:ascii="Noto Sans Symbols" w:hAnsi="Noto Sans Symbols" w:cs="Noto Sans Symbols"/>
+      </w:rPr>
+    </w:lvl>
+    <w:nsid w:val="151deefa"/>
   </w:abstractNum>
   <w:abstractNum w:abstractNumId="6">
     <w:lvl w:ilvl="0">
@@ -3549,7 +3552,7 @@
         <w:ind w:left="720" w:hanging="360"/>
       </w:pPr>
       <w:rPr>
-        <w:rFonts w:ascii="Noto Sans Symbols" w:hAnsi="Noto Sans Symbols" w:cs="Noto Sans Symbols" w:hint="default"/>
+        <w:rFonts w:hint="default" w:ascii="Noto Sans Symbols" w:hAnsi="Noto Sans Symbols" w:cs="Noto Sans Symbols"/>
       </w:rPr>
     </w:lvl>
     <w:lvl w:ilvl="1">
@@ -3564,7 +3567,7 @@
         <w:ind w:left="1440" w:hanging="360"/>
       </w:pPr>
       <w:rPr>
-        <w:rFonts w:ascii="Courier New" w:hAnsi="Courier New" w:cs="Courier New" w:hint="default"/>
+        <w:rFonts w:hint="default" w:ascii="Courier New" w:hAnsi="Courier New" w:cs="Courier New"/>
       </w:rPr>
     </w:lvl>
     <w:lvl w:ilvl="2">
@@ -3579,7 +3582,7 @@
         <w:ind w:left="2160" w:hanging="360"/>
       </w:pPr>
       <w:rPr>
-        <w:rFonts w:ascii="Noto Sans Symbols" w:hAnsi="Noto Sans Symbols" w:cs="Noto Sans Symbols" w:hint="default"/>
+        <w:rFonts w:hint="default" w:ascii="Noto Sans Symbols" w:hAnsi="Noto Sans Symbols" w:cs="Noto Sans Symbols"/>
       </w:rPr>
     </w:lvl>
     <w:lvl w:ilvl="3">
@@ -3594,7 +3597,7 @@
         <w:ind w:left="2880" w:hanging="360"/>
       </w:pPr>
       <w:rPr>
-        <w:rFonts w:ascii="Noto Sans Symbols" w:hAnsi="Noto Sans Symbols" w:cs="Noto Sans Symbols" w:hint="default"/>
+        <w:rFonts w:hint="default" w:ascii="Noto Sans Symbols" w:hAnsi="Noto Sans Symbols" w:cs="Noto Sans Symbols"/>
       </w:rPr>
     </w:lvl>
     <w:lvl w:ilvl="4">
@@ -3609,7 +3612,7 @@
         <w:ind w:left="3600" w:hanging="360"/>
       </w:pPr>
       <w:rPr>
-        <w:rFonts w:ascii="Courier New" w:hAnsi="Courier New" w:cs="Courier New" w:hint="default"/>
+        <w:rFonts w:hint="default" w:ascii="Courier New" w:hAnsi="Courier New" w:cs="Courier New"/>
       </w:rPr>
     </w:lvl>
     <w:lvl w:ilvl="5">
@@ -3624,7 +3627,7 @@
         <w:ind w:left="4320" w:hanging="360"/>
       </w:pPr>
       <w:rPr>
-        <w:rFonts w:ascii="Noto Sans Symbols" w:hAnsi="Noto Sans Symbols" w:cs="Noto Sans Symbols" w:hint="default"/>
+        <w:rFonts w:hint="default" w:ascii="Noto Sans Symbols" w:hAnsi="Noto Sans Symbols" w:cs="Noto Sans Symbols"/>
       </w:rPr>
     </w:lvl>
     <w:lvl w:ilvl="6">
@@ -3639,7 +3642,7 @@
         <w:ind w:left="5040" w:hanging="360"/>
       </w:pPr>
       <w:rPr>
-        <w:rFonts w:ascii="Noto Sans Symbols" w:hAnsi="Noto Sans Symbols" w:cs="Noto Sans Symbols" w:hint="default"/>
+        <w:rFonts w:hint="default" w:ascii="Noto Sans Symbols" w:hAnsi="Noto Sans Symbols" w:cs="Noto Sans Symbols"/>
       </w:rPr>
     </w:lvl>
     <w:lvl w:ilvl="7">
@@ -3654,7 +3657,7 @@
         <w:ind w:left="5760" w:hanging="360"/>
       </w:pPr>
       <w:rPr>
-        <w:rFonts w:ascii="Courier New" w:hAnsi="Courier New" w:cs="Courier New" w:hint="default"/>
+        <w:rFonts w:hint="default" w:ascii="Courier New" w:hAnsi="Courier New" w:cs="Courier New"/>
       </w:rPr>
     </w:lvl>
     <w:lvl w:ilvl="8">
@@ -3669,9 +3672,10 @@
         <w:ind w:left="6480" w:hanging="360"/>
       </w:pPr>
       <w:rPr>
-        <w:rFonts w:ascii="Noto Sans Symbols" w:hAnsi="Noto Sans Symbols" w:cs="Noto Sans Symbols" w:hint="default"/>
-      </w:rPr>
-    </w:lvl>
+        <w:rFonts w:hint="default" w:ascii="Noto Sans Symbols" w:hAnsi="Noto Sans Symbols" w:cs="Noto Sans Symbols"/>
+      </w:rPr>
+    </w:lvl>
+    <w:nsid w:val="4eb22462"/>
   </w:abstractNum>
   <w:abstractNum w:abstractNumId="7">
     <w:lvl w:ilvl="0">
@@ -3791,6 +3795,7 @@
         <w:ind w:left="0" w:hanging="0"/>
       </w:pPr>
     </w:lvl>
+    <w:nsid w:val="111a2d9d"/>
   </w:abstractNum>
   <w:num w:numId="1">
     <w:abstractNumId w:val="1"/>
@@ -3817,7 +3822,7 @@
 </file>
 
 <file path=word/styles.xml><?xml version="1.0" encoding="utf-8"?>
-<w:styles xmlns:w="http://schemas.openxmlformats.org/wordprocessingml/2006/main" xmlns:w14="http://schemas.microsoft.com/office/word/2010/wordml" xmlns:mc="http://schemas.openxmlformats.org/markup-compatibility/2006" mc:Ignorable="w14">
+<w:styles xmlns:wp14="http://schemas.microsoft.com/office/word/2010/wordprocessingDrawing" xmlns:w="http://schemas.openxmlformats.org/wordprocessingml/2006/main" xmlns:w14="http://schemas.microsoft.com/office/word/2010/wordml" xmlns:mc="http://schemas.openxmlformats.org/markup-compatibility/2006" mc:Ignorable="w14 wp14">
   <w:docDefaults>
     <w:rPrDefault>
       <w:rPr>
@@ -4221,8 +4226,8 @@
     <w:pPr>
       <w:tabs>
         <w:tab w:val="clear" w:pos="720"/>
-        <w:tab w:val="center" w:pos="4819" w:leader="none"/>
-        <w:tab w:val="right" w:pos="9638" w:leader="none"/>
+        <w:tab w:val="center" w:leader="none" w:pos="4819"/>
+        <w:tab w:val="right" w:leader="none" w:pos="9638"/>
       </w:tabs>
     </w:pPr>
     <w:rPr/>
@@ -4237,8 +4242,8 @@
     <w:pPr>
       <w:tabs>
         <w:tab w:val="clear" w:pos="720"/>
-        <w:tab w:val="center" w:pos="4819" w:leader="none"/>
-        <w:tab w:val="right" w:pos="9638" w:leader="none"/>
+        <w:tab w:val="center" w:leader="none" w:pos="4819"/>
+        <w:tab w:val="right" w:leader="none" w:pos="9638"/>
       </w:tabs>
     </w:pPr>
     <w:rPr/>
@@ -4326,7 +4331,7 @@
     <w:pPr>
       <w:keepNext w:val="true"/>
       <w:keepLines/>
-      <w:spacing w:lineRule="auto" w:line="240" w:before="360" w:after="80"/>
+      <w:spacing w:before="360" w:after="80" w:line="240" w:lineRule="auto"/>
     </w:pPr>
     <w:rPr>
       <w:rFonts w:ascii="Georgia" w:hAnsi="Georgia" w:eastAsia="Georgia" w:cs="Georgia"/>
@@ -4343,11 +4348,11 @@
     <w:unhideWhenUsed/>
     <w:qFormat/>
   </w:style>
-  <w:style w:type="table" w:default="1" w:styleId="TableNormal">
-    <w:name w:val="Table Normal"/>
+  <w:style w:type="table" w:styleId="TableNormal" w:default="1">
+    <w:name w:val="Normal Table"/>
   </w:style>
-  <w:style w:type="table" w:default="1" w:styleId="Tabellanormale">
-    <w:name w:val="Normal Table"/>
+  <w:style w:type="table" w:styleId="Tabellanormale" w:default="1">
+    <w:name w:val="Normal Table0"/>
     <w:uiPriority w:val="99"/>
     <w:semiHidden/>
     <w:unhideWhenUsed/>
@@ -4360,8 +4365,8 @@
       </w:tblCellMar>
     </w:tblPr>
   </w:style>
-  <w:style w:type="table" w:customStyle="1" w:styleId="TableNormal">
-    <w:name w:val="Table Normal"/>
+  <w:style w:type="table" w:styleId="TableNormal" w:customStyle="1">
+    <w:name w:val="Normal Table1"/>
     <w:tblPr>
       <w:tblCellMar>
         <w:top w:w="0" w:type="dxa"/>

</xml_diff>

<commit_message>
- fix:501: Update utenti a TUTOR-SCOLASTICO per PCTO - Aggiunto campo residenza in Utente - Aggiunto campo resindenza in modulo PCTO convenzione studente
</commit_message>
<xml_diff>
--- a/server_static/pcto_templates/02-Convenzione_studente_per_stage.docx
+++ b/server_static/pcto_templates/02-Convenzione_studente_per_stage.docx
@@ -571,6 +571,7 @@
           <w:tcPr>
             <w:tcW w:w="10560" w:type="dxa"/>
             <w:tcBorders/>
+            <w:tcMar/>
           </w:tcPr>
           <w:p wp14:textId="77777777">
             <w:pPr>
@@ -603,11 +604,12 @@
           <w:tcPr>
             <w:tcW w:w="10560" w:type="dxa"/>
             <w:tcBorders/>
+            <w:tcMar/>
           </w:tcPr>
-          <w:p wp14:textId="77777777">
+          <w:p wp14:textId="2F64504C">
             <w:pPr>
               <w:pStyle w:val="Normal"/>
-              <w:widowControl w:val="false"/>
+              <w:widowControl w:val="0"/>
               <w:spacing w:line="360" w:lineRule="auto"/>
               <w:jc w:val="both"/>
               <w:rPr>
@@ -622,7 +624,39 @@
                 <w:sz w:val="22"/>
                 <w:szCs w:val="22"/>
               </w:rPr>
-              <w:t>Nato/a: …{S_NATOA}… il …{S_NATOIL}… residente in: ……………………………………………</w:t>
+              <w:t>Nato/a: …{S_</w:t>
+            </w:r>
+            <w:r>
+              <w:rPr>
+                <w:rFonts w:ascii="Garamond" w:hAnsi="Garamond" w:eastAsia="Garamond" w:cs="Garamond"/>
+                <w:sz w:val="22"/>
+                <w:szCs w:val="22"/>
+              </w:rPr>
+              <w:t>NATOA}…</w:t>
+            </w:r>
+            <w:r>
+              <w:rPr>
+                <w:rFonts w:ascii="Garamond" w:hAnsi="Garamond" w:eastAsia="Garamond" w:cs="Garamond"/>
+                <w:sz w:val="22"/>
+                <w:szCs w:val="22"/>
+              </w:rPr>
+              <w:t xml:space="preserve"> il …{S_</w:t>
+            </w:r>
+            <w:r>
+              <w:rPr>
+                <w:rFonts w:ascii="Garamond" w:hAnsi="Garamond" w:eastAsia="Garamond" w:cs="Garamond"/>
+                <w:sz w:val="22"/>
+                <w:szCs w:val="22"/>
+              </w:rPr>
+              <w:t>NATOIL}…</w:t>
+            </w:r>
+            <w:r>
+              <w:rPr>
+                <w:rFonts w:ascii="Garamond" w:hAnsi="Garamond" w:eastAsia="Garamond" w:cs="Garamond"/>
+                <w:sz w:val="22"/>
+                <w:szCs w:val="22"/>
+              </w:rPr>
+              <w:t xml:space="preserve"> residente in: …{S_RESIDENZA}…</w:t>
             </w:r>
           </w:p>
         </w:tc>
@@ -633,6 +667,7 @@
           <w:tcPr>
             <w:tcW w:w="10560" w:type="dxa"/>
             <w:tcBorders/>
+            <w:tcMar/>
           </w:tcPr>
           <w:p wp14:textId="77777777">
             <w:pPr>
@@ -665,6 +700,7 @@
           <w:tcPr>
             <w:tcW w:w="10560" w:type="dxa"/>
             <w:tcBorders/>
+            <w:tcMar/>
           </w:tcPr>
           <w:p wp14:textId="77777777">
             <w:pPr>
@@ -695,6 +731,7 @@
           <w:tcPr>
             <w:tcW w:w="10560" w:type="dxa"/>
             <w:tcBorders/>
+            <w:tcMar/>
           </w:tcPr>
           <w:p wp14:textId="77777777">
             <w:pPr>

</xml_diff>

<commit_message>
- fix:501: Update utenti a TUTOR-SCOLASTICO per PCTO (#502)
- Aggiunto campo residenza in Utente
- Aggiunto campo resindenza in modulo PCTO convenzione studente
</commit_message>
<xml_diff>
--- a/server_static/pcto_templates/02-Convenzione_studente_per_stage.docx
+++ b/server_static/pcto_templates/02-Convenzione_studente_per_stage.docx
@@ -571,6 +571,7 @@
           <w:tcPr>
             <w:tcW w:w="10560" w:type="dxa"/>
             <w:tcBorders/>
+            <w:tcMar/>
           </w:tcPr>
           <w:p wp14:textId="77777777">
             <w:pPr>
@@ -603,11 +604,12 @@
           <w:tcPr>
             <w:tcW w:w="10560" w:type="dxa"/>
             <w:tcBorders/>
+            <w:tcMar/>
           </w:tcPr>
-          <w:p wp14:textId="77777777">
+          <w:p wp14:textId="2F64504C">
             <w:pPr>
               <w:pStyle w:val="Normal"/>
-              <w:widowControl w:val="false"/>
+              <w:widowControl w:val="0"/>
               <w:spacing w:line="360" w:lineRule="auto"/>
               <w:jc w:val="both"/>
               <w:rPr>
@@ -622,7 +624,39 @@
                 <w:sz w:val="22"/>
                 <w:szCs w:val="22"/>
               </w:rPr>
-              <w:t>Nato/a: …{S_NATOA}… il …{S_NATOIL}… residente in: ……………………………………………</w:t>
+              <w:t>Nato/a: …{S_</w:t>
+            </w:r>
+            <w:r>
+              <w:rPr>
+                <w:rFonts w:ascii="Garamond" w:hAnsi="Garamond" w:eastAsia="Garamond" w:cs="Garamond"/>
+                <w:sz w:val="22"/>
+                <w:szCs w:val="22"/>
+              </w:rPr>
+              <w:t>NATOA}…</w:t>
+            </w:r>
+            <w:r>
+              <w:rPr>
+                <w:rFonts w:ascii="Garamond" w:hAnsi="Garamond" w:eastAsia="Garamond" w:cs="Garamond"/>
+                <w:sz w:val="22"/>
+                <w:szCs w:val="22"/>
+              </w:rPr>
+              <w:t xml:space="preserve"> il …{S_</w:t>
+            </w:r>
+            <w:r>
+              <w:rPr>
+                <w:rFonts w:ascii="Garamond" w:hAnsi="Garamond" w:eastAsia="Garamond" w:cs="Garamond"/>
+                <w:sz w:val="22"/>
+                <w:szCs w:val="22"/>
+              </w:rPr>
+              <w:t>NATOIL}…</w:t>
+            </w:r>
+            <w:r>
+              <w:rPr>
+                <w:rFonts w:ascii="Garamond" w:hAnsi="Garamond" w:eastAsia="Garamond" w:cs="Garamond"/>
+                <w:sz w:val="22"/>
+                <w:szCs w:val="22"/>
+              </w:rPr>
+              <w:t xml:space="preserve"> residente in: …{S_RESIDENZA}…</w:t>
             </w:r>
           </w:p>
         </w:tc>
@@ -633,6 +667,7 @@
           <w:tcPr>
             <w:tcW w:w="10560" w:type="dxa"/>
             <w:tcBorders/>
+            <w:tcMar/>
           </w:tcPr>
           <w:p wp14:textId="77777777">
             <w:pPr>
@@ -665,6 +700,7 @@
           <w:tcPr>
             <w:tcW w:w="10560" w:type="dxa"/>
             <w:tcBorders/>
+            <w:tcMar/>
           </w:tcPr>
           <w:p wp14:textId="77777777">
             <w:pPr>
@@ -695,6 +731,7 @@
           <w:tcPr>
             <w:tcW w:w="10560" w:type="dxa"/>
             <w:tcBorders/>
+            <w:tcMar/>
           </w:tcPr>
           <w:p wp14:textId="77777777">
             <w:pPr>

</xml_diff>

<commit_message>
Revert "- risolta issue-542"
This reverts commit 34e05e86fa6ea8a83995b2684dd6c3236742acba.
</commit_message>
<xml_diff>
--- a/server_static/pcto_templates/02-Convenzione_studente_per_stage.docx
+++ b/server_static/pcto_templates/02-Convenzione_studente_per_stage.docx
@@ -819,10 +819,10 @@
         <w:t>Denominazione soggetto ospitante:  {A_NOME}</w:t>
       </w:r>
     </w:p>
-    <w:p xmlns:wp14="http://schemas.microsoft.com/office/word/2010/wordml" wp14:textId="068AD1B2">
-      <w:pPr>
-        <w:pStyle w:val="Normal"/>
-        <w:widowControl w:val="0"/>
+    <w:p xmlns:wp14="http://schemas.microsoft.com/office/word/2010/wordml" wp14:textId="77777777">
+      <w:pPr>
+        <w:pStyle w:val="Normal"/>
+        <w:widowControl w:val="false"/>
         <w:spacing w:line="360" w:lineRule="auto"/>
         <w:rPr>
           <w:rFonts w:ascii="Garamond" w:hAnsi="Garamond" w:eastAsia="Garamond" w:cs="Garamond"/>
@@ -836,27 +836,7 @@
           <w:sz w:val="22"/>
           <w:szCs w:val="22"/>
         </w:rPr>
-        <w:t>Sede legale: {A_SEDE_LEGALE}</w:t>
-      </w:r>
-    </w:p>
-    <w:p>
-      <w:pPr>
-        <w:pStyle w:val="Normal"/>
-        <w:widowControl w:val="0"/>
-        <w:spacing w:line="360" w:lineRule="auto"/>
-        <w:rPr>
-          <w:rFonts w:ascii="Garamond" w:hAnsi="Garamond" w:eastAsia="Garamond" w:cs="Garamond"/>
-          <w:sz w:val="22"/>
-          <w:szCs w:val="22"/>
-        </w:rPr>
-      </w:pPr>
-      <w:r>
-        <w:rPr>
-          <w:rFonts w:ascii="Garamond" w:hAnsi="Garamond" w:eastAsia="Garamond" w:cs="Garamond"/>
-          <w:sz w:val="22"/>
-          <w:szCs w:val="22"/>
-        </w:rPr>
-        <w:t>Sede dello stage: {A_SEDE_SVOLGIMENTO}</w:t>
+        <w:t>Sede dello stage: {A_SEDE}</w:t>
       </w:r>
     </w:p>
     <w:p xmlns:wp14="http://schemas.microsoft.com/office/word/2010/wordml" wp14:textId="78DD3ADD">

</xml_diff>

<commit_message>
fix#5432: PCTO Stage aggiungere sede di svolgimento PCTO
- aggiunto campo sede_stage a DB, a front_end e back_end
- aggiornati template per includere sede legale e sede svolgimento del PCTO
</commit_message>
<xml_diff>
--- a/server_static/pcto_templates/02-Convenzione_studente_per_stage.docx
+++ b/server_static/pcto_templates/02-Convenzione_studente_per_stage.docx
@@ -819,10 +819,10 @@
         <w:t>Denominazione soggetto ospitante:  {A_NOME}</w:t>
       </w:r>
     </w:p>
-    <w:p xmlns:wp14="http://schemas.microsoft.com/office/word/2010/wordml" wp14:textId="77777777">
-      <w:pPr>
-        <w:pStyle w:val="Normal"/>
-        <w:widowControl w:val="false"/>
+    <w:p xmlns:wp14="http://schemas.microsoft.com/office/word/2010/wordml" wp14:textId="068AD1B2">
+      <w:pPr>
+        <w:pStyle w:val="Normal"/>
+        <w:widowControl w:val="0"/>
         <w:spacing w:line="360" w:lineRule="auto"/>
         <w:rPr>
           <w:rFonts w:ascii="Garamond" w:hAnsi="Garamond" w:eastAsia="Garamond" w:cs="Garamond"/>
@@ -836,7 +836,27 @@
           <w:sz w:val="22"/>
           <w:szCs w:val="22"/>
         </w:rPr>
-        <w:t>Sede dello stage: {A_SEDE}</w:t>
+        <w:t>Sede legale: {A_SEDE_LEGALE}</w:t>
+      </w:r>
+    </w:p>
+    <w:p>
+      <w:pPr>
+        <w:pStyle w:val="Normal"/>
+        <w:widowControl w:val="0"/>
+        <w:spacing w:line="360" w:lineRule="auto"/>
+        <w:rPr>
+          <w:rFonts w:ascii="Garamond" w:hAnsi="Garamond" w:eastAsia="Garamond" w:cs="Garamond"/>
+          <w:sz w:val="22"/>
+          <w:szCs w:val="22"/>
+        </w:rPr>
+      </w:pPr>
+      <w:r>
+        <w:rPr>
+          <w:rFonts w:ascii="Garamond" w:hAnsi="Garamond" w:eastAsia="Garamond" w:cs="Garamond"/>
+          <w:sz w:val="22"/>
+          <w:szCs w:val="22"/>
+        </w:rPr>
+        <w:t>Sede dello stage: {A_SEDE_SVOLGIMENTO}</w:t>
       </w:r>
     </w:p>
     <w:p xmlns:wp14="http://schemas.microsoft.com/office/word/2010/wordml" wp14:textId="78DD3ADD">

</xml_diff>